<commit_message>
Objetivos Generales del Proyecto y Especificos del proyecto
A lo que queremos llegar o conseguir con el proyecto, y los especificos
son los medios y/o actividades a seguir para conseguir el objetivo
</commit_message>
<xml_diff>
--- a/Sistema Web.docx
+++ b/Sistema Web.docx
@@ -220,6 +220,26 @@
               <w:t>Se revisó la categorización de usuario</w:t>
             </w:r>
           </w:p>
+          <w:p>
+            <w:pPr>
+              <w:pStyle w:val="Prrafodelista"/>
+              <w:numPr>
+                <w:ilvl w:val="0"/>
+                <w:numId w:val="38"/>
+              </w:numPr>
+              <w:jc w:val="center"/>
+              <w:cnfStyle w:val="000000000000" w:firstRow="0" w:lastRow="0" w:firstColumn="0" w:lastColumn="0" w:oddVBand="0" w:evenVBand="0" w:oddHBand="0" w:evenHBand="0" w:firstRowFirstColumn="0" w:firstRowLastColumn="0" w:lastRowFirstColumn="0" w:lastRowLastColumn="0"/>
+              <w:rPr>
+                <w:sz w:val="20"/>
+              </w:rPr>
+            </w:pPr>
+            <w:r>
+              <w:rPr>
+                <w:sz w:val="20"/>
+              </w:rPr>
+              <w:t>Se modificó los objetivos del proyecto y del sistema</w:t>
+            </w:r>
+          </w:p>
         </w:tc>
       </w:tr>
       <w:tr>
@@ -356,8 +376,6 @@
         </w:rPr>
         <w:br w:type="page"/>
       </w:r>
-      <w:bookmarkStart w:id="1" w:name="_GoBack"/>
-      <w:bookmarkEnd w:id="1"/>
     </w:p>
     <w:p>
       <w:pPr>
@@ -401,7 +419,7 @@
           <w:noProof/>
           <w:lang w:val="es-ES"/>
         </w:rPr>
-        <w:t xml:space="preserve">Sistema de </w:t>
+        <w:t xml:space="preserve">Desarrollo de </w:t>
       </w:r>
       <w:r>
         <w:rPr>
@@ -409,7 +427,7 @@
           <w:noProof/>
           <w:lang w:val="es-ES"/>
         </w:rPr>
-        <w:t>Gestió</w:t>
+        <w:t>Sistema</w:t>
       </w:r>
       <w:r>
         <w:rPr>
@@ -417,7 +435,63 @@
           <w:noProof/>
           <w:lang w:val="es-ES"/>
         </w:rPr>
-        <w:t>n de Pacientes Odontologicos (</w:t>
+        <w:t xml:space="preserve"> Web</w:t>
+      </w:r>
+      <w:r>
+        <w:rPr>
+          <w:rFonts w:cs="Arial"/>
+          <w:noProof/>
+          <w:lang w:val="es-ES"/>
+        </w:rPr>
+        <w:t xml:space="preserve"> </w:t>
+      </w:r>
+      <w:r>
+        <w:rPr>
+          <w:rFonts w:cs="Arial"/>
+          <w:noProof/>
+          <w:lang w:val="es-ES"/>
+        </w:rPr>
+        <w:t>para la g</w:t>
+      </w:r>
+      <w:r>
+        <w:rPr>
+          <w:rFonts w:cs="Arial"/>
+          <w:noProof/>
+          <w:lang w:val="es-ES"/>
+        </w:rPr>
+        <w:t>estió</w:t>
+      </w:r>
+      <w:r>
+        <w:rPr>
+          <w:rFonts w:cs="Arial"/>
+          <w:noProof/>
+          <w:lang w:val="es-ES"/>
+        </w:rPr>
+        <w:t xml:space="preserve">n </w:t>
+      </w:r>
+      <w:r>
+        <w:rPr>
+          <w:rFonts w:cs="Arial"/>
+          <w:noProof/>
+          <w:lang w:val="es-ES"/>
+        </w:rPr>
+        <w:t xml:space="preserve">de </w:t>
+      </w:r>
+      <w:r>
+        <w:rPr>
+          <w:rFonts w:cs="Arial"/>
+          <w:noProof/>
+          <w:lang w:val="es-ES"/>
+        </w:rPr>
+        <w:t>Pacientes Odontologicos (</w:t>
+      </w:r>
+      <w:r>
+        <w:rPr>
+          <w:rFonts w:cs="Arial"/>
+          <w:noProof/>
+          <w:lang w:val="es-ES"/>
+        </w:rPr>
+        <w:t>SW</w:t>
       </w:r>
       <w:r>
         <w:rPr>
@@ -480,7 +554,7 @@
           <w:noProof/>
           <w:lang w:val="es-ES"/>
         </w:rPr>
-        <w:t>Fortalecer la gestión de</w:t>
+        <w:t>Desarrollar</w:t>
       </w:r>
       <w:r>
         <w:rPr>
@@ -488,63 +562,7 @@
           <w:noProof/>
           <w:lang w:val="es-ES"/>
         </w:rPr>
-        <w:t xml:space="preserve"> pacientes para </w:t>
-      </w:r>
-      <w:r>
-        <w:rPr>
-          <w:rFonts w:cs="Arial"/>
-          <w:noProof/>
-          <w:lang w:val="es-ES"/>
-        </w:rPr>
-        <w:t xml:space="preserve">los </w:t>
-      </w:r>
-      <w:r>
-        <w:rPr>
-          <w:rFonts w:cs="Arial"/>
-          <w:noProof/>
-          <w:lang w:val="es-ES"/>
-        </w:rPr>
-        <w:t xml:space="preserve">médicos que </w:t>
-      </w:r>
-      <w:r>
-        <w:rPr>
-          <w:rFonts w:cs="Arial"/>
-          <w:noProof/>
-          <w:lang w:val="es-ES"/>
-        </w:rPr>
-        <w:t>prestan servicios od</w:t>
-      </w:r>
-      <w:r>
-        <w:rPr>
-          <w:rFonts w:cs="Arial"/>
-          <w:noProof/>
-          <w:lang w:val="es-ES"/>
-        </w:rPr>
-        <w:t>o</w:t>
-      </w:r>
-      <w:r>
-        <w:rPr>
-          <w:rFonts w:cs="Arial"/>
-          <w:noProof/>
-          <w:lang w:val="es-ES"/>
-        </w:rPr>
-        <w:t>ntol</w:t>
-      </w:r>
-      <w:r>
-        <w:rPr>
-          <w:rFonts w:cs="Arial"/>
-          <w:noProof/>
-          <w:lang w:val="es-ES"/>
-        </w:rPr>
-        <w:t>ó</w:t>
-      </w:r>
-      <w:r>
-        <w:rPr>
-          <w:rFonts w:cs="Arial"/>
-          <w:noProof/>
-          <w:lang w:val="es-ES"/>
-        </w:rPr>
-        <w:t>gicos</w:t>
+        <w:t xml:space="preserve"> un sistema web para la gestión de pacientes odontologicos</w:t>
       </w:r>
     </w:p>
     <w:p>
@@ -555,6 +573,287 @@
           <w:lang w:val="es-ES"/>
         </w:rPr>
       </w:pPr>
+    </w:p>
+    <w:p>
+      <w:pPr>
+        <w:pStyle w:val="Ttulo2"/>
+        <w:numPr>
+          <w:ilvl w:val="1"/>
+          <w:numId w:val="27"/>
+        </w:numPr>
+        <w:rPr>
+          <w:noProof/>
+          <w:lang w:val="es-ES"/>
+        </w:rPr>
+      </w:pPr>
+      <w:r>
+        <w:rPr>
+          <w:noProof/>
+          <w:lang w:val="es-ES"/>
+        </w:rPr>
+        <w:t>Objetivos Especificos</w:t>
+      </w:r>
+    </w:p>
+    <w:p>
+      <w:pPr>
+        <w:rPr>
+          <w:rFonts w:cs="Arial"/>
+          <w:noProof/>
+          <w:lang w:val="es-ES"/>
+        </w:rPr>
+      </w:pPr>
+    </w:p>
+    <w:p>
+      <w:pPr>
+        <w:pStyle w:val="Prrafodelista"/>
+        <w:numPr>
+          <w:ilvl w:val="0"/>
+          <w:numId w:val="45"/>
+        </w:numPr>
+        <w:rPr>
+          <w:rFonts w:cs="Arial"/>
+          <w:noProof/>
+          <w:lang w:val="es-ES"/>
+        </w:rPr>
+      </w:pPr>
+      <w:r>
+        <w:rPr>
+          <w:rFonts w:cs="Arial"/>
+          <w:noProof/>
+          <w:lang w:val="es-ES"/>
+        </w:rPr>
+        <w:t>Determinar la necesidad de crear un sistema para la gestión de pacientes en el séctor médico – odontologico.</w:t>
+      </w:r>
+    </w:p>
+    <w:p>
+      <w:pPr>
+        <w:pStyle w:val="Prrafodelista"/>
+        <w:numPr>
+          <w:ilvl w:val="0"/>
+          <w:numId w:val="45"/>
+        </w:numPr>
+        <w:rPr>
+          <w:rFonts w:cs="Arial"/>
+          <w:noProof/>
+          <w:lang w:val="es-ES"/>
+        </w:rPr>
+      </w:pPr>
+      <w:r>
+        <w:rPr>
+          <w:rFonts w:cs="Arial"/>
+          <w:noProof/>
+          <w:lang w:val="es-ES"/>
+        </w:rPr>
+        <w:t>Establecer</w:t>
+      </w:r>
+      <w:r>
+        <w:rPr>
+          <w:rFonts w:cs="Arial"/>
+          <w:noProof/>
+          <w:lang w:val="es-ES"/>
+        </w:rPr>
+        <w:t xml:space="preserve"> las vitales funcionalidades a cumplir </w:t>
+      </w:r>
+      <w:r>
+        <w:rPr>
+          <w:rFonts w:cs="Arial"/>
+          <w:noProof/>
+          <w:lang w:val="es-ES"/>
+        </w:rPr>
+        <w:t>por parte del SWGPO</w:t>
+      </w:r>
+    </w:p>
+    <w:p>
+      <w:pPr>
+        <w:pStyle w:val="Prrafodelista"/>
+        <w:numPr>
+          <w:ilvl w:val="0"/>
+          <w:numId w:val="45"/>
+        </w:numPr>
+        <w:rPr>
+          <w:rFonts w:cs="Arial"/>
+          <w:noProof/>
+          <w:lang w:val="es-ES"/>
+        </w:rPr>
+      </w:pPr>
+      <w:r>
+        <w:rPr>
+          <w:rFonts w:cs="Arial"/>
+          <w:noProof/>
+          <w:lang w:val="es-ES"/>
+        </w:rPr>
+        <w:t>Acordar</w:t>
+      </w:r>
+      <w:r>
+        <w:rPr>
+          <w:rFonts w:cs="Arial"/>
+          <w:noProof/>
+          <w:lang w:val="es-ES"/>
+        </w:rPr>
+        <w:t xml:space="preserve"> los principales indicadores en el servicio médico odontologico hacia sus pacientes</w:t>
+      </w:r>
+    </w:p>
+    <w:p>
+      <w:pPr>
+        <w:pStyle w:val="Prrafodelista"/>
+        <w:numPr>
+          <w:ilvl w:val="0"/>
+          <w:numId w:val="45"/>
+        </w:numPr>
+        <w:rPr>
+          <w:rFonts w:cs="Arial"/>
+          <w:noProof/>
+          <w:lang w:val="es-ES"/>
+        </w:rPr>
+      </w:pPr>
+      <w:r>
+        <w:rPr>
+          <w:rFonts w:cs="Arial"/>
+          <w:noProof/>
+          <w:lang w:val="es-ES"/>
+        </w:rPr>
+        <w:t xml:space="preserve">Diseñar el sitio web considerando las especificaciones e indicadores en el servicio médico – paciente </w:t>
+      </w:r>
+    </w:p>
+    <w:p>
+      <w:pPr>
+        <w:pStyle w:val="Prrafodelista"/>
+        <w:numPr>
+          <w:ilvl w:val="0"/>
+          <w:numId w:val="45"/>
+        </w:numPr>
+        <w:rPr>
+          <w:rFonts w:cs="Arial"/>
+          <w:noProof/>
+          <w:lang w:val="es-ES"/>
+        </w:rPr>
+      </w:pPr>
+      <w:r>
+        <w:rPr>
+          <w:rFonts w:cs="Arial"/>
+          <w:noProof/>
+          <w:lang w:val="es-ES"/>
+        </w:rPr>
+        <w:t>Implantar la aplicación web en un entorno interoperable</w:t>
+      </w:r>
+      <w:r>
+        <w:rPr>
+          <w:rFonts w:cs="Arial"/>
+          <w:noProof/>
+          <w:lang w:val="es-ES"/>
+        </w:rPr>
+        <w:t>, confiable y seguro</w:t>
+      </w:r>
+    </w:p>
+    <w:p>
+      <w:pPr>
+        <w:rPr>
+          <w:rFonts w:cs="Arial"/>
+          <w:noProof/>
+          <w:lang w:val="es-ES"/>
+        </w:rPr>
+      </w:pPr>
+    </w:p>
+    <w:p>
+      <w:pPr>
+        <w:rPr>
+          <w:rFonts w:cs="Arial"/>
+          <w:noProof/>
+          <w:lang w:val="es-ES"/>
+        </w:rPr>
+      </w:pPr>
+    </w:p>
+    <w:p>
+      <w:pPr>
+        <w:rPr>
+          <w:rFonts w:cs="Arial"/>
+          <w:noProof/>
+          <w:lang w:val="es-ES"/>
+        </w:rPr>
+      </w:pPr>
+    </w:p>
+    <w:p>
+      <w:pPr>
+        <w:rPr>
+          <w:rFonts w:cs="Arial"/>
+          <w:noProof/>
+          <w:lang w:val="es-ES"/>
+        </w:rPr>
+      </w:pPr>
+    </w:p>
+    <w:p>
+      <w:pPr>
+        <w:rPr>
+          <w:rFonts w:cs="Arial"/>
+          <w:noProof/>
+          <w:lang w:val="es-ES"/>
+        </w:rPr>
+      </w:pPr>
+    </w:p>
+    <w:p>
+      <w:pPr>
+        <w:rPr>
+          <w:rFonts w:cs="Arial"/>
+          <w:noProof/>
+          <w:lang w:val="es-ES"/>
+        </w:rPr>
+      </w:pPr>
+    </w:p>
+    <w:p>
+      <w:pPr>
+        <w:rPr>
+          <w:rFonts w:cs="Arial"/>
+          <w:noProof/>
+          <w:lang w:val="es-ES"/>
+        </w:rPr>
+      </w:pPr>
+    </w:p>
+    <w:p>
+      <w:pPr>
+        <w:rPr>
+          <w:rFonts w:cs="Arial"/>
+          <w:noProof/>
+          <w:lang w:val="es-ES"/>
+        </w:rPr>
+      </w:pPr>
+    </w:p>
+    <w:p>
+      <w:pPr>
+        <w:rPr>
+          <w:rFonts w:cs="Arial"/>
+          <w:noProof/>
+          <w:lang w:val="es-ES"/>
+        </w:rPr>
+      </w:pPr>
+    </w:p>
+    <w:p>
+      <w:pPr>
+        <w:rPr>
+          <w:rFonts w:cs="Arial"/>
+          <w:noProof/>
+          <w:lang w:val="es-ES"/>
+        </w:rPr>
+      </w:pPr>
+    </w:p>
+    <w:p>
+      <w:pPr>
+        <w:rPr>
+          <w:rFonts w:cs="Arial"/>
+          <w:noProof/>
+          <w:lang w:val="es-ES"/>
+        </w:rPr>
+      </w:pPr>
+    </w:p>
+    <w:p>
+      <w:pPr>
+        <w:rPr>
+          <w:rFonts w:cs="Arial"/>
+          <w:noProof/>
+          <w:lang w:val="es-ES"/>
+        </w:rPr>
+      </w:pPr>
+      <w:bookmarkStart w:id="1" w:name="_GoBack"/>
+      <w:bookmarkEnd w:id="1"/>
     </w:p>
     <w:p>
       <w:pPr>
@@ -573,6 +872,7 @@
           <w:noProof/>
           <w:lang w:val="es-ES"/>
         </w:rPr>
+        <w:lastRenderedPageBreak/>
         <w:t>Objetivos del Sistema</w:t>
       </w:r>
     </w:p>
@@ -686,16 +986,7 @@
           <w:noProof/>
           <w:lang w:val="es-ES"/>
         </w:rPr>
-        <w:t xml:space="preserve"> </w:t>
-      </w:r>
-      <w:commentRangeStart w:id="2"/>
-      <w:r>
-        <w:rPr>
-          <w:rFonts w:cs="Arial"/>
-          <w:noProof/>
-          <w:lang w:val="es-ES"/>
-        </w:rPr>
-        <w:t>con acceso a internet</w:t>
+        <w:t xml:space="preserve"> con acceso a internet</w:t>
       </w:r>
       <w:r>
         <w:rPr>
@@ -703,22 +994,7 @@
           <w:noProof/>
           <w:lang w:val="es-ES"/>
         </w:rPr>
-        <w:t xml:space="preserve"> </w:t>
-      </w:r>
-      <w:commentRangeEnd w:id="2"/>
-      <w:r>
-        <w:rPr>
-          <w:rStyle w:val="Refdecomentario"/>
-        </w:rPr>
-        <w:commentReference w:id="2"/>
-      </w:r>
-      <w:r>
-        <w:rPr>
-          <w:rFonts w:cs="Arial"/>
-          <w:noProof/>
-          <w:lang w:val="es-ES"/>
-        </w:rPr>
-        <w:t>a los datos de los pacientes</w:t>
+        <w:t xml:space="preserve"> a los datos de los pacientes</w:t>
       </w:r>
       <w:r>
         <w:rPr>
@@ -927,7 +1203,6 @@
           <w:szCs w:val="24"/>
           <w:lang w:val="es-ES"/>
         </w:rPr>
-        <w:lastRenderedPageBreak/>
         <w:t>Como ya habiamos mencionado anteriormente una de las principales características que beneficiara al usuario es la generación de reportes de servicios realizados a todos los pacientes, esto prevee al usuario de problemas con sus clientes ya que contara con un soporte para eventuales reclamos, ademas de ayudarle en la gestion de servicios.</w:t>
       </w:r>
     </w:p>
@@ -989,6 +1264,7 @@
           <w:szCs w:val="24"/>
           <w:lang w:val="es-ES"/>
         </w:rPr>
+        <w:lastRenderedPageBreak/>
         <w:t>Para cumplir con lo mencionado, se contará con un estimado de 3 meses para lograr el desarrollo en su totalidad.</w:t>
       </w:r>
     </w:p>
@@ -1318,7 +1594,6 @@
           <w:noProof/>
           <w:lang w:val="es-ES"/>
         </w:rPr>
-        <w:lastRenderedPageBreak/>
         <w:t>Requisitos no funcionales</w:t>
       </w:r>
     </w:p>
@@ -1440,6 +1715,7 @@
           <w:noProof/>
           <w:lang w:val="es-ES"/>
         </w:rPr>
+        <w:lastRenderedPageBreak/>
         <w:t xml:space="preserve">El </w:t>
       </w:r>
       <w:r>
@@ -1529,14 +1805,6 @@
     </w:p>
     <w:p>
       <w:pPr>
-        <w:rPr>
-          <w:noProof/>
-          <w:lang w:val="es-ES"/>
-        </w:rPr>
-      </w:pPr>
-    </w:p>
-    <w:p>
-      <w:pPr>
         <w:pStyle w:val="Ttulo3"/>
         <w:rPr>
           <w:noProof/>
@@ -1642,8 +1910,8 @@
           <w:lang w:val="es-ES"/>
         </w:rPr>
         <w:sectPr>
-          <w:headerReference w:type="default" r:id="rId12"/>
-          <w:footerReference w:type="default" r:id="rId13"/>
+          <w:headerReference w:type="default" r:id="rId10"/>
+          <w:footerReference w:type="default" r:id="rId11"/>
           <w:pgSz w:w="12240" w:h="15840" w:code="1"/>
           <w:pgMar w:top="1418" w:right="1701" w:bottom="1418" w:left="1701" w:header="720" w:footer="720" w:gutter="0"/>
           <w:cols w:space="720"/>
@@ -1695,7 +1963,7 @@
                     </pic:cNvPicPr>
                   </pic:nvPicPr>
                   <pic:blipFill>
-                    <a:blip r:embed="rId14" cstate="print">
+                    <a:blip r:embed="rId12" cstate="print">
                       <a:extLst>
                         <a:ext uri="{28A0092B-C50C-407E-A947-70E740481C1C}">
                           <a14:useLocalDpi xmlns:a14="http://schemas.microsoft.com/office/drawing/2010/main" val="0"/>
@@ -8352,7 +8620,7 @@
             <wp:cNvGraphicFramePr/>
             <a:graphic xmlns:a="http://schemas.openxmlformats.org/drawingml/2006/main">
               <a:graphicData uri="http://schemas.openxmlformats.org/drawingml/2006/diagram">
-                <dgm:relIds xmlns:dgm="http://schemas.openxmlformats.org/drawingml/2006/diagram" xmlns:r="http://schemas.openxmlformats.org/officeDocument/2006/relationships" r:dm="rId15" r:lo="rId16" r:qs="rId17" r:cs="rId18"/>
+                <dgm:relIds xmlns:dgm="http://schemas.openxmlformats.org/drawingml/2006/diagram" xmlns:r="http://schemas.openxmlformats.org/officeDocument/2006/relationships" r:dm="rId13" r:lo="rId14" r:qs="rId15" r:cs="rId16"/>
               </a:graphicData>
             </a:graphic>
             <wp14:sizeRelH relativeFrom="page">
@@ -12492,7 +12760,7 @@
                     <pic:cNvPicPr/>
                   </pic:nvPicPr>
                   <pic:blipFill>
-                    <a:blip r:embed="rId20" cstate="print">
+                    <a:blip r:embed="rId18" cstate="print">
                       <a:extLst>
                         <a:ext uri="{28A0092B-C50C-407E-A947-70E740481C1C}">
                           <a14:useLocalDpi xmlns:a14="http://schemas.microsoft.com/office/drawing/2010/main" val="0"/>
@@ -14744,30 +15012,6 @@
     </w:sectPr>
   </w:body>
 </w:document>
-</file>
-
-<file path=word/comments.xml><?xml version="1.0" encoding="utf-8"?>
-<w:comments xmlns:wpc="http://schemas.microsoft.com/office/word/2010/wordprocessingCanvas" xmlns:mc="http://schemas.openxmlformats.org/markup-compatibility/2006" xmlns:o="urn:schemas-microsoft-com:office:office" xmlns:r="http://schemas.openxmlformats.org/officeDocument/2006/relationships" xmlns:m="http://schemas.openxmlformats.org/officeDocument/2006/math" xmlns:v="urn:schemas-microsoft-com:vml" xmlns:wp14="http://schemas.microsoft.com/office/word/2010/wordprocessingDrawing" xmlns:wp="http://schemas.openxmlformats.org/drawingml/2006/wordprocessingDrawing" xmlns:w10="urn:schemas-microsoft-com:office:word" xmlns:w="http://schemas.openxmlformats.org/wordprocessingml/2006/main" xmlns:w14="http://schemas.microsoft.com/office/word/2010/wordml" xmlns:w15="http://schemas.microsoft.com/office/word/2012/wordml" xmlns:wpg="http://schemas.microsoft.com/office/word/2010/wordprocessingGroup" xmlns:wpi="http://schemas.microsoft.com/office/word/2010/wordprocessingInk" xmlns:wne="http://schemas.microsoft.com/office/word/2006/wordml" xmlns:wps="http://schemas.microsoft.com/office/word/2010/wordprocessingShape" mc:Ignorable="w14 w15 wp14">
-  <w:comment w:id="2" w:author="Jimmy Romàn" w:date="2015-05-17T20:57:00Z" w:initials="JR">
-    <w:p>
-      <w:pPr>
-        <w:pStyle w:val="Textocomentario"/>
-      </w:pPr>
-      <w:r>
-        <w:rPr>
-          <w:rStyle w:val="Refdecomentario"/>
-        </w:rPr>
-        <w:annotationRef/>
-      </w:r>
-    </w:p>
-  </w:comment>
-</w:comments>
-</file>
-
-<file path=word/commentsExtended.xml><?xml version="1.0" encoding="utf-8"?>
-<w15:commentsEx xmlns:wpc="http://schemas.microsoft.com/office/word/2010/wordprocessingCanvas" xmlns:mc="http://schemas.openxmlformats.org/markup-compatibility/2006" xmlns:o="urn:schemas-microsoft-com:office:office" xmlns:r="http://schemas.openxmlformats.org/officeDocument/2006/relationships" xmlns:m="http://schemas.openxmlformats.org/officeDocument/2006/math" xmlns:v="urn:schemas-microsoft-com:vml" xmlns:wp14="http://schemas.microsoft.com/office/word/2010/wordprocessingDrawing" xmlns:wp="http://schemas.openxmlformats.org/drawingml/2006/wordprocessingDrawing" xmlns:w10="urn:schemas-microsoft-com:office:word" xmlns:w="http://schemas.openxmlformats.org/wordprocessingml/2006/main" xmlns:w14="http://schemas.microsoft.com/office/word/2010/wordml" xmlns:w15="http://schemas.microsoft.com/office/word/2012/wordml" xmlns:wpg="http://schemas.microsoft.com/office/word/2010/wordprocessingGroup" xmlns:wpi="http://schemas.microsoft.com/office/word/2010/wordprocessingInk" xmlns:wne="http://schemas.microsoft.com/office/word/2006/wordml" xmlns:wps="http://schemas.microsoft.com/office/word/2010/wordprocessingShape" mc:Ignorable="w14 w15 wp14">
-  <w15:commentEx w15:paraId="3CF75F1F" w15:done="0"/>
-</w15:commentsEx>
 </file>
 
 <file path=word/endnotes.xml><?xml version="1.0" encoding="utf-8"?>
@@ -14842,7 +15086,7 @@
         <w:color w:val="3B4658" w:themeColor="accent4" w:themeShade="80"/>
         <w:lang w:val="es-ES"/>
       </w:rPr>
-      <w:t>17</w:t>
+      <w:t>3</w:t>
     </w:r>
     <w:r>
       <w:rPr>
@@ -14913,7 +15157,6 @@
       <w:dataBinding w:prefixMappings="xmlns:ns0='http://schemas.openxmlformats.org/package/2006/metadata/core-properties' xmlns:ns1='http://purl.org/dc/elements/1.1/'" w:xpath="/ns0:coreProperties[1]/ns1:title[1]" w:storeItemID="{6C3C8BC8-F283-45AE-878A-BAB7291924A1}"/>
       <w:text/>
     </w:sdtPr>
-    <w:sdtEndPr/>
     <w:sdtContent>
       <w:p>
         <w:pPr>
@@ -15058,7 +15301,7 @@
         </mc:Choice>
         <mc:Fallback>
           <w:pict>
-            <v:group w14:anchorId="22DD86B0" id="Grupo 468" o:spid="_x0000_s1026" style="position:absolute;margin-left:0;margin-top:-.75pt;width:791.15pt;height:57.75pt;z-index:251658240;mso-width-percent:1000;mso-position-horizontal:center;mso-position-horizontal-relative:page;mso-position-vertical-relative:page;mso-width-percent:1000;mso-height-relative:top-margin-area" coordorigin="8,9" coordsize="15823,1439" o:gfxdata="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">
+            <v:group w14:anchorId="31A3CB73" id="Grupo 468" o:spid="_x0000_s1026" style="position:absolute;margin-left:0;margin-top:-.75pt;width:791.15pt;height:57.75pt;z-index:251658240;mso-width-percent:1000;mso-position-horizontal:center;mso-position-horizontal-relative:page;mso-position-vertical-relative:page;mso-width-percent:1000;mso-height-relative:top-margin-area" coordorigin="8,9" coordsize="15823,1439" o:gfxdata="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">
               <v:shapetype id="_x0000_t32" coordsize="21600,21600" o:spt="32" o:oned="t" path="m,l21600,21600e" filled="f">
                 <v:path arrowok="t" fillok="f" o:connecttype="none"/>
                 <o:lock v:ext="edit" shapetype="t"/>
@@ -16516,6 +16759,92 @@
     </w:lvl>
   </w:abstractNum>
   <w:abstractNum w:abstractNumId="13">
+    <w:nsid w:val="3CCE6258"/>
+    <w:multiLevelType w:val="hybridMultilevel"/>
+    <w:tmpl w:val="2DD6D02C"/>
+    <w:lvl w:ilvl="0" w:tplc="4C0A000F">
+      <w:start w:val="1"/>
+      <w:numFmt w:val="decimal"/>
+      <w:lvlText w:val="%1."/>
+      <w:lvlJc w:val="left"/>
+      <w:pPr>
+        <w:ind w:left="720" w:hanging="360"/>
+      </w:pPr>
+    </w:lvl>
+    <w:lvl w:ilvl="1" w:tplc="4C0A0019" w:tentative="1">
+      <w:start w:val="1"/>
+      <w:numFmt w:val="lowerLetter"/>
+      <w:lvlText w:val="%2."/>
+      <w:lvlJc w:val="left"/>
+      <w:pPr>
+        <w:ind w:left="1440" w:hanging="360"/>
+      </w:pPr>
+    </w:lvl>
+    <w:lvl w:ilvl="2" w:tplc="4C0A001B" w:tentative="1">
+      <w:start w:val="1"/>
+      <w:numFmt w:val="lowerRoman"/>
+      <w:lvlText w:val="%3."/>
+      <w:lvlJc w:val="right"/>
+      <w:pPr>
+        <w:ind w:left="2160" w:hanging="180"/>
+      </w:pPr>
+    </w:lvl>
+    <w:lvl w:ilvl="3" w:tplc="4C0A000F" w:tentative="1">
+      <w:start w:val="1"/>
+      <w:numFmt w:val="decimal"/>
+      <w:lvlText w:val="%4."/>
+      <w:lvlJc w:val="left"/>
+      <w:pPr>
+        <w:ind w:left="2880" w:hanging="360"/>
+      </w:pPr>
+    </w:lvl>
+    <w:lvl w:ilvl="4" w:tplc="4C0A0019" w:tentative="1">
+      <w:start w:val="1"/>
+      <w:numFmt w:val="lowerLetter"/>
+      <w:lvlText w:val="%5."/>
+      <w:lvlJc w:val="left"/>
+      <w:pPr>
+        <w:ind w:left="3600" w:hanging="360"/>
+      </w:pPr>
+    </w:lvl>
+    <w:lvl w:ilvl="5" w:tplc="4C0A001B" w:tentative="1">
+      <w:start w:val="1"/>
+      <w:numFmt w:val="lowerRoman"/>
+      <w:lvlText w:val="%6."/>
+      <w:lvlJc w:val="right"/>
+      <w:pPr>
+        <w:ind w:left="4320" w:hanging="180"/>
+      </w:pPr>
+    </w:lvl>
+    <w:lvl w:ilvl="6" w:tplc="4C0A000F" w:tentative="1">
+      <w:start w:val="1"/>
+      <w:numFmt w:val="decimal"/>
+      <w:lvlText w:val="%7."/>
+      <w:lvlJc w:val="left"/>
+      <w:pPr>
+        <w:ind w:left="5040" w:hanging="360"/>
+      </w:pPr>
+    </w:lvl>
+    <w:lvl w:ilvl="7" w:tplc="4C0A0019" w:tentative="1">
+      <w:start w:val="1"/>
+      <w:numFmt w:val="lowerLetter"/>
+      <w:lvlText w:val="%8."/>
+      <w:lvlJc w:val="left"/>
+      <w:pPr>
+        <w:ind w:left="5760" w:hanging="360"/>
+      </w:pPr>
+    </w:lvl>
+    <w:lvl w:ilvl="8" w:tplc="4C0A001B" w:tentative="1">
+      <w:start w:val="1"/>
+      <w:numFmt w:val="lowerRoman"/>
+      <w:lvlText w:val="%9."/>
+      <w:lvlJc w:val="right"/>
+      <w:pPr>
+        <w:ind w:left="6480" w:hanging="180"/>
+      </w:pPr>
+    </w:lvl>
+  </w:abstractNum>
+  <w:abstractNum w:abstractNumId="14">
     <w:nsid w:val="45C26E0B"/>
     <w:multiLevelType w:val="hybridMultilevel"/>
     <w:tmpl w:val="BA54AC8C"/>
@@ -16628,7 +16957,7 @@
       </w:rPr>
     </w:lvl>
   </w:abstractNum>
-  <w:abstractNum w:abstractNumId="14">
+  <w:abstractNum w:abstractNumId="15">
     <w:nsid w:val="47042BA5"/>
     <w:multiLevelType w:val="hybridMultilevel"/>
     <w:tmpl w:val="45540532"/>
@@ -16741,7 +17070,7 @@
       </w:rPr>
     </w:lvl>
   </w:abstractNum>
-  <w:abstractNum w:abstractNumId="15">
+  <w:abstractNum w:abstractNumId="16">
     <w:nsid w:val="49674711"/>
     <w:multiLevelType w:val="hybridMultilevel"/>
     <w:tmpl w:val="286ABA28"/>
@@ -16830,7 +17159,7 @@
       </w:pPr>
     </w:lvl>
   </w:abstractNum>
-  <w:abstractNum w:abstractNumId="16">
+  <w:abstractNum w:abstractNumId="17">
     <w:nsid w:val="4FE12E19"/>
     <w:multiLevelType w:val="hybridMultilevel"/>
     <w:tmpl w:val="83D89AF6"/>
@@ -16943,7 +17272,7 @@
       </w:rPr>
     </w:lvl>
   </w:abstractNum>
-  <w:abstractNum w:abstractNumId="17">
+  <w:abstractNum w:abstractNumId="18">
     <w:nsid w:val="5F3135FA"/>
     <w:multiLevelType w:val="hybridMultilevel"/>
     <w:tmpl w:val="FF1ECDFE"/>
@@ -17056,7 +17385,7 @@
       </w:rPr>
     </w:lvl>
   </w:abstractNum>
-  <w:abstractNum w:abstractNumId="18">
+  <w:abstractNum w:abstractNumId="19">
     <w:nsid w:val="671E3A4D"/>
     <w:multiLevelType w:val="hybridMultilevel"/>
     <w:tmpl w:val="1D4A1E10"/>
@@ -17169,7 +17498,7 @@
       </w:rPr>
     </w:lvl>
   </w:abstractNum>
-  <w:abstractNum w:abstractNumId="19">
+  <w:abstractNum w:abstractNumId="20">
     <w:nsid w:val="68EE38F7"/>
     <w:multiLevelType w:val="hybridMultilevel"/>
     <w:tmpl w:val="CE6817F6"/>
@@ -17258,7 +17587,7 @@
       </w:pPr>
     </w:lvl>
   </w:abstractNum>
-  <w:abstractNum w:abstractNumId="20">
+  <w:abstractNum w:abstractNumId="21">
     <w:nsid w:val="6C2D52D5"/>
     <w:multiLevelType w:val="hybridMultilevel"/>
     <w:tmpl w:val="EA38E7F8"/>
@@ -17371,7 +17700,7 @@
       </w:rPr>
     </w:lvl>
   </w:abstractNum>
-  <w:abstractNum w:abstractNumId="21">
+  <w:abstractNum w:abstractNumId="22">
     <w:nsid w:val="7FEA109D"/>
     <w:multiLevelType w:val="hybridMultilevel"/>
     <w:tmpl w:val="03F060B4"/>
@@ -17548,7 +17877,7 @@
     <w:abstractNumId w:val="5"/>
   </w:num>
   <w:num w:numId="13">
-    <w:abstractNumId w:val="15"/>
+    <w:abstractNumId w:val="16"/>
   </w:num>
   <w:num w:numId="14">
     <w:abstractNumId w:val="1"/>
@@ -17593,7 +17922,7 @@
     <w:abstractNumId w:val="12"/>
   </w:num>
   <w:num w:numId="28">
-    <w:abstractNumId w:val="19"/>
+    <w:abstractNumId w:val="20"/>
   </w:num>
   <w:num w:numId="29">
     <w:abstractNumId w:val="3"/>
@@ -17605,7 +17934,7 @@
     <w:abstractNumId w:val="4"/>
   </w:num>
   <w:num w:numId="32">
-    <w:abstractNumId w:val="16"/>
+    <w:abstractNumId w:val="17"/>
   </w:num>
   <w:num w:numId="33">
     <w:abstractNumId w:val="8"/>
@@ -17617,13 +17946,13 @@
     <w:abstractNumId w:val="0"/>
   </w:num>
   <w:num w:numId="36">
-    <w:abstractNumId w:val="13"/>
+    <w:abstractNumId w:val="14"/>
   </w:num>
   <w:num w:numId="37">
     <w:abstractNumId w:val="2"/>
   </w:num>
   <w:num w:numId="38">
-    <w:abstractNumId w:val="20"/>
+    <w:abstractNumId w:val="21"/>
   </w:num>
   <w:num w:numId="39">
     <w:abstractNumId w:val="12"/>
@@ -17656,29 +17985,24 @@
     </w:lvlOverride>
   </w:num>
   <w:num w:numId="40">
+    <w:abstractNumId w:val="19"/>
+  </w:num>
+  <w:num w:numId="41">
     <w:abstractNumId w:val="18"/>
   </w:num>
-  <w:num w:numId="41">
-    <w:abstractNumId w:val="17"/>
-  </w:num>
   <w:num w:numId="42">
-    <w:abstractNumId w:val="14"/>
+    <w:abstractNumId w:val="15"/>
   </w:num>
   <w:num w:numId="43">
-    <w:abstractNumId w:val="21"/>
+    <w:abstractNumId w:val="22"/>
   </w:num>
   <w:num w:numId="44">
     <w:abstractNumId w:val="7"/>
   </w:num>
+  <w:num w:numId="45">
+    <w:abstractNumId w:val="13"/>
+  </w:num>
 </w:numbering>
-</file>
-
-<file path=word/people.xml><?xml version="1.0" encoding="utf-8"?>
-<w15:people xmlns:wpc="http://schemas.microsoft.com/office/word/2010/wordprocessingCanvas" xmlns:mc="http://schemas.openxmlformats.org/markup-compatibility/2006" xmlns:o="urn:schemas-microsoft-com:office:office" xmlns:r="http://schemas.openxmlformats.org/officeDocument/2006/relationships" xmlns:m="http://schemas.openxmlformats.org/officeDocument/2006/math" xmlns:v="urn:schemas-microsoft-com:vml" xmlns:wp14="http://schemas.microsoft.com/office/word/2010/wordprocessingDrawing" xmlns:wp="http://schemas.openxmlformats.org/drawingml/2006/wordprocessingDrawing" xmlns:w10="urn:schemas-microsoft-com:office:word" xmlns:w="http://schemas.openxmlformats.org/wordprocessingml/2006/main" xmlns:w14="http://schemas.microsoft.com/office/word/2010/wordml" xmlns:w15="http://schemas.microsoft.com/office/word/2012/wordml" xmlns:wpg="http://schemas.microsoft.com/office/word/2010/wordprocessingGroup" xmlns:wpi="http://schemas.microsoft.com/office/word/2010/wordprocessingInk" xmlns:wne="http://schemas.microsoft.com/office/word/2006/wordml" xmlns:wps="http://schemas.microsoft.com/office/word/2010/wordprocessingShape" mc:Ignorable="w14 w15 wp14">
-  <w15:person w15:author="Jimmy Romàn">
-    <w15:presenceInfo w15:providerId="None" w15:userId="Jimmy Romàn"/>
-  </w15:person>
-</w15:people>
 </file>
 
 <file path=word/styles.xml><?xml version="1.0" encoding="utf-8"?>
@@ -20586,6 +20910,11 @@
       </w:tcPr>
     </w:tblStylePr>
   </w:style>
+  <w:style w:type="character" w:customStyle="1" w:styleId="apple-converted-space">
+    <w:name w:val="apple-converted-space"/>
+    <w:basedOn w:val="Fuentedeprrafopredeter"/>
+    <w:rsid w:val="00EA1D09"/>
+  </w:style>
 </w:styles>
 </file>
 
@@ -21765,63 +22094,63 @@
     </dgm:pt>
   </dgm:ptLst>
   <dgm:cxnLst>
-    <dgm:cxn modelId="{F4EDA7FA-D7CB-4CA0-8EB8-311D4064DE36}" type="presOf" srcId="{CF202D37-D5FF-4FE9-AF00-B60F93A62AFE}" destId="{0BAE9BE9-0CCC-46E7-BA4B-F7A3D26E0CCD}" srcOrd="0" destOrd="0" presId="urn:microsoft.com/office/officeart/2008/layout/HalfCircleOrganizationChart"/>
     <dgm:cxn modelId="{F64200F4-3EF1-426C-A402-E09203C682B3}" srcId="{EF232F4C-50EF-47B9-8BCF-79A7CC6289AE}" destId="{FAA5F77F-1734-43A3-A3FB-44464BEFFC28}" srcOrd="0" destOrd="0" parTransId="{C402DC23-CD6B-4325-9EA7-4342DBB48256}" sibTransId="{DDD36EDE-2339-498B-B01D-2CB475F46BCC}"/>
-    <dgm:cxn modelId="{8C605F9E-597A-47B2-85FF-2A71147BAFD0}" type="presOf" srcId="{EF232F4C-50EF-47B9-8BCF-79A7CC6289AE}" destId="{71B5B9C7-E505-46CB-A105-029841481564}" srcOrd="1" destOrd="0" presId="urn:microsoft.com/office/officeart/2008/layout/HalfCircleOrganizationChart"/>
-    <dgm:cxn modelId="{30E3B852-BFAE-4A16-AD99-5FBE5F6D43EB}" type="presOf" srcId="{FAA5F77F-1734-43A3-A3FB-44464BEFFC28}" destId="{7E8F490A-DCA4-4CBE-90E4-1DE20A8E9EF4}" srcOrd="0" destOrd="0" presId="urn:microsoft.com/office/officeart/2008/layout/HalfCircleOrganizationChart"/>
-    <dgm:cxn modelId="{992DE802-57ED-4A31-AB61-8A68990CA8C9}" type="presOf" srcId="{64B2598D-E4D8-4D4A-98F4-6E5AD2F18B34}" destId="{3CDACD33-3274-46B8-AF8D-93866DD7FA37}" srcOrd="0" destOrd="0" presId="urn:microsoft.com/office/officeart/2008/layout/HalfCircleOrganizationChart"/>
+    <dgm:cxn modelId="{3ECD1A9A-7B6A-4578-B46F-430D59BA45E9}" type="presOf" srcId="{EF232F4C-50EF-47B9-8BCF-79A7CC6289AE}" destId="{71B5B9C7-E505-46CB-A105-029841481564}" srcOrd="1" destOrd="0" presId="urn:microsoft.com/office/officeart/2008/layout/HalfCircleOrganizationChart"/>
+    <dgm:cxn modelId="{90165291-10DE-433E-AE8B-0E17EB1F5623}" type="presOf" srcId="{9C8C10A7-4979-49EC-8B71-D87338D1690C}" destId="{24380B19-C3CC-4980-AE6F-C98AA317A6BF}" srcOrd="1" destOrd="0" presId="urn:microsoft.com/office/officeart/2008/layout/HalfCircleOrganizationChart"/>
+    <dgm:cxn modelId="{30814CB8-C8C7-4617-BB5A-9BA1CF9946D6}" type="presOf" srcId="{597FD475-75B8-4C56-A43B-7F27729AC860}" destId="{BAE36B21-F122-4342-A232-984406E1D097}" srcOrd="0" destOrd="0" presId="urn:microsoft.com/office/officeart/2008/layout/HalfCircleOrganizationChart"/>
+    <dgm:cxn modelId="{C22EAD51-AE79-45A4-AE4B-66C048E4E0EE}" type="presOf" srcId="{64B2598D-E4D8-4D4A-98F4-6E5AD2F18B34}" destId="{3CDACD33-3274-46B8-AF8D-93866DD7FA37}" srcOrd="0" destOrd="0" presId="urn:microsoft.com/office/officeart/2008/layout/HalfCircleOrganizationChart"/>
+    <dgm:cxn modelId="{57C99E9B-F9DE-481F-84AA-B94DCBAFDD64}" type="presOf" srcId="{C402DC23-CD6B-4325-9EA7-4342DBB48256}" destId="{AE622088-5B8C-4497-8186-43CA03A49D2C}" srcOrd="0" destOrd="0" presId="urn:microsoft.com/office/officeart/2008/layout/HalfCircleOrganizationChart"/>
     <dgm:cxn modelId="{1398C057-2EAA-42B2-BE7D-83DB5745F222}" srcId="{CF202D37-D5FF-4FE9-AF00-B60F93A62AFE}" destId="{EF232F4C-50EF-47B9-8BCF-79A7CC6289AE}" srcOrd="0" destOrd="0" parTransId="{D5FBB1BF-E5D6-4805-9599-187478E8D4D9}" sibTransId="{3E4ECEAE-7DE3-4FB9-8475-14F14A78FA4A}"/>
-    <dgm:cxn modelId="{1CCC8D29-0C40-4ED0-80CA-084155649A06}" type="presOf" srcId="{37C8A733-1B10-4EF9-9B0F-B6AED3145228}" destId="{341377B2-D986-48C5-AE62-3C99E6240606}" srcOrd="0" destOrd="0" presId="urn:microsoft.com/office/officeart/2008/layout/HalfCircleOrganizationChart"/>
-    <dgm:cxn modelId="{3428647D-121C-4FEB-B8C0-77EF835A8A87}" type="presOf" srcId="{9C8C10A7-4979-49EC-8B71-D87338D1690C}" destId="{24380B19-C3CC-4980-AE6F-C98AA317A6BF}" srcOrd="1" destOrd="0" presId="urn:microsoft.com/office/officeart/2008/layout/HalfCircleOrganizationChart"/>
-    <dgm:cxn modelId="{F3D23167-EFB1-43DC-A687-9ED0EDE42469}" type="presOf" srcId="{EF232F4C-50EF-47B9-8BCF-79A7CC6289AE}" destId="{157F471B-5409-4B2C-A22E-73B0BA23C1F8}" srcOrd="0" destOrd="0" presId="urn:microsoft.com/office/officeart/2008/layout/HalfCircleOrganizationChart"/>
-    <dgm:cxn modelId="{D6853DE2-0947-4A50-A0AD-5DD9CE5DC99F}" type="presOf" srcId="{FAA5F77F-1734-43A3-A3FB-44464BEFFC28}" destId="{AF80094A-4C67-405A-BB56-90D8B9362DB2}" srcOrd="1" destOrd="0" presId="urn:microsoft.com/office/officeart/2008/layout/HalfCircleOrganizationChart"/>
-    <dgm:cxn modelId="{D968A39C-AC62-4057-BEB8-B46CB0EF4341}" type="presOf" srcId="{9C8C10A7-4979-49EC-8B71-D87338D1690C}" destId="{EBA9850D-9BA7-4640-BF0F-211577D13093}" srcOrd="0" destOrd="0" presId="urn:microsoft.com/office/officeart/2008/layout/HalfCircleOrganizationChart"/>
-    <dgm:cxn modelId="{7B4CEF13-3821-4858-8813-A3B9A59209A5}" type="presOf" srcId="{597FD475-75B8-4C56-A43B-7F27729AC860}" destId="{BAE36B21-F122-4342-A232-984406E1D097}" srcOrd="0" destOrd="0" presId="urn:microsoft.com/office/officeart/2008/layout/HalfCircleOrganizationChart"/>
+    <dgm:cxn modelId="{70D78B88-952B-48A2-8116-621F489CADA2}" type="presOf" srcId="{64B2598D-E4D8-4D4A-98F4-6E5AD2F18B34}" destId="{6395CDC1-336C-4ADA-AA57-3B2B7E0298B1}" srcOrd="1" destOrd="0" presId="urn:microsoft.com/office/officeart/2008/layout/HalfCircleOrganizationChart"/>
     <dgm:cxn modelId="{F99AEDA2-4C1D-4FF6-8D07-818CE7A47B38}" srcId="{FAA5F77F-1734-43A3-A3FB-44464BEFFC28}" destId="{64B2598D-E4D8-4D4A-98F4-6E5AD2F18B34}" srcOrd="1" destOrd="0" parTransId="{37C8A733-1B10-4EF9-9B0F-B6AED3145228}" sibTransId="{6D992D21-215F-4535-8F1D-8E2665A0D562}"/>
     <dgm:cxn modelId="{9D1800F7-E15B-47AA-96AC-74C64715D8AC}" srcId="{FAA5F77F-1734-43A3-A3FB-44464BEFFC28}" destId="{9C8C10A7-4979-49EC-8B71-D87338D1690C}" srcOrd="0" destOrd="0" parTransId="{597FD475-75B8-4C56-A43B-7F27729AC860}" sibTransId="{8204157D-BB85-468C-909B-E4117D9E61DF}"/>
-    <dgm:cxn modelId="{C27F1F11-E607-4076-A8B3-C54CC5068B11}" type="presOf" srcId="{64B2598D-E4D8-4D4A-98F4-6E5AD2F18B34}" destId="{6395CDC1-336C-4ADA-AA57-3B2B7E0298B1}" srcOrd="1" destOrd="0" presId="urn:microsoft.com/office/officeart/2008/layout/HalfCircleOrganizationChart"/>
-    <dgm:cxn modelId="{CEFA6776-00DE-45C5-8D1C-4F1848F00A5D}" type="presOf" srcId="{C402DC23-CD6B-4325-9EA7-4342DBB48256}" destId="{AE622088-5B8C-4497-8186-43CA03A49D2C}" srcOrd="0" destOrd="0" presId="urn:microsoft.com/office/officeart/2008/layout/HalfCircleOrganizationChart"/>
-    <dgm:cxn modelId="{4D9E6B91-C122-4C45-B52C-6B9278037A40}" type="presParOf" srcId="{0BAE9BE9-0CCC-46E7-BA4B-F7A3D26E0CCD}" destId="{FFDC8489-7165-4EA8-8B79-003665397F6B}" srcOrd="0" destOrd="0" presId="urn:microsoft.com/office/officeart/2008/layout/HalfCircleOrganizationChart"/>
-    <dgm:cxn modelId="{0BDDFC15-7C08-43F4-BE2C-6E8A61C9A59C}" type="presParOf" srcId="{FFDC8489-7165-4EA8-8B79-003665397F6B}" destId="{8567EEB6-E2E1-4EFD-A76B-F8F0B2880BAB}" srcOrd="0" destOrd="0" presId="urn:microsoft.com/office/officeart/2008/layout/HalfCircleOrganizationChart"/>
-    <dgm:cxn modelId="{981E95A1-884D-4502-89ED-11D6AC7186BE}" type="presParOf" srcId="{8567EEB6-E2E1-4EFD-A76B-F8F0B2880BAB}" destId="{157F471B-5409-4B2C-A22E-73B0BA23C1F8}" srcOrd="0" destOrd="0" presId="urn:microsoft.com/office/officeart/2008/layout/HalfCircleOrganizationChart"/>
-    <dgm:cxn modelId="{07C3ADE9-A89C-4D93-AF80-2E7B9076D047}" type="presParOf" srcId="{8567EEB6-E2E1-4EFD-A76B-F8F0B2880BAB}" destId="{ACF74ADF-4A48-4A5F-92A2-812EBA040215}" srcOrd="1" destOrd="0" presId="urn:microsoft.com/office/officeart/2008/layout/HalfCircleOrganizationChart"/>
-    <dgm:cxn modelId="{D5DCEEC9-A648-400F-AD0F-92DC26BE2690}" type="presParOf" srcId="{8567EEB6-E2E1-4EFD-A76B-F8F0B2880BAB}" destId="{602C7EDE-43EA-4EC6-96B0-C76D8D427A7A}" srcOrd="2" destOrd="0" presId="urn:microsoft.com/office/officeart/2008/layout/HalfCircleOrganizationChart"/>
-    <dgm:cxn modelId="{0FBBBE39-A960-4395-831F-DA1240809B34}" type="presParOf" srcId="{8567EEB6-E2E1-4EFD-A76B-F8F0B2880BAB}" destId="{71B5B9C7-E505-46CB-A105-029841481564}" srcOrd="3" destOrd="0" presId="urn:microsoft.com/office/officeart/2008/layout/HalfCircleOrganizationChart"/>
-    <dgm:cxn modelId="{0E5F3E8B-4EF0-46C9-92D7-FBD5F8B8665B}" type="presParOf" srcId="{FFDC8489-7165-4EA8-8B79-003665397F6B}" destId="{751118C8-CD50-4355-9B4E-7767CE3DA7C7}" srcOrd="1" destOrd="0" presId="urn:microsoft.com/office/officeart/2008/layout/HalfCircleOrganizationChart"/>
-    <dgm:cxn modelId="{2BA467FF-3B35-4897-8FE2-6301D345096A}" type="presParOf" srcId="{FFDC8489-7165-4EA8-8B79-003665397F6B}" destId="{FA752FA3-EAA5-4FF7-89A9-DC0856B5A2AD}" srcOrd="2" destOrd="0" presId="urn:microsoft.com/office/officeart/2008/layout/HalfCircleOrganizationChart"/>
-    <dgm:cxn modelId="{130CF23F-894D-4ED9-AA63-B860D213C357}" type="presParOf" srcId="{FA752FA3-EAA5-4FF7-89A9-DC0856B5A2AD}" destId="{AE622088-5B8C-4497-8186-43CA03A49D2C}" srcOrd="0" destOrd="0" presId="urn:microsoft.com/office/officeart/2008/layout/HalfCircleOrganizationChart"/>
-    <dgm:cxn modelId="{3C4BFBAD-4A95-4541-ACC9-7CEA22685EE4}" type="presParOf" srcId="{FA752FA3-EAA5-4FF7-89A9-DC0856B5A2AD}" destId="{763A7ADD-1E94-43D8-B4AB-47F44848EE25}" srcOrd="1" destOrd="0" presId="urn:microsoft.com/office/officeart/2008/layout/HalfCircleOrganizationChart"/>
-    <dgm:cxn modelId="{1F426B5B-C5CE-4880-A320-EF855BEC12F8}" type="presParOf" srcId="{763A7ADD-1E94-43D8-B4AB-47F44848EE25}" destId="{4C5FE219-B0B8-4124-A3EA-18E76AD93518}" srcOrd="0" destOrd="0" presId="urn:microsoft.com/office/officeart/2008/layout/HalfCircleOrganizationChart"/>
-    <dgm:cxn modelId="{4CEF0369-3458-4647-9BF2-F0CF3522554D}" type="presParOf" srcId="{4C5FE219-B0B8-4124-A3EA-18E76AD93518}" destId="{7E8F490A-DCA4-4CBE-90E4-1DE20A8E9EF4}" srcOrd="0" destOrd="0" presId="urn:microsoft.com/office/officeart/2008/layout/HalfCircleOrganizationChart"/>
-    <dgm:cxn modelId="{D6EA0A7C-37C0-4B35-BD5C-BDED21FEB3E2}" type="presParOf" srcId="{4C5FE219-B0B8-4124-A3EA-18E76AD93518}" destId="{896F29F9-C6C5-4C0A-9AD1-F69E17572B46}" srcOrd="1" destOrd="0" presId="urn:microsoft.com/office/officeart/2008/layout/HalfCircleOrganizationChart"/>
-    <dgm:cxn modelId="{B3A2D235-F48D-4568-B61F-3A0D59D7F818}" type="presParOf" srcId="{4C5FE219-B0B8-4124-A3EA-18E76AD93518}" destId="{3F458D7A-14E7-4C01-8FF5-848A578C0D46}" srcOrd="2" destOrd="0" presId="urn:microsoft.com/office/officeart/2008/layout/HalfCircleOrganizationChart"/>
-    <dgm:cxn modelId="{A9107DD4-8512-4C30-BB7E-595864D81C1D}" type="presParOf" srcId="{4C5FE219-B0B8-4124-A3EA-18E76AD93518}" destId="{AF80094A-4C67-405A-BB56-90D8B9362DB2}" srcOrd="3" destOrd="0" presId="urn:microsoft.com/office/officeart/2008/layout/HalfCircleOrganizationChart"/>
-    <dgm:cxn modelId="{8CA47F58-10B8-464C-B43F-BB472599A5D9}" type="presParOf" srcId="{763A7ADD-1E94-43D8-B4AB-47F44848EE25}" destId="{9B2D4421-96F2-45A1-A40E-496DFF7BCFDB}" srcOrd="1" destOrd="0" presId="urn:microsoft.com/office/officeart/2008/layout/HalfCircleOrganizationChart"/>
-    <dgm:cxn modelId="{5D6ACA6F-5E7B-49A3-8A4E-C82FBAC3D6B2}" type="presParOf" srcId="{9B2D4421-96F2-45A1-A40E-496DFF7BCFDB}" destId="{BAE36B21-F122-4342-A232-984406E1D097}" srcOrd="0" destOrd="0" presId="urn:microsoft.com/office/officeart/2008/layout/HalfCircleOrganizationChart"/>
-    <dgm:cxn modelId="{A3EB6497-BADF-4C19-A649-FE1878C9AB03}" type="presParOf" srcId="{9B2D4421-96F2-45A1-A40E-496DFF7BCFDB}" destId="{3A9C4E5A-18BD-43D5-BD87-7587B9CBB7E1}" srcOrd="1" destOrd="0" presId="urn:microsoft.com/office/officeart/2008/layout/HalfCircleOrganizationChart"/>
-    <dgm:cxn modelId="{E6B85AC1-8876-448D-8A04-44DF64CE129C}" type="presParOf" srcId="{3A9C4E5A-18BD-43D5-BD87-7587B9CBB7E1}" destId="{56CE88F8-3687-4233-B615-285BE0C1B1E5}" srcOrd="0" destOrd="0" presId="urn:microsoft.com/office/officeart/2008/layout/HalfCircleOrganizationChart"/>
-    <dgm:cxn modelId="{D1488101-A4A9-470E-9516-279744188B73}" type="presParOf" srcId="{56CE88F8-3687-4233-B615-285BE0C1B1E5}" destId="{EBA9850D-9BA7-4640-BF0F-211577D13093}" srcOrd="0" destOrd="0" presId="urn:microsoft.com/office/officeart/2008/layout/HalfCircleOrganizationChart"/>
-    <dgm:cxn modelId="{0B3F2DD8-CA94-447B-9A83-89D4F3D50BC6}" type="presParOf" srcId="{56CE88F8-3687-4233-B615-285BE0C1B1E5}" destId="{45CA7DEC-3164-48C8-9692-57A9CF710F34}" srcOrd="1" destOrd="0" presId="urn:microsoft.com/office/officeart/2008/layout/HalfCircleOrganizationChart"/>
-    <dgm:cxn modelId="{99A1C545-9307-4ADB-999A-862ABBAD7DF5}" type="presParOf" srcId="{56CE88F8-3687-4233-B615-285BE0C1B1E5}" destId="{BF49C480-ABC7-463B-84C5-9DAEB22B6B6D}" srcOrd="2" destOrd="0" presId="urn:microsoft.com/office/officeart/2008/layout/HalfCircleOrganizationChart"/>
-    <dgm:cxn modelId="{31C098B9-51AD-48BF-A4EF-6D24E608D307}" type="presParOf" srcId="{56CE88F8-3687-4233-B615-285BE0C1B1E5}" destId="{24380B19-C3CC-4980-AE6F-C98AA317A6BF}" srcOrd="3" destOrd="0" presId="urn:microsoft.com/office/officeart/2008/layout/HalfCircleOrganizationChart"/>
-    <dgm:cxn modelId="{5DD44981-71E6-448A-AF9F-A040E2BF2CBF}" type="presParOf" srcId="{3A9C4E5A-18BD-43D5-BD87-7587B9CBB7E1}" destId="{43EF542F-3C76-4606-9868-AF94D3A2C447}" srcOrd="1" destOrd="0" presId="urn:microsoft.com/office/officeart/2008/layout/HalfCircleOrganizationChart"/>
-    <dgm:cxn modelId="{B2D4880C-1C2E-4357-B007-6312977B68BB}" type="presParOf" srcId="{3A9C4E5A-18BD-43D5-BD87-7587B9CBB7E1}" destId="{52ECFC2D-66DF-4942-B142-008F7094FD3E}" srcOrd="2" destOrd="0" presId="urn:microsoft.com/office/officeart/2008/layout/HalfCircleOrganizationChart"/>
-    <dgm:cxn modelId="{97C97D7E-F42C-4B53-A89C-9F3EA0CC1C05}" type="presParOf" srcId="{9B2D4421-96F2-45A1-A40E-496DFF7BCFDB}" destId="{341377B2-D986-48C5-AE62-3C99E6240606}" srcOrd="2" destOrd="0" presId="urn:microsoft.com/office/officeart/2008/layout/HalfCircleOrganizationChart"/>
-    <dgm:cxn modelId="{E62B6B33-DCF9-4924-BF1D-98A93EA4C3B0}" type="presParOf" srcId="{9B2D4421-96F2-45A1-A40E-496DFF7BCFDB}" destId="{D6B33A73-BB50-471E-BD90-4DEA54D18E75}" srcOrd="3" destOrd="0" presId="urn:microsoft.com/office/officeart/2008/layout/HalfCircleOrganizationChart"/>
-    <dgm:cxn modelId="{A96F1953-E5F3-4018-A1D5-17E96CD43A03}" type="presParOf" srcId="{D6B33A73-BB50-471E-BD90-4DEA54D18E75}" destId="{C2FE76EC-C15D-49DD-9344-AA48D2345003}" srcOrd="0" destOrd="0" presId="urn:microsoft.com/office/officeart/2008/layout/HalfCircleOrganizationChart"/>
-    <dgm:cxn modelId="{36FDA014-1672-483D-8B66-C8513CA92A6B}" type="presParOf" srcId="{C2FE76EC-C15D-49DD-9344-AA48D2345003}" destId="{3CDACD33-3274-46B8-AF8D-93866DD7FA37}" srcOrd="0" destOrd="0" presId="urn:microsoft.com/office/officeart/2008/layout/HalfCircleOrganizationChart"/>
-    <dgm:cxn modelId="{1EC63F00-44AC-4B41-8E1E-8610E275BC44}" type="presParOf" srcId="{C2FE76EC-C15D-49DD-9344-AA48D2345003}" destId="{E3056D43-1624-41EA-9BE0-B7F4DC0D88DE}" srcOrd="1" destOrd="0" presId="urn:microsoft.com/office/officeart/2008/layout/HalfCircleOrganizationChart"/>
-    <dgm:cxn modelId="{253530D1-DB8B-4C95-A7F1-BE383BCFE1DF}" type="presParOf" srcId="{C2FE76EC-C15D-49DD-9344-AA48D2345003}" destId="{56D3F933-9684-4E7A-A72B-12ABF0B839D4}" srcOrd="2" destOrd="0" presId="urn:microsoft.com/office/officeart/2008/layout/HalfCircleOrganizationChart"/>
-    <dgm:cxn modelId="{164CD8B8-5208-49EA-BEB5-BABBC8C5AC27}" type="presParOf" srcId="{C2FE76EC-C15D-49DD-9344-AA48D2345003}" destId="{6395CDC1-336C-4ADA-AA57-3B2B7E0298B1}" srcOrd="3" destOrd="0" presId="urn:microsoft.com/office/officeart/2008/layout/HalfCircleOrganizationChart"/>
-    <dgm:cxn modelId="{9AF12E63-F5CB-4617-A1DB-B6E5CEC2553C}" type="presParOf" srcId="{D6B33A73-BB50-471E-BD90-4DEA54D18E75}" destId="{3C0C9C72-03F4-4675-8BE9-F8CF27C3D407}" srcOrd="1" destOrd="0" presId="urn:microsoft.com/office/officeart/2008/layout/HalfCircleOrganizationChart"/>
-    <dgm:cxn modelId="{501E40DD-15E7-400C-8980-65AB93567422}" type="presParOf" srcId="{D6B33A73-BB50-471E-BD90-4DEA54D18E75}" destId="{7F4618E3-47C7-429D-86AD-ACC7D5756306}" srcOrd="2" destOrd="0" presId="urn:microsoft.com/office/officeart/2008/layout/HalfCircleOrganizationChart"/>
-    <dgm:cxn modelId="{E912C189-83E2-45D4-8417-C8801160D140}" type="presParOf" srcId="{763A7ADD-1E94-43D8-B4AB-47F44848EE25}" destId="{4D2EB142-4937-4EC4-BF7B-9B6E12A0D8B5}" srcOrd="2" destOrd="0" presId="urn:microsoft.com/office/officeart/2008/layout/HalfCircleOrganizationChart"/>
+    <dgm:cxn modelId="{4E9CCDA5-6E03-4CFE-82E6-704D79D81A68}" type="presOf" srcId="{9C8C10A7-4979-49EC-8B71-D87338D1690C}" destId="{EBA9850D-9BA7-4640-BF0F-211577D13093}" srcOrd="0" destOrd="0" presId="urn:microsoft.com/office/officeart/2008/layout/HalfCircleOrganizationChart"/>
+    <dgm:cxn modelId="{953B0382-2946-4F52-A392-FCD567F80054}" type="presOf" srcId="{EF232F4C-50EF-47B9-8BCF-79A7CC6289AE}" destId="{157F471B-5409-4B2C-A22E-73B0BA23C1F8}" srcOrd="0" destOrd="0" presId="urn:microsoft.com/office/officeart/2008/layout/HalfCircleOrganizationChart"/>
+    <dgm:cxn modelId="{D082EFC2-2E87-4DA8-AE69-3AA0FBDD6A78}" type="presOf" srcId="{FAA5F77F-1734-43A3-A3FB-44464BEFFC28}" destId="{7E8F490A-DCA4-4CBE-90E4-1DE20A8E9EF4}" srcOrd="0" destOrd="0" presId="urn:microsoft.com/office/officeart/2008/layout/HalfCircleOrganizationChart"/>
+    <dgm:cxn modelId="{1D16A634-68C3-43E0-9CCD-D808C36E560C}" type="presOf" srcId="{CF202D37-D5FF-4FE9-AF00-B60F93A62AFE}" destId="{0BAE9BE9-0CCC-46E7-BA4B-F7A3D26E0CCD}" srcOrd="0" destOrd="0" presId="urn:microsoft.com/office/officeart/2008/layout/HalfCircleOrganizationChart"/>
+    <dgm:cxn modelId="{EF93C435-E639-47DB-9CF3-E2AEB02C9B4D}" type="presOf" srcId="{FAA5F77F-1734-43A3-A3FB-44464BEFFC28}" destId="{AF80094A-4C67-405A-BB56-90D8B9362DB2}" srcOrd="1" destOrd="0" presId="urn:microsoft.com/office/officeart/2008/layout/HalfCircleOrganizationChart"/>
+    <dgm:cxn modelId="{0C210A2F-FDFC-44E7-9D06-6571DDF2A847}" type="presOf" srcId="{37C8A733-1B10-4EF9-9B0F-B6AED3145228}" destId="{341377B2-D986-48C5-AE62-3C99E6240606}" srcOrd="0" destOrd="0" presId="urn:microsoft.com/office/officeart/2008/layout/HalfCircleOrganizationChart"/>
+    <dgm:cxn modelId="{0A9988C4-AB12-4E18-8807-CCDA6DF35413}" type="presParOf" srcId="{0BAE9BE9-0CCC-46E7-BA4B-F7A3D26E0CCD}" destId="{FFDC8489-7165-4EA8-8B79-003665397F6B}" srcOrd="0" destOrd="0" presId="urn:microsoft.com/office/officeart/2008/layout/HalfCircleOrganizationChart"/>
+    <dgm:cxn modelId="{C516D2D1-0E7E-4DD5-A113-B9E7E9136C9E}" type="presParOf" srcId="{FFDC8489-7165-4EA8-8B79-003665397F6B}" destId="{8567EEB6-E2E1-4EFD-A76B-F8F0B2880BAB}" srcOrd="0" destOrd="0" presId="urn:microsoft.com/office/officeart/2008/layout/HalfCircleOrganizationChart"/>
+    <dgm:cxn modelId="{CF420E76-FB80-44E7-B619-75DAAD208C0E}" type="presParOf" srcId="{8567EEB6-E2E1-4EFD-A76B-F8F0B2880BAB}" destId="{157F471B-5409-4B2C-A22E-73B0BA23C1F8}" srcOrd="0" destOrd="0" presId="urn:microsoft.com/office/officeart/2008/layout/HalfCircleOrganizationChart"/>
+    <dgm:cxn modelId="{885B27D0-1390-4A7D-9DC7-65E147FE9A9E}" type="presParOf" srcId="{8567EEB6-E2E1-4EFD-A76B-F8F0B2880BAB}" destId="{ACF74ADF-4A48-4A5F-92A2-812EBA040215}" srcOrd="1" destOrd="0" presId="urn:microsoft.com/office/officeart/2008/layout/HalfCircleOrganizationChart"/>
+    <dgm:cxn modelId="{D2EE7479-C065-4A79-9BCB-B5D00F0757A1}" type="presParOf" srcId="{8567EEB6-E2E1-4EFD-A76B-F8F0B2880BAB}" destId="{602C7EDE-43EA-4EC6-96B0-C76D8D427A7A}" srcOrd="2" destOrd="0" presId="urn:microsoft.com/office/officeart/2008/layout/HalfCircleOrganizationChart"/>
+    <dgm:cxn modelId="{C7BAC156-6DAE-465D-A190-5C5218303B5C}" type="presParOf" srcId="{8567EEB6-E2E1-4EFD-A76B-F8F0B2880BAB}" destId="{71B5B9C7-E505-46CB-A105-029841481564}" srcOrd="3" destOrd="0" presId="urn:microsoft.com/office/officeart/2008/layout/HalfCircleOrganizationChart"/>
+    <dgm:cxn modelId="{5AB68319-E10B-49AB-B75C-A79DE34DA132}" type="presParOf" srcId="{FFDC8489-7165-4EA8-8B79-003665397F6B}" destId="{751118C8-CD50-4355-9B4E-7767CE3DA7C7}" srcOrd="1" destOrd="0" presId="urn:microsoft.com/office/officeart/2008/layout/HalfCircleOrganizationChart"/>
+    <dgm:cxn modelId="{8B2DDF20-F773-4FB2-BC0A-639E66942822}" type="presParOf" srcId="{FFDC8489-7165-4EA8-8B79-003665397F6B}" destId="{FA752FA3-EAA5-4FF7-89A9-DC0856B5A2AD}" srcOrd="2" destOrd="0" presId="urn:microsoft.com/office/officeart/2008/layout/HalfCircleOrganizationChart"/>
+    <dgm:cxn modelId="{EF04DA54-A822-41D6-B6B9-55F3FF420FE0}" type="presParOf" srcId="{FA752FA3-EAA5-4FF7-89A9-DC0856B5A2AD}" destId="{AE622088-5B8C-4497-8186-43CA03A49D2C}" srcOrd="0" destOrd="0" presId="urn:microsoft.com/office/officeart/2008/layout/HalfCircleOrganizationChart"/>
+    <dgm:cxn modelId="{210177A2-D282-4966-A511-A84E5EAB818D}" type="presParOf" srcId="{FA752FA3-EAA5-4FF7-89A9-DC0856B5A2AD}" destId="{763A7ADD-1E94-43D8-B4AB-47F44848EE25}" srcOrd="1" destOrd="0" presId="urn:microsoft.com/office/officeart/2008/layout/HalfCircleOrganizationChart"/>
+    <dgm:cxn modelId="{B9AB1472-DB4A-4FA2-8A11-443400DC4221}" type="presParOf" srcId="{763A7ADD-1E94-43D8-B4AB-47F44848EE25}" destId="{4C5FE219-B0B8-4124-A3EA-18E76AD93518}" srcOrd="0" destOrd="0" presId="urn:microsoft.com/office/officeart/2008/layout/HalfCircleOrganizationChart"/>
+    <dgm:cxn modelId="{2DB27EC8-84C3-491C-A58C-DD472220C932}" type="presParOf" srcId="{4C5FE219-B0B8-4124-A3EA-18E76AD93518}" destId="{7E8F490A-DCA4-4CBE-90E4-1DE20A8E9EF4}" srcOrd="0" destOrd="0" presId="urn:microsoft.com/office/officeart/2008/layout/HalfCircleOrganizationChart"/>
+    <dgm:cxn modelId="{F9485F9A-7BC4-4E8C-BC20-B59EDB3F569A}" type="presParOf" srcId="{4C5FE219-B0B8-4124-A3EA-18E76AD93518}" destId="{896F29F9-C6C5-4C0A-9AD1-F69E17572B46}" srcOrd="1" destOrd="0" presId="urn:microsoft.com/office/officeart/2008/layout/HalfCircleOrganizationChart"/>
+    <dgm:cxn modelId="{97493D76-52CD-4B1A-9FDE-E84F488EB9FB}" type="presParOf" srcId="{4C5FE219-B0B8-4124-A3EA-18E76AD93518}" destId="{3F458D7A-14E7-4C01-8FF5-848A578C0D46}" srcOrd="2" destOrd="0" presId="urn:microsoft.com/office/officeart/2008/layout/HalfCircleOrganizationChart"/>
+    <dgm:cxn modelId="{CFB12BE0-D257-44A9-8B7A-D35B68B3379A}" type="presParOf" srcId="{4C5FE219-B0B8-4124-A3EA-18E76AD93518}" destId="{AF80094A-4C67-405A-BB56-90D8B9362DB2}" srcOrd="3" destOrd="0" presId="urn:microsoft.com/office/officeart/2008/layout/HalfCircleOrganizationChart"/>
+    <dgm:cxn modelId="{3C0A1419-EDBE-4DA0-8ACA-F9FADFFA6865}" type="presParOf" srcId="{763A7ADD-1E94-43D8-B4AB-47F44848EE25}" destId="{9B2D4421-96F2-45A1-A40E-496DFF7BCFDB}" srcOrd="1" destOrd="0" presId="urn:microsoft.com/office/officeart/2008/layout/HalfCircleOrganizationChart"/>
+    <dgm:cxn modelId="{61F49E3E-E149-491F-9B61-6AFD9AAF0F5D}" type="presParOf" srcId="{9B2D4421-96F2-45A1-A40E-496DFF7BCFDB}" destId="{BAE36B21-F122-4342-A232-984406E1D097}" srcOrd="0" destOrd="0" presId="urn:microsoft.com/office/officeart/2008/layout/HalfCircleOrganizationChart"/>
+    <dgm:cxn modelId="{38784189-FCB5-4989-B053-6D363160640F}" type="presParOf" srcId="{9B2D4421-96F2-45A1-A40E-496DFF7BCFDB}" destId="{3A9C4E5A-18BD-43D5-BD87-7587B9CBB7E1}" srcOrd="1" destOrd="0" presId="urn:microsoft.com/office/officeart/2008/layout/HalfCircleOrganizationChart"/>
+    <dgm:cxn modelId="{43DA6E16-CC5B-4605-9526-0D0812254239}" type="presParOf" srcId="{3A9C4E5A-18BD-43D5-BD87-7587B9CBB7E1}" destId="{56CE88F8-3687-4233-B615-285BE0C1B1E5}" srcOrd="0" destOrd="0" presId="urn:microsoft.com/office/officeart/2008/layout/HalfCircleOrganizationChart"/>
+    <dgm:cxn modelId="{18F5EAD4-7791-4737-8F22-F340199928C7}" type="presParOf" srcId="{56CE88F8-3687-4233-B615-285BE0C1B1E5}" destId="{EBA9850D-9BA7-4640-BF0F-211577D13093}" srcOrd="0" destOrd="0" presId="urn:microsoft.com/office/officeart/2008/layout/HalfCircleOrganizationChart"/>
+    <dgm:cxn modelId="{6E286991-6CBF-49F6-BCE3-60F9645DB8A9}" type="presParOf" srcId="{56CE88F8-3687-4233-B615-285BE0C1B1E5}" destId="{45CA7DEC-3164-48C8-9692-57A9CF710F34}" srcOrd="1" destOrd="0" presId="urn:microsoft.com/office/officeart/2008/layout/HalfCircleOrganizationChart"/>
+    <dgm:cxn modelId="{0CADF218-FCF4-40B6-A8C1-EC5FF5980C1C}" type="presParOf" srcId="{56CE88F8-3687-4233-B615-285BE0C1B1E5}" destId="{BF49C480-ABC7-463B-84C5-9DAEB22B6B6D}" srcOrd="2" destOrd="0" presId="urn:microsoft.com/office/officeart/2008/layout/HalfCircleOrganizationChart"/>
+    <dgm:cxn modelId="{C5A0FE34-85B6-475C-BA27-082106747D7E}" type="presParOf" srcId="{56CE88F8-3687-4233-B615-285BE0C1B1E5}" destId="{24380B19-C3CC-4980-AE6F-C98AA317A6BF}" srcOrd="3" destOrd="0" presId="urn:microsoft.com/office/officeart/2008/layout/HalfCircleOrganizationChart"/>
+    <dgm:cxn modelId="{2E9F567F-05A3-429D-AE1D-6606207422B5}" type="presParOf" srcId="{3A9C4E5A-18BD-43D5-BD87-7587B9CBB7E1}" destId="{43EF542F-3C76-4606-9868-AF94D3A2C447}" srcOrd="1" destOrd="0" presId="urn:microsoft.com/office/officeart/2008/layout/HalfCircleOrganizationChart"/>
+    <dgm:cxn modelId="{49DFC56E-AB8E-4B99-8064-32C7AD343F4A}" type="presParOf" srcId="{3A9C4E5A-18BD-43D5-BD87-7587B9CBB7E1}" destId="{52ECFC2D-66DF-4942-B142-008F7094FD3E}" srcOrd="2" destOrd="0" presId="urn:microsoft.com/office/officeart/2008/layout/HalfCircleOrganizationChart"/>
+    <dgm:cxn modelId="{07D56D28-D78D-40FC-A150-8DC34D657498}" type="presParOf" srcId="{9B2D4421-96F2-45A1-A40E-496DFF7BCFDB}" destId="{341377B2-D986-48C5-AE62-3C99E6240606}" srcOrd="2" destOrd="0" presId="urn:microsoft.com/office/officeart/2008/layout/HalfCircleOrganizationChart"/>
+    <dgm:cxn modelId="{0236C11F-0696-40B6-9393-86307721B083}" type="presParOf" srcId="{9B2D4421-96F2-45A1-A40E-496DFF7BCFDB}" destId="{D6B33A73-BB50-471E-BD90-4DEA54D18E75}" srcOrd="3" destOrd="0" presId="urn:microsoft.com/office/officeart/2008/layout/HalfCircleOrganizationChart"/>
+    <dgm:cxn modelId="{1E63F285-7CE1-4DD4-8361-56FFCAC50D7C}" type="presParOf" srcId="{D6B33A73-BB50-471E-BD90-4DEA54D18E75}" destId="{C2FE76EC-C15D-49DD-9344-AA48D2345003}" srcOrd="0" destOrd="0" presId="urn:microsoft.com/office/officeart/2008/layout/HalfCircleOrganizationChart"/>
+    <dgm:cxn modelId="{EDFDFE3C-8343-4F37-9C79-20EF9AB95213}" type="presParOf" srcId="{C2FE76EC-C15D-49DD-9344-AA48D2345003}" destId="{3CDACD33-3274-46B8-AF8D-93866DD7FA37}" srcOrd="0" destOrd="0" presId="urn:microsoft.com/office/officeart/2008/layout/HalfCircleOrganizationChart"/>
+    <dgm:cxn modelId="{E4E92C85-6F25-488C-8950-12EFB588D95B}" type="presParOf" srcId="{C2FE76EC-C15D-49DD-9344-AA48D2345003}" destId="{E3056D43-1624-41EA-9BE0-B7F4DC0D88DE}" srcOrd="1" destOrd="0" presId="urn:microsoft.com/office/officeart/2008/layout/HalfCircleOrganizationChart"/>
+    <dgm:cxn modelId="{7E8B8D08-1ACB-41EF-BD9E-D7D64BEA669D}" type="presParOf" srcId="{C2FE76EC-C15D-49DD-9344-AA48D2345003}" destId="{56D3F933-9684-4E7A-A72B-12ABF0B839D4}" srcOrd="2" destOrd="0" presId="urn:microsoft.com/office/officeart/2008/layout/HalfCircleOrganizationChart"/>
+    <dgm:cxn modelId="{0CABE311-7A14-4B68-8615-6F41986F3D5F}" type="presParOf" srcId="{C2FE76EC-C15D-49DD-9344-AA48D2345003}" destId="{6395CDC1-336C-4ADA-AA57-3B2B7E0298B1}" srcOrd="3" destOrd="0" presId="urn:microsoft.com/office/officeart/2008/layout/HalfCircleOrganizationChart"/>
+    <dgm:cxn modelId="{655777FC-E16B-4E81-8BAC-FE4F298AF646}" type="presParOf" srcId="{D6B33A73-BB50-471E-BD90-4DEA54D18E75}" destId="{3C0C9C72-03F4-4675-8BE9-F8CF27C3D407}" srcOrd="1" destOrd="0" presId="urn:microsoft.com/office/officeart/2008/layout/HalfCircleOrganizationChart"/>
+    <dgm:cxn modelId="{4C44B884-D50D-42A7-B8AC-DF6175BF2211}" type="presParOf" srcId="{D6B33A73-BB50-471E-BD90-4DEA54D18E75}" destId="{7F4618E3-47C7-429D-86AD-ACC7D5756306}" srcOrd="2" destOrd="0" presId="urn:microsoft.com/office/officeart/2008/layout/HalfCircleOrganizationChart"/>
+    <dgm:cxn modelId="{C84D13EE-9095-4083-AF63-30F7E4EBC7DB}" type="presParOf" srcId="{763A7ADD-1E94-43D8-B4AB-47F44848EE25}" destId="{4D2EB142-4937-4EC4-BF7B-9B6E12A0D8B5}" srcOrd="2" destOrd="0" presId="urn:microsoft.com/office/officeart/2008/layout/HalfCircleOrganizationChart"/>
   </dgm:cxnLst>
   <dgm:bg/>
   <dgm:whole/>
   <dgm:extLst>
     <a:ext uri="http://schemas.microsoft.com/office/drawing/2008/diagram">
-      <dsp:dataModelExt xmlns:dsp="http://schemas.microsoft.com/office/drawing/2008/diagram" relId="rId19" minVer="http://schemas.openxmlformats.org/drawingml/2006/diagram"/>
+      <dsp:dataModelExt xmlns:dsp="http://schemas.microsoft.com/office/drawing/2008/diagram" relId="rId17" minVer="http://schemas.openxmlformats.org/drawingml/2006/diagram"/>
     </a:ext>
   </dgm:extLst>
 </dgm:dataModel>
@@ -25004,7 +25333,7 @@
     <w:charset w:val="00"/>
     <w:family w:val="roman"/>
     <w:pitch w:val="variable"/>
-    <w:sig w:usb0="E0002AFF" w:usb1="C0007841" w:usb2="00000009" w:usb3="00000000" w:csb0="000001FF" w:csb1="00000000"/>
+    <w:sig w:usb0="E0002EFF" w:usb1="C0007843" w:usb2="00000009" w:usb3="00000000" w:csb0="000001FF" w:csb1="00000000"/>
   </w:font>
   <w:font w:name="Courier New">
     <w:panose1 w:val="02070309020205020404"/>
@@ -25025,7 +25354,7 @@
     <w:charset w:val="00"/>
     <w:family w:val="swiss"/>
     <w:pitch w:val="variable"/>
-    <w:sig w:usb0="E10002FF" w:usb1="4000ACFF" w:usb2="00000009" w:usb3="00000000" w:csb0="0000019F" w:csb1="00000000"/>
+    <w:sig w:usb0="E00002FF" w:usb1="4000ACFF" w:usb2="00000001" w:usb3="00000000" w:csb0="0000019F" w:csb1="00000000"/>
   </w:font>
   <w:font w:name="SimSun">
     <w:altName w:val="宋体"/>
@@ -25054,7 +25383,7 @@
     <w:charset w:val="00"/>
     <w:family w:val="swiss"/>
     <w:pitch w:val="variable"/>
-    <w:sig w:usb0="E10022FF" w:usb1="C000E47F" w:usb2="00000029" w:usb3="00000000" w:csb0="000001DF" w:csb1="00000000"/>
+    <w:sig w:usb0="E4002EFF" w:usb1="C000E47F" w:usb2="00000009" w:usb3="00000000" w:csb0="000001FF" w:csb1="00000000"/>
   </w:font>
 </w:fonts>
 </file>
@@ -25080,6 +25409,7 @@
     <w:rsid w:val="002503A6"/>
     <w:rsid w:val="003601A7"/>
     <w:rsid w:val="0038379B"/>
+    <w:rsid w:val="004C7342"/>
     <w:rsid w:val="004C742E"/>
     <w:rsid w:val="006833D3"/>
     <w:rsid w:val="006E1E13"/>
@@ -25871,7 +26201,7 @@
 </file>
 
 <file path=customXml/itemProps3.xml><?xml version="1.0" encoding="utf-8"?>
-<ds:datastoreItem xmlns:ds="http://schemas.openxmlformats.org/officeDocument/2006/customXml" ds:itemID="{EE2B3733-987E-4ECA-AAF6-E3712864934D}">
+<ds:datastoreItem xmlns:ds="http://schemas.openxmlformats.org/officeDocument/2006/customXml" ds:itemID="{615845CF-9283-4928-90B0-B0B318DE825A}">
   <ds:schemaRefs>
     <ds:schemaRef ds:uri="http://schemas.openxmlformats.org/officeDocument/2006/bibliography"/>
   </ds:schemaRefs>

</xml_diff>

<commit_message>
Creación de las actividades de Reunión en Project
Actividades de reuniones
</commit_message>
<xml_diff>
--- a/Sistema Web.docx
+++ b/Sistema Web.docx
@@ -356,8 +356,6 @@
         </w:rPr>
         <w:br w:type="page"/>
       </w:r>
-      <w:bookmarkStart w:id="1" w:name="_GoBack"/>
-      <w:bookmarkEnd w:id="1"/>
     </w:p>
     <w:p>
       <w:pPr>
@@ -688,7 +686,7 @@
         </w:rPr>
         <w:t xml:space="preserve"> </w:t>
       </w:r>
-      <w:commentRangeStart w:id="2"/>
+      <w:commentRangeStart w:id="1"/>
       <w:r>
         <w:rPr>
           <w:rFonts w:cs="Arial"/>
@@ -705,12 +703,12 @@
         </w:rPr>
         <w:t xml:space="preserve"> </w:t>
       </w:r>
-      <w:commentRangeEnd w:id="2"/>
+      <w:commentRangeEnd w:id="1"/>
       <w:r>
         <w:rPr>
           <w:rStyle w:val="Refdecomentario"/>
         </w:rPr>
-        <w:commentReference w:id="2"/>
+        <w:commentReference w:id="1"/>
       </w:r>
       <w:r>
         <w:rPr>
@@ -8920,10 +8918,10 @@
         <w:tblLook w:val="04A0" w:firstRow="1" w:lastRow="0" w:firstColumn="1" w:lastColumn="0" w:noHBand="0" w:noVBand="1"/>
       </w:tblPr>
       <w:tblGrid>
-        <w:gridCol w:w="5920"/>
-        <w:gridCol w:w="1134"/>
-        <w:gridCol w:w="1418"/>
+        <w:gridCol w:w="4928"/>
         <w:gridCol w:w="1417"/>
+        <w:gridCol w:w="1843"/>
+        <w:gridCol w:w="1701"/>
       </w:tblGrid>
       <w:tr>
         <w:trPr>
@@ -8933,7 +8931,7 @@
         <w:tc>
           <w:tcPr>
             <w:cnfStyle w:val="001000000000" w:firstRow="0" w:lastRow="0" w:firstColumn="1" w:lastColumn="0" w:oddVBand="0" w:evenVBand="0" w:oddHBand="0" w:evenHBand="0" w:firstRowFirstColumn="0" w:firstRowLastColumn="0" w:lastRowFirstColumn="0" w:lastRowLastColumn="0"/>
-            <w:tcW w:w="5920" w:type="dxa"/>
+            <w:tcW w:w="4928" w:type="dxa"/>
             <w:hideMark/>
           </w:tcPr>
           <w:p>
@@ -8959,7 +8957,7 @@
         </w:tc>
         <w:tc>
           <w:tcPr>
-            <w:tcW w:w="1134" w:type="dxa"/>
+            <w:tcW w:w="1417" w:type="dxa"/>
             <w:hideMark/>
           </w:tcPr>
           <w:p>
@@ -8986,7 +8984,7 @@
         </w:tc>
         <w:tc>
           <w:tcPr>
-            <w:tcW w:w="1418" w:type="dxa"/>
+            <w:tcW w:w="1843" w:type="dxa"/>
             <w:hideMark/>
           </w:tcPr>
           <w:p>
@@ -9013,7 +9011,7 @@
         </w:tc>
         <w:tc>
           <w:tcPr>
-            <w:tcW w:w="1417" w:type="dxa"/>
+            <w:tcW w:w="1701" w:type="dxa"/>
             <w:hideMark/>
           </w:tcPr>
           <w:p>
@@ -9046,7 +9044,7 @@
         <w:tc>
           <w:tcPr>
             <w:cnfStyle w:val="001000000000" w:firstRow="0" w:lastRow="0" w:firstColumn="1" w:lastColumn="0" w:oddVBand="0" w:evenVBand="0" w:oddHBand="0" w:evenHBand="0" w:firstRowFirstColumn="0" w:firstRowLastColumn="0" w:lastRowFirstColumn="0" w:lastRowLastColumn="0"/>
-            <w:tcW w:w="5920" w:type="dxa"/>
+            <w:tcW w:w="4928" w:type="dxa"/>
             <w:hideMark/>
           </w:tcPr>
           <w:p>
@@ -9074,7 +9072,7 @@
         </w:tc>
         <w:tc>
           <w:tcPr>
-            <w:tcW w:w="1134" w:type="dxa"/>
+            <w:tcW w:w="1417" w:type="dxa"/>
             <w:hideMark/>
           </w:tcPr>
           <w:p>
@@ -9103,7 +9101,7 @@
         </w:tc>
         <w:tc>
           <w:tcPr>
-            <w:tcW w:w="1418" w:type="dxa"/>
+            <w:tcW w:w="1843" w:type="dxa"/>
             <w:hideMark/>
           </w:tcPr>
           <w:p>
@@ -9132,7 +9130,7 @@
         </w:tc>
         <w:tc>
           <w:tcPr>
-            <w:tcW w:w="1417" w:type="dxa"/>
+            <w:tcW w:w="1701" w:type="dxa"/>
             <w:hideMark/>
           </w:tcPr>
           <w:p>
@@ -9167,7 +9165,7 @@
         <w:tc>
           <w:tcPr>
             <w:cnfStyle w:val="001000000000" w:firstRow="0" w:lastRow="0" w:firstColumn="1" w:lastColumn="0" w:oddVBand="0" w:evenVBand="0" w:oddHBand="0" w:evenHBand="0" w:firstRowFirstColumn="0" w:firstRowLastColumn="0" w:lastRowFirstColumn="0" w:lastRowLastColumn="0"/>
-            <w:tcW w:w="5920" w:type="dxa"/>
+            <w:tcW w:w="4928" w:type="dxa"/>
             <w:hideMark/>
           </w:tcPr>
           <w:p>
@@ -9195,7 +9193,7 @@
         </w:tc>
         <w:tc>
           <w:tcPr>
-            <w:tcW w:w="1134" w:type="dxa"/>
+            <w:tcW w:w="1417" w:type="dxa"/>
             <w:hideMark/>
           </w:tcPr>
           <w:p>
@@ -9224,7 +9222,7 @@
         </w:tc>
         <w:tc>
           <w:tcPr>
-            <w:tcW w:w="1418" w:type="dxa"/>
+            <w:tcW w:w="1843" w:type="dxa"/>
             <w:hideMark/>
           </w:tcPr>
           <w:p>
@@ -9253,7 +9251,7 @@
         </w:tc>
         <w:tc>
           <w:tcPr>
-            <w:tcW w:w="1417" w:type="dxa"/>
+            <w:tcW w:w="1701" w:type="dxa"/>
             <w:hideMark/>
           </w:tcPr>
           <w:p>
@@ -9288,7 +9286,7 @@
         <w:tc>
           <w:tcPr>
             <w:cnfStyle w:val="001000000000" w:firstRow="0" w:lastRow="0" w:firstColumn="1" w:lastColumn="0" w:oddVBand="0" w:evenVBand="0" w:oddHBand="0" w:evenHBand="0" w:firstRowFirstColumn="0" w:firstRowLastColumn="0" w:lastRowFirstColumn="0" w:lastRowLastColumn="0"/>
-            <w:tcW w:w="5920" w:type="dxa"/>
+            <w:tcW w:w="4928" w:type="dxa"/>
             <w:hideMark/>
           </w:tcPr>
           <w:p>
@@ -9316,7 +9314,7 @@
         </w:tc>
         <w:tc>
           <w:tcPr>
-            <w:tcW w:w="1134" w:type="dxa"/>
+            <w:tcW w:w="1417" w:type="dxa"/>
             <w:hideMark/>
           </w:tcPr>
           <w:p>
@@ -9345,7 +9343,7 @@
         </w:tc>
         <w:tc>
           <w:tcPr>
-            <w:tcW w:w="1418" w:type="dxa"/>
+            <w:tcW w:w="1843" w:type="dxa"/>
             <w:hideMark/>
           </w:tcPr>
           <w:p>
@@ -9374,7 +9372,7 @@
         </w:tc>
         <w:tc>
           <w:tcPr>
-            <w:tcW w:w="1417" w:type="dxa"/>
+            <w:tcW w:w="1701" w:type="dxa"/>
             <w:hideMark/>
           </w:tcPr>
           <w:p>
@@ -9409,7 +9407,7 @@
         <w:tc>
           <w:tcPr>
             <w:cnfStyle w:val="001000000000" w:firstRow="0" w:lastRow="0" w:firstColumn="1" w:lastColumn="0" w:oddVBand="0" w:evenVBand="0" w:oddHBand="0" w:evenHBand="0" w:firstRowFirstColumn="0" w:firstRowLastColumn="0" w:lastRowFirstColumn="0" w:lastRowLastColumn="0"/>
-            <w:tcW w:w="5920" w:type="dxa"/>
+            <w:tcW w:w="4928" w:type="dxa"/>
             <w:hideMark/>
           </w:tcPr>
           <w:p>
@@ -9437,7 +9435,7 @@
         </w:tc>
         <w:tc>
           <w:tcPr>
-            <w:tcW w:w="1134" w:type="dxa"/>
+            <w:tcW w:w="1417" w:type="dxa"/>
             <w:hideMark/>
           </w:tcPr>
           <w:p>
@@ -9466,7 +9464,7 @@
         </w:tc>
         <w:tc>
           <w:tcPr>
-            <w:tcW w:w="1418" w:type="dxa"/>
+            <w:tcW w:w="1843" w:type="dxa"/>
             <w:hideMark/>
           </w:tcPr>
           <w:p>
@@ -9495,7 +9493,7 @@
         </w:tc>
         <w:tc>
           <w:tcPr>
-            <w:tcW w:w="1417" w:type="dxa"/>
+            <w:tcW w:w="1701" w:type="dxa"/>
             <w:hideMark/>
           </w:tcPr>
           <w:p>
@@ -9530,7 +9528,7 @@
         <w:tc>
           <w:tcPr>
             <w:cnfStyle w:val="001000000000" w:firstRow="0" w:lastRow="0" w:firstColumn="1" w:lastColumn="0" w:oddVBand="0" w:evenVBand="0" w:oddHBand="0" w:evenHBand="0" w:firstRowFirstColumn="0" w:firstRowLastColumn="0" w:lastRowFirstColumn="0" w:lastRowLastColumn="0"/>
-            <w:tcW w:w="5920" w:type="dxa"/>
+            <w:tcW w:w="4928" w:type="dxa"/>
             <w:hideMark/>
           </w:tcPr>
           <w:p>
@@ -9558,7 +9556,7 @@
         </w:tc>
         <w:tc>
           <w:tcPr>
-            <w:tcW w:w="1134" w:type="dxa"/>
+            <w:tcW w:w="1417" w:type="dxa"/>
             <w:hideMark/>
           </w:tcPr>
           <w:p>
@@ -9587,7 +9585,7 @@
         </w:tc>
         <w:tc>
           <w:tcPr>
-            <w:tcW w:w="1418" w:type="dxa"/>
+            <w:tcW w:w="1843" w:type="dxa"/>
             <w:hideMark/>
           </w:tcPr>
           <w:p>
@@ -9616,7 +9614,7 @@
         </w:tc>
         <w:tc>
           <w:tcPr>
-            <w:tcW w:w="1417" w:type="dxa"/>
+            <w:tcW w:w="1701" w:type="dxa"/>
             <w:hideMark/>
           </w:tcPr>
           <w:p>
@@ -9651,7 +9649,7 @@
         <w:tc>
           <w:tcPr>
             <w:cnfStyle w:val="001000000000" w:firstRow="0" w:lastRow="0" w:firstColumn="1" w:lastColumn="0" w:oddVBand="0" w:evenVBand="0" w:oddHBand="0" w:evenHBand="0" w:firstRowFirstColumn="0" w:firstRowLastColumn="0" w:lastRowFirstColumn="0" w:lastRowLastColumn="0"/>
-            <w:tcW w:w="5920" w:type="dxa"/>
+            <w:tcW w:w="4928" w:type="dxa"/>
             <w:hideMark/>
           </w:tcPr>
           <w:p>
@@ -9679,7 +9677,7 @@
         </w:tc>
         <w:tc>
           <w:tcPr>
-            <w:tcW w:w="1134" w:type="dxa"/>
+            <w:tcW w:w="1417" w:type="dxa"/>
             <w:hideMark/>
           </w:tcPr>
           <w:p>
@@ -9708,7 +9706,7 @@
         </w:tc>
         <w:tc>
           <w:tcPr>
-            <w:tcW w:w="1418" w:type="dxa"/>
+            <w:tcW w:w="1843" w:type="dxa"/>
             <w:hideMark/>
           </w:tcPr>
           <w:p>
@@ -9737,7 +9735,7 @@
         </w:tc>
         <w:tc>
           <w:tcPr>
-            <w:tcW w:w="1417" w:type="dxa"/>
+            <w:tcW w:w="1701" w:type="dxa"/>
             <w:hideMark/>
           </w:tcPr>
           <w:p>
@@ -9772,7 +9770,7 @@
         <w:tc>
           <w:tcPr>
             <w:cnfStyle w:val="001000000000" w:firstRow="0" w:lastRow="0" w:firstColumn="1" w:lastColumn="0" w:oddVBand="0" w:evenVBand="0" w:oddHBand="0" w:evenHBand="0" w:firstRowFirstColumn="0" w:firstRowLastColumn="0" w:lastRowFirstColumn="0" w:lastRowLastColumn="0"/>
-            <w:tcW w:w="5920" w:type="dxa"/>
+            <w:tcW w:w="4928" w:type="dxa"/>
             <w:hideMark/>
           </w:tcPr>
           <w:p>
@@ -9800,7 +9798,7 @@
         </w:tc>
         <w:tc>
           <w:tcPr>
-            <w:tcW w:w="1134" w:type="dxa"/>
+            <w:tcW w:w="1417" w:type="dxa"/>
             <w:hideMark/>
           </w:tcPr>
           <w:p>
@@ -9829,7 +9827,7 @@
         </w:tc>
         <w:tc>
           <w:tcPr>
-            <w:tcW w:w="1418" w:type="dxa"/>
+            <w:tcW w:w="1843" w:type="dxa"/>
             <w:hideMark/>
           </w:tcPr>
           <w:p>
@@ -9858,7 +9856,7 @@
         </w:tc>
         <w:tc>
           <w:tcPr>
-            <w:tcW w:w="1417" w:type="dxa"/>
+            <w:tcW w:w="1701" w:type="dxa"/>
             <w:hideMark/>
           </w:tcPr>
           <w:p>
@@ -9893,7 +9891,7 @@
         <w:tc>
           <w:tcPr>
             <w:cnfStyle w:val="001000000000" w:firstRow="0" w:lastRow="0" w:firstColumn="1" w:lastColumn="0" w:oddVBand="0" w:evenVBand="0" w:oddHBand="0" w:evenHBand="0" w:firstRowFirstColumn="0" w:firstRowLastColumn="0" w:lastRowFirstColumn="0" w:lastRowLastColumn="0"/>
-            <w:tcW w:w="5920" w:type="dxa"/>
+            <w:tcW w:w="4928" w:type="dxa"/>
             <w:hideMark/>
           </w:tcPr>
           <w:p>
@@ -9921,7 +9919,7 @@
         </w:tc>
         <w:tc>
           <w:tcPr>
-            <w:tcW w:w="1134" w:type="dxa"/>
+            <w:tcW w:w="1417" w:type="dxa"/>
             <w:hideMark/>
           </w:tcPr>
           <w:p>
@@ -9950,7 +9948,7 @@
         </w:tc>
         <w:tc>
           <w:tcPr>
-            <w:tcW w:w="1418" w:type="dxa"/>
+            <w:tcW w:w="1843" w:type="dxa"/>
             <w:hideMark/>
           </w:tcPr>
           <w:p>
@@ -9979,7 +9977,7 @@
         </w:tc>
         <w:tc>
           <w:tcPr>
-            <w:tcW w:w="1417" w:type="dxa"/>
+            <w:tcW w:w="1701" w:type="dxa"/>
             <w:hideMark/>
           </w:tcPr>
           <w:p>
@@ -10014,7 +10012,7 @@
         <w:tc>
           <w:tcPr>
             <w:cnfStyle w:val="001000000000" w:firstRow="0" w:lastRow="0" w:firstColumn="1" w:lastColumn="0" w:oddVBand="0" w:evenVBand="0" w:oddHBand="0" w:evenHBand="0" w:firstRowFirstColumn="0" w:firstRowLastColumn="0" w:lastRowFirstColumn="0" w:lastRowLastColumn="0"/>
-            <w:tcW w:w="5920" w:type="dxa"/>
+            <w:tcW w:w="4928" w:type="dxa"/>
             <w:hideMark/>
           </w:tcPr>
           <w:p>
@@ -10042,7 +10040,7 @@
         </w:tc>
         <w:tc>
           <w:tcPr>
-            <w:tcW w:w="1134" w:type="dxa"/>
+            <w:tcW w:w="1417" w:type="dxa"/>
             <w:hideMark/>
           </w:tcPr>
           <w:p>
@@ -10071,7 +10069,7 @@
         </w:tc>
         <w:tc>
           <w:tcPr>
-            <w:tcW w:w="1418" w:type="dxa"/>
+            <w:tcW w:w="1843" w:type="dxa"/>
             <w:hideMark/>
           </w:tcPr>
           <w:p>
@@ -10100,7 +10098,7 @@
         </w:tc>
         <w:tc>
           <w:tcPr>
-            <w:tcW w:w="1417" w:type="dxa"/>
+            <w:tcW w:w="1701" w:type="dxa"/>
             <w:hideMark/>
           </w:tcPr>
           <w:p>
@@ -10135,7 +10133,7 @@
         <w:tc>
           <w:tcPr>
             <w:cnfStyle w:val="001000000000" w:firstRow="0" w:lastRow="0" w:firstColumn="1" w:lastColumn="0" w:oddVBand="0" w:evenVBand="0" w:oddHBand="0" w:evenHBand="0" w:firstRowFirstColumn="0" w:firstRowLastColumn="0" w:lastRowFirstColumn="0" w:lastRowLastColumn="0"/>
-            <w:tcW w:w="5920" w:type="dxa"/>
+            <w:tcW w:w="4928" w:type="dxa"/>
             <w:hideMark/>
           </w:tcPr>
           <w:p>
@@ -10163,7 +10161,7 @@
         </w:tc>
         <w:tc>
           <w:tcPr>
-            <w:tcW w:w="1134" w:type="dxa"/>
+            <w:tcW w:w="1417" w:type="dxa"/>
             <w:hideMark/>
           </w:tcPr>
           <w:p>
@@ -10192,7 +10190,7 @@
         </w:tc>
         <w:tc>
           <w:tcPr>
-            <w:tcW w:w="1418" w:type="dxa"/>
+            <w:tcW w:w="1843" w:type="dxa"/>
             <w:hideMark/>
           </w:tcPr>
           <w:p>
@@ -10221,7 +10219,7 @@
         </w:tc>
         <w:tc>
           <w:tcPr>
-            <w:tcW w:w="1417" w:type="dxa"/>
+            <w:tcW w:w="1701" w:type="dxa"/>
             <w:hideMark/>
           </w:tcPr>
           <w:p>
@@ -10256,7 +10254,7 @@
         <w:tc>
           <w:tcPr>
             <w:cnfStyle w:val="001000000000" w:firstRow="0" w:lastRow="0" w:firstColumn="1" w:lastColumn="0" w:oddVBand="0" w:evenVBand="0" w:oddHBand="0" w:evenHBand="0" w:firstRowFirstColumn="0" w:firstRowLastColumn="0" w:lastRowFirstColumn="0" w:lastRowLastColumn="0"/>
-            <w:tcW w:w="5920" w:type="dxa"/>
+            <w:tcW w:w="4928" w:type="dxa"/>
             <w:hideMark/>
           </w:tcPr>
           <w:p>
@@ -10284,7 +10282,7 @@
         </w:tc>
         <w:tc>
           <w:tcPr>
-            <w:tcW w:w="1134" w:type="dxa"/>
+            <w:tcW w:w="1417" w:type="dxa"/>
             <w:hideMark/>
           </w:tcPr>
           <w:p>
@@ -10313,7 +10311,7 @@
         </w:tc>
         <w:tc>
           <w:tcPr>
-            <w:tcW w:w="1418" w:type="dxa"/>
+            <w:tcW w:w="1843" w:type="dxa"/>
             <w:hideMark/>
           </w:tcPr>
           <w:p>
@@ -10342,7 +10340,7 @@
         </w:tc>
         <w:tc>
           <w:tcPr>
-            <w:tcW w:w="1417" w:type="dxa"/>
+            <w:tcW w:w="1701" w:type="dxa"/>
             <w:hideMark/>
           </w:tcPr>
           <w:p>
@@ -10377,7 +10375,7 @@
         <w:tc>
           <w:tcPr>
             <w:cnfStyle w:val="001000000000" w:firstRow="0" w:lastRow="0" w:firstColumn="1" w:lastColumn="0" w:oddVBand="0" w:evenVBand="0" w:oddHBand="0" w:evenHBand="0" w:firstRowFirstColumn="0" w:firstRowLastColumn="0" w:lastRowFirstColumn="0" w:lastRowLastColumn="0"/>
-            <w:tcW w:w="5920" w:type="dxa"/>
+            <w:tcW w:w="4928" w:type="dxa"/>
             <w:hideMark/>
           </w:tcPr>
           <w:p>
@@ -10405,7 +10403,7 @@
         </w:tc>
         <w:tc>
           <w:tcPr>
-            <w:tcW w:w="1134" w:type="dxa"/>
+            <w:tcW w:w="1417" w:type="dxa"/>
             <w:hideMark/>
           </w:tcPr>
           <w:p>
@@ -10434,7 +10432,7 @@
         </w:tc>
         <w:tc>
           <w:tcPr>
-            <w:tcW w:w="1418" w:type="dxa"/>
+            <w:tcW w:w="1843" w:type="dxa"/>
             <w:hideMark/>
           </w:tcPr>
           <w:p>
@@ -10463,7 +10461,7 @@
         </w:tc>
         <w:tc>
           <w:tcPr>
-            <w:tcW w:w="1417" w:type="dxa"/>
+            <w:tcW w:w="1701" w:type="dxa"/>
             <w:hideMark/>
           </w:tcPr>
           <w:p>
@@ -10498,7 +10496,7 @@
         <w:tc>
           <w:tcPr>
             <w:cnfStyle w:val="001000000000" w:firstRow="0" w:lastRow="0" w:firstColumn="1" w:lastColumn="0" w:oddVBand="0" w:evenVBand="0" w:oddHBand="0" w:evenHBand="0" w:firstRowFirstColumn="0" w:firstRowLastColumn="0" w:lastRowFirstColumn="0" w:lastRowLastColumn="0"/>
-            <w:tcW w:w="5920" w:type="dxa"/>
+            <w:tcW w:w="4928" w:type="dxa"/>
             <w:hideMark/>
           </w:tcPr>
           <w:p>
@@ -10526,7 +10524,7 @@
         </w:tc>
         <w:tc>
           <w:tcPr>
-            <w:tcW w:w="1134" w:type="dxa"/>
+            <w:tcW w:w="1417" w:type="dxa"/>
             <w:hideMark/>
           </w:tcPr>
           <w:p>
@@ -10555,7 +10553,7 @@
         </w:tc>
         <w:tc>
           <w:tcPr>
-            <w:tcW w:w="1418" w:type="dxa"/>
+            <w:tcW w:w="1843" w:type="dxa"/>
             <w:hideMark/>
           </w:tcPr>
           <w:p>
@@ -10584,7 +10582,7 @@
         </w:tc>
         <w:tc>
           <w:tcPr>
-            <w:tcW w:w="1417" w:type="dxa"/>
+            <w:tcW w:w="1701" w:type="dxa"/>
             <w:hideMark/>
           </w:tcPr>
           <w:p>
@@ -10619,7 +10617,7 @@
         <w:tc>
           <w:tcPr>
             <w:cnfStyle w:val="001000000000" w:firstRow="0" w:lastRow="0" w:firstColumn="1" w:lastColumn="0" w:oddVBand="0" w:evenVBand="0" w:oddHBand="0" w:evenHBand="0" w:firstRowFirstColumn="0" w:firstRowLastColumn="0" w:lastRowFirstColumn="0" w:lastRowLastColumn="0"/>
-            <w:tcW w:w="5920" w:type="dxa"/>
+            <w:tcW w:w="4928" w:type="dxa"/>
             <w:hideMark/>
           </w:tcPr>
           <w:p>
@@ -10647,7 +10645,7 @@
         </w:tc>
         <w:tc>
           <w:tcPr>
-            <w:tcW w:w="1134" w:type="dxa"/>
+            <w:tcW w:w="1417" w:type="dxa"/>
             <w:hideMark/>
           </w:tcPr>
           <w:p>
@@ -10676,7 +10674,7 @@
         </w:tc>
         <w:tc>
           <w:tcPr>
-            <w:tcW w:w="1418" w:type="dxa"/>
+            <w:tcW w:w="1843" w:type="dxa"/>
             <w:hideMark/>
           </w:tcPr>
           <w:p>
@@ -10705,7 +10703,7 @@
         </w:tc>
         <w:tc>
           <w:tcPr>
-            <w:tcW w:w="1417" w:type="dxa"/>
+            <w:tcW w:w="1701" w:type="dxa"/>
             <w:hideMark/>
           </w:tcPr>
           <w:p>
@@ -10740,7 +10738,7 @@
         <w:tc>
           <w:tcPr>
             <w:cnfStyle w:val="001000000000" w:firstRow="0" w:lastRow="0" w:firstColumn="1" w:lastColumn="0" w:oddVBand="0" w:evenVBand="0" w:oddHBand="0" w:evenHBand="0" w:firstRowFirstColumn="0" w:firstRowLastColumn="0" w:lastRowFirstColumn="0" w:lastRowLastColumn="0"/>
-            <w:tcW w:w="5920" w:type="dxa"/>
+            <w:tcW w:w="4928" w:type="dxa"/>
             <w:hideMark/>
           </w:tcPr>
           <w:p>
@@ -10768,7 +10766,7 @@
         </w:tc>
         <w:tc>
           <w:tcPr>
-            <w:tcW w:w="1134" w:type="dxa"/>
+            <w:tcW w:w="1417" w:type="dxa"/>
             <w:hideMark/>
           </w:tcPr>
           <w:p>
@@ -10797,7 +10795,7 @@
         </w:tc>
         <w:tc>
           <w:tcPr>
-            <w:tcW w:w="1418" w:type="dxa"/>
+            <w:tcW w:w="1843" w:type="dxa"/>
             <w:hideMark/>
           </w:tcPr>
           <w:p>
@@ -10826,7 +10824,7 @@
         </w:tc>
         <w:tc>
           <w:tcPr>
-            <w:tcW w:w="1417" w:type="dxa"/>
+            <w:tcW w:w="1701" w:type="dxa"/>
             <w:hideMark/>
           </w:tcPr>
           <w:p>
@@ -10861,7 +10859,7 @@
         <w:tc>
           <w:tcPr>
             <w:cnfStyle w:val="001000000000" w:firstRow="0" w:lastRow="0" w:firstColumn="1" w:lastColumn="0" w:oddVBand="0" w:evenVBand="0" w:oddHBand="0" w:evenHBand="0" w:firstRowFirstColumn="0" w:firstRowLastColumn="0" w:lastRowFirstColumn="0" w:lastRowLastColumn="0"/>
-            <w:tcW w:w="5920" w:type="dxa"/>
+            <w:tcW w:w="4928" w:type="dxa"/>
             <w:hideMark/>
           </w:tcPr>
           <w:p>
@@ -10889,7 +10887,7 @@
         </w:tc>
         <w:tc>
           <w:tcPr>
-            <w:tcW w:w="1134" w:type="dxa"/>
+            <w:tcW w:w="1417" w:type="dxa"/>
             <w:hideMark/>
           </w:tcPr>
           <w:p>
@@ -10918,7 +10916,7 @@
         </w:tc>
         <w:tc>
           <w:tcPr>
-            <w:tcW w:w="1418" w:type="dxa"/>
+            <w:tcW w:w="1843" w:type="dxa"/>
             <w:hideMark/>
           </w:tcPr>
           <w:p>
@@ -10947,7 +10945,7 @@
         </w:tc>
         <w:tc>
           <w:tcPr>
-            <w:tcW w:w="1417" w:type="dxa"/>
+            <w:tcW w:w="1701" w:type="dxa"/>
             <w:hideMark/>
           </w:tcPr>
           <w:p>
@@ -10982,7 +10980,7 @@
         <w:tc>
           <w:tcPr>
             <w:cnfStyle w:val="001000000000" w:firstRow="0" w:lastRow="0" w:firstColumn="1" w:lastColumn="0" w:oddVBand="0" w:evenVBand="0" w:oddHBand="0" w:evenHBand="0" w:firstRowFirstColumn="0" w:firstRowLastColumn="0" w:lastRowFirstColumn="0" w:lastRowLastColumn="0"/>
-            <w:tcW w:w="5920" w:type="dxa"/>
+            <w:tcW w:w="4928" w:type="dxa"/>
             <w:hideMark/>
           </w:tcPr>
           <w:p>
@@ -11010,7 +11008,7 @@
         </w:tc>
         <w:tc>
           <w:tcPr>
-            <w:tcW w:w="1134" w:type="dxa"/>
+            <w:tcW w:w="1417" w:type="dxa"/>
             <w:hideMark/>
           </w:tcPr>
           <w:p>
@@ -11039,7 +11037,7 @@
         </w:tc>
         <w:tc>
           <w:tcPr>
-            <w:tcW w:w="1418" w:type="dxa"/>
+            <w:tcW w:w="1843" w:type="dxa"/>
             <w:hideMark/>
           </w:tcPr>
           <w:p>
@@ -11068,7 +11066,7 @@
         </w:tc>
         <w:tc>
           <w:tcPr>
-            <w:tcW w:w="1417" w:type="dxa"/>
+            <w:tcW w:w="1701" w:type="dxa"/>
             <w:hideMark/>
           </w:tcPr>
           <w:p>
@@ -11103,7 +11101,7 @@
         <w:tc>
           <w:tcPr>
             <w:cnfStyle w:val="001000000000" w:firstRow="0" w:lastRow="0" w:firstColumn="1" w:lastColumn="0" w:oddVBand="0" w:evenVBand="0" w:oddHBand="0" w:evenHBand="0" w:firstRowFirstColumn="0" w:firstRowLastColumn="0" w:lastRowFirstColumn="0" w:lastRowLastColumn="0"/>
-            <w:tcW w:w="5920" w:type="dxa"/>
+            <w:tcW w:w="4928" w:type="dxa"/>
             <w:hideMark/>
           </w:tcPr>
           <w:p>
@@ -11131,7 +11129,7 @@
         </w:tc>
         <w:tc>
           <w:tcPr>
-            <w:tcW w:w="1134" w:type="dxa"/>
+            <w:tcW w:w="1417" w:type="dxa"/>
             <w:hideMark/>
           </w:tcPr>
           <w:p>
@@ -11160,7 +11158,7 @@
         </w:tc>
         <w:tc>
           <w:tcPr>
-            <w:tcW w:w="1418" w:type="dxa"/>
+            <w:tcW w:w="1843" w:type="dxa"/>
             <w:hideMark/>
           </w:tcPr>
           <w:p>
@@ -11189,7 +11187,7 @@
         </w:tc>
         <w:tc>
           <w:tcPr>
-            <w:tcW w:w="1417" w:type="dxa"/>
+            <w:tcW w:w="1701" w:type="dxa"/>
             <w:hideMark/>
           </w:tcPr>
           <w:p>
@@ -11224,7 +11222,7 @@
         <w:tc>
           <w:tcPr>
             <w:cnfStyle w:val="001000000000" w:firstRow="0" w:lastRow="0" w:firstColumn="1" w:lastColumn="0" w:oddVBand="0" w:evenVBand="0" w:oddHBand="0" w:evenHBand="0" w:firstRowFirstColumn="0" w:firstRowLastColumn="0" w:lastRowFirstColumn="0" w:lastRowLastColumn="0"/>
-            <w:tcW w:w="5920" w:type="dxa"/>
+            <w:tcW w:w="4928" w:type="dxa"/>
             <w:hideMark/>
           </w:tcPr>
           <w:p>
@@ -11262,7 +11260,7 @@
         </w:tc>
         <w:tc>
           <w:tcPr>
-            <w:tcW w:w="1134" w:type="dxa"/>
+            <w:tcW w:w="1417" w:type="dxa"/>
             <w:hideMark/>
           </w:tcPr>
           <w:p>
@@ -11291,7 +11289,7 @@
         </w:tc>
         <w:tc>
           <w:tcPr>
-            <w:tcW w:w="1418" w:type="dxa"/>
+            <w:tcW w:w="1843" w:type="dxa"/>
             <w:hideMark/>
           </w:tcPr>
           <w:p>
@@ -11320,7 +11318,7 @@
         </w:tc>
         <w:tc>
           <w:tcPr>
-            <w:tcW w:w="1417" w:type="dxa"/>
+            <w:tcW w:w="1701" w:type="dxa"/>
             <w:hideMark/>
           </w:tcPr>
           <w:p>
@@ -11355,7 +11353,7 @@
         <w:tc>
           <w:tcPr>
             <w:cnfStyle w:val="001000000000" w:firstRow="0" w:lastRow="0" w:firstColumn="1" w:lastColumn="0" w:oddVBand="0" w:evenVBand="0" w:oddHBand="0" w:evenHBand="0" w:firstRowFirstColumn="0" w:firstRowLastColumn="0" w:lastRowFirstColumn="0" w:lastRowLastColumn="0"/>
-            <w:tcW w:w="5920" w:type="dxa"/>
+            <w:tcW w:w="4928" w:type="dxa"/>
             <w:hideMark/>
           </w:tcPr>
           <w:p>
@@ -11383,7 +11381,7 @@
         </w:tc>
         <w:tc>
           <w:tcPr>
-            <w:tcW w:w="1134" w:type="dxa"/>
+            <w:tcW w:w="1417" w:type="dxa"/>
             <w:hideMark/>
           </w:tcPr>
           <w:p>
@@ -11412,7 +11410,7 @@
         </w:tc>
         <w:tc>
           <w:tcPr>
-            <w:tcW w:w="1418" w:type="dxa"/>
+            <w:tcW w:w="1843" w:type="dxa"/>
             <w:hideMark/>
           </w:tcPr>
           <w:p>
@@ -11441,7 +11439,7 @@
         </w:tc>
         <w:tc>
           <w:tcPr>
-            <w:tcW w:w="1417" w:type="dxa"/>
+            <w:tcW w:w="1701" w:type="dxa"/>
             <w:hideMark/>
           </w:tcPr>
           <w:p>
@@ -11476,7 +11474,7 @@
         <w:tc>
           <w:tcPr>
             <w:cnfStyle w:val="001000000000" w:firstRow="0" w:lastRow="0" w:firstColumn="1" w:lastColumn="0" w:oddVBand="0" w:evenVBand="0" w:oddHBand="0" w:evenHBand="0" w:firstRowFirstColumn="0" w:firstRowLastColumn="0" w:lastRowFirstColumn="0" w:lastRowLastColumn="0"/>
-            <w:tcW w:w="5920" w:type="dxa"/>
+            <w:tcW w:w="4928" w:type="dxa"/>
             <w:hideMark/>
           </w:tcPr>
           <w:p>
@@ -11504,7 +11502,7 @@
         </w:tc>
         <w:tc>
           <w:tcPr>
-            <w:tcW w:w="1134" w:type="dxa"/>
+            <w:tcW w:w="1417" w:type="dxa"/>
             <w:hideMark/>
           </w:tcPr>
           <w:p>
@@ -11533,7 +11531,7 @@
         </w:tc>
         <w:tc>
           <w:tcPr>
-            <w:tcW w:w="1418" w:type="dxa"/>
+            <w:tcW w:w="1843" w:type="dxa"/>
             <w:hideMark/>
           </w:tcPr>
           <w:p>
@@ -11562,7 +11560,7 @@
         </w:tc>
         <w:tc>
           <w:tcPr>
-            <w:tcW w:w="1417" w:type="dxa"/>
+            <w:tcW w:w="1701" w:type="dxa"/>
             <w:hideMark/>
           </w:tcPr>
           <w:p>
@@ -11597,7 +11595,7 @@
         <w:tc>
           <w:tcPr>
             <w:cnfStyle w:val="001000000000" w:firstRow="0" w:lastRow="0" w:firstColumn="1" w:lastColumn="0" w:oddVBand="0" w:evenVBand="0" w:oddHBand="0" w:evenHBand="0" w:firstRowFirstColumn="0" w:firstRowLastColumn="0" w:lastRowFirstColumn="0" w:lastRowLastColumn="0"/>
-            <w:tcW w:w="5920" w:type="dxa"/>
+            <w:tcW w:w="4928" w:type="dxa"/>
             <w:hideMark/>
           </w:tcPr>
           <w:p>
@@ -11625,7 +11623,7 @@
         </w:tc>
         <w:tc>
           <w:tcPr>
-            <w:tcW w:w="1134" w:type="dxa"/>
+            <w:tcW w:w="1417" w:type="dxa"/>
             <w:hideMark/>
           </w:tcPr>
           <w:p>
@@ -11654,7 +11652,7 @@
         </w:tc>
         <w:tc>
           <w:tcPr>
-            <w:tcW w:w="1418" w:type="dxa"/>
+            <w:tcW w:w="1843" w:type="dxa"/>
             <w:hideMark/>
           </w:tcPr>
           <w:p>
@@ -11683,7 +11681,7 @@
         </w:tc>
         <w:tc>
           <w:tcPr>
-            <w:tcW w:w="1417" w:type="dxa"/>
+            <w:tcW w:w="1701" w:type="dxa"/>
             <w:hideMark/>
           </w:tcPr>
           <w:p>
@@ -11718,7 +11716,7 @@
         <w:tc>
           <w:tcPr>
             <w:cnfStyle w:val="001000000000" w:firstRow="0" w:lastRow="0" w:firstColumn="1" w:lastColumn="0" w:oddVBand="0" w:evenVBand="0" w:oddHBand="0" w:evenHBand="0" w:firstRowFirstColumn="0" w:firstRowLastColumn="0" w:lastRowFirstColumn="0" w:lastRowLastColumn="0"/>
-            <w:tcW w:w="5920" w:type="dxa"/>
+            <w:tcW w:w="4928" w:type="dxa"/>
             <w:hideMark/>
           </w:tcPr>
           <w:p>
@@ -11746,7 +11744,7 @@
         </w:tc>
         <w:tc>
           <w:tcPr>
-            <w:tcW w:w="1134" w:type="dxa"/>
+            <w:tcW w:w="1417" w:type="dxa"/>
             <w:hideMark/>
           </w:tcPr>
           <w:p>
@@ -11775,7 +11773,7 @@
         </w:tc>
         <w:tc>
           <w:tcPr>
-            <w:tcW w:w="1418" w:type="dxa"/>
+            <w:tcW w:w="1843" w:type="dxa"/>
             <w:hideMark/>
           </w:tcPr>
           <w:p>
@@ -11804,7 +11802,7 @@
         </w:tc>
         <w:tc>
           <w:tcPr>
-            <w:tcW w:w="1417" w:type="dxa"/>
+            <w:tcW w:w="1701" w:type="dxa"/>
             <w:hideMark/>
           </w:tcPr>
           <w:p>
@@ -11839,7 +11837,7 @@
         <w:tc>
           <w:tcPr>
             <w:cnfStyle w:val="001000000000" w:firstRow="0" w:lastRow="0" w:firstColumn="1" w:lastColumn="0" w:oddVBand="0" w:evenVBand="0" w:oddHBand="0" w:evenHBand="0" w:firstRowFirstColumn="0" w:firstRowLastColumn="0" w:lastRowFirstColumn="0" w:lastRowLastColumn="0"/>
-            <w:tcW w:w="5920" w:type="dxa"/>
+            <w:tcW w:w="4928" w:type="dxa"/>
             <w:hideMark/>
           </w:tcPr>
           <w:p>
@@ -11867,7 +11865,7 @@
         </w:tc>
         <w:tc>
           <w:tcPr>
-            <w:tcW w:w="1134" w:type="dxa"/>
+            <w:tcW w:w="1417" w:type="dxa"/>
             <w:hideMark/>
           </w:tcPr>
           <w:p>
@@ -11896,7 +11894,7 @@
         </w:tc>
         <w:tc>
           <w:tcPr>
-            <w:tcW w:w="1418" w:type="dxa"/>
+            <w:tcW w:w="1843" w:type="dxa"/>
             <w:hideMark/>
           </w:tcPr>
           <w:p>
@@ -11925,7 +11923,7 @@
         </w:tc>
         <w:tc>
           <w:tcPr>
-            <w:tcW w:w="1417" w:type="dxa"/>
+            <w:tcW w:w="1701" w:type="dxa"/>
             <w:hideMark/>
           </w:tcPr>
           <w:p>
@@ -11960,7 +11958,7 @@
         <w:tc>
           <w:tcPr>
             <w:cnfStyle w:val="001000000000" w:firstRow="0" w:lastRow="0" w:firstColumn="1" w:lastColumn="0" w:oddVBand="0" w:evenVBand="0" w:oddHBand="0" w:evenHBand="0" w:firstRowFirstColumn="0" w:firstRowLastColumn="0" w:lastRowFirstColumn="0" w:lastRowLastColumn="0"/>
-            <w:tcW w:w="5920" w:type="dxa"/>
+            <w:tcW w:w="4928" w:type="dxa"/>
             <w:hideMark/>
           </w:tcPr>
           <w:p>
@@ -11988,7 +11986,7 @@
         </w:tc>
         <w:tc>
           <w:tcPr>
-            <w:tcW w:w="1134" w:type="dxa"/>
+            <w:tcW w:w="1417" w:type="dxa"/>
             <w:hideMark/>
           </w:tcPr>
           <w:p>
@@ -12017,7 +12015,7 @@
         </w:tc>
         <w:tc>
           <w:tcPr>
-            <w:tcW w:w="1418" w:type="dxa"/>
+            <w:tcW w:w="1843" w:type="dxa"/>
             <w:hideMark/>
           </w:tcPr>
           <w:p>
@@ -12046,7 +12044,7 @@
         </w:tc>
         <w:tc>
           <w:tcPr>
-            <w:tcW w:w="1417" w:type="dxa"/>
+            <w:tcW w:w="1701" w:type="dxa"/>
             <w:hideMark/>
           </w:tcPr>
           <w:p>
@@ -12081,7 +12079,7 @@
         <w:tc>
           <w:tcPr>
             <w:cnfStyle w:val="001000000000" w:firstRow="0" w:lastRow="0" w:firstColumn="1" w:lastColumn="0" w:oddVBand="0" w:evenVBand="0" w:oddHBand="0" w:evenHBand="0" w:firstRowFirstColumn="0" w:firstRowLastColumn="0" w:lastRowFirstColumn="0" w:lastRowLastColumn="0"/>
-            <w:tcW w:w="5920" w:type="dxa"/>
+            <w:tcW w:w="4928" w:type="dxa"/>
             <w:hideMark/>
           </w:tcPr>
           <w:p>
@@ -12109,7 +12107,7 @@
         </w:tc>
         <w:tc>
           <w:tcPr>
-            <w:tcW w:w="1134" w:type="dxa"/>
+            <w:tcW w:w="1417" w:type="dxa"/>
             <w:hideMark/>
           </w:tcPr>
           <w:p>
@@ -12138,7 +12136,7 @@
         </w:tc>
         <w:tc>
           <w:tcPr>
-            <w:tcW w:w="1418" w:type="dxa"/>
+            <w:tcW w:w="1843" w:type="dxa"/>
             <w:hideMark/>
           </w:tcPr>
           <w:p>
@@ -12167,7 +12165,7 @@
         </w:tc>
         <w:tc>
           <w:tcPr>
-            <w:tcW w:w="1417" w:type="dxa"/>
+            <w:tcW w:w="1701" w:type="dxa"/>
             <w:hideMark/>
           </w:tcPr>
           <w:p>
@@ -12202,7 +12200,7 @@
         <w:tc>
           <w:tcPr>
             <w:cnfStyle w:val="001000000000" w:firstRow="0" w:lastRow="0" w:firstColumn="1" w:lastColumn="0" w:oddVBand="0" w:evenVBand="0" w:oddHBand="0" w:evenHBand="0" w:firstRowFirstColumn="0" w:firstRowLastColumn="0" w:lastRowFirstColumn="0" w:lastRowLastColumn="0"/>
-            <w:tcW w:w="5920" w:type="dxa"/>
+            <w:tcW w:w="4928" w:type="dxa"/>
             <w:hideMark/>
           </w:tcPr>
           <w:p>
@@ -12230,7 +12228,7 @@
         </w:tc>
         <w:tc>
           <w:tcPr>
-            <w:tcW w:w="1134" w:type="dxa"/>
+            <w:tcW w:w="1417" w:type="dxa"/>
             <w:hideMark/>
           </w:tcPr>
           <w:p>
@@ -12259,7 +12257,7 @@
         </w:tc>
         <w:tc>
           <w:tcPr>
-            <w:tcW w:w="1418" w:type="dxa"/>
+            <w:tcW w:w="1843" w:type="dxa"/>
             <w:hideMark/>
           </w:tcPr>
           <w:p>
@@ -12288,7 +12286,7 @@
         </w:tc>
         <w:tc>
           <w:tcPr>
-            <w:tcW w:w="1417" w:type="dxa"/>
+            <w:tcW w:w="1701" w:type="dxa"/>
             <w:hideMark/>
           </w:tcPr>
           <w:p>
@@ -12323,7 +12321,7 @@
         <w:tc>
           <w:tcPr>
             <w:cnfStyle w:val="001000000000" w:firstRow="0" w:lastRow="0" w:firstColumn="1" w:lastColumn="0" w:oddVBand="0" w:evenVBand="0" w:oddHBand="0" w:evenHBand="0" w:firstRowFirstColumn="0" w:firstRowLastColumn="0" w:lastRowFirstColumn="0" w:lastRowLastColumn="0"/>
-            <w:tcW w:w="5920" w:type="dxa"/>
+            <w:tcW w:w="4928" w:type="dxa"/>
             <w:hideMark/>
           </w:tcPr>
           <w:p>
@@ -12351,7 +12349,7 @@
         </w:tc>
         <w:tc>
           <w:tcPr>
-            <w:tcW w:w="1134" w:type="dxa"/>
+            <w:tcW w:w="1417" w:type="dxa"/>
             <w:hideMark/>
           </w:tcPr>
           <w:p>
@@ -12380,7 +12378,7 @@
         </w:tc>
         <w:tc>
           <w:tcPr>
-            <w:tcW w:w="1418" w:type="dxa"/>
+            <w:tcW w:w="1843" w:type="dxa"/>
             <w:hideMark/>
           </w:tcPr>
           <w:p>
@@ -12409,30 +12407,941 @@
         </w:tc>
         <w:tc>
           <w:tcPr>
+            <w:tcW w:w="1701" w:type="dxa"/>
+            <w:hideMark/>
+          </w:tcPr>
+          <w:p>
+            <w:pPr>
+              <w:jc w:val="center"/>
+              <w:cnfStyle w:val="000000000000" w:firstRow="0" w:lastRow="0" w:firstColumn="0" w:lastColumn="0" w:oddVBand="0" w:evenVBand="0" w:oddHBand="0" w:evenHBand="0" w:firstRowFirstColumn="0" w:firstRowLastColumn="0" w:lastRowFirstColumn="0" w:lastRowLastColumn="0"/>
+              <w:rPr>
+                <w:rStyle w:val="nfasissutil"/>
+                <w:rFonts w:cstheme="minorHAnsi"/>
+                <w:color w:val="000000" w:themeColor="text1"/>
+                <w:sz w:val="20"/>
+                <w:szCs w:val="20"/>
+              </w:rPr>
+            </w:pPr>
+            <w:r>
+              <w:rPr>
+                <w:rStyle w:val="nfasissutil"/>
+                <w:rFonts w:cstheme="minorHAnsi"/>
+                <w:color w:val="000000" w:themeColor="text1"/>
+                <w:sz w:val="20"/>
+                <w:szCs w:val="20"/>
+              </w:rPr>
+              <w:t>vie 28/08/15</w:t>
+            </w:r>
+          </w:p>
+        </w:tc>
+      </w:tr>
+      <w:tr>
+        <w:trPr>
+          <w:trHeight w:hRule="exact" w:val="292"/>
+        </w:trPr>
+        <w:tc>
+          <w:tcPr>
+            <w:cnfStyle w:val="001000000000" w:firstRow="0" w:lastRow="0" w:firstColumn="1" w:lastColumn="0" w:oddVBand="0" w:evenVBand="0" w:oddHBand="0" w:evenHBand="0" w:firstRowFirstColumn="0" w:firstRowLastColumn="0" w:lastRowFirstColumn="0" w:lastRowLastColumn="0"/>
+            <w:tcW w:w="4928" w:type="dxa"/>
+          </w:tcPr>
+          <w:p>
+            <w:pPr>
+              <w:jc w:val="center"/>
+              <w:rPr>
+                <w:rStyle w:val="nfasissutil"/>
+                <w:rFonts w:cstheme="minorHAnsi"/>
+                <w:i w:val="0"/>
+                <w:color w:val="000000" w:themeColor="text1"/>
+                <w:sz w:val="20"/>
+                <w:szCs w:val="20"/>
+              </w:rPr>
+            </w:pPr>
+            <w:r>
+              <w:rPr>
+                <w:i/>
+                <w:color w:val="FF0000"/>
+                <w:sz w:val="20"/>
+                <w:szCs w:val="20"/>
+              </w:rPr>
+              <w:lastRenderedPageBreak/>
+              <w:t>Revisión</w:t>
+            </w:r>
+            <w:r>
+              <w:rPr>
+                <w:i/>
+                <w:color w:val="FF0000"/>
+                <w:sz w:val="20"/>
+                <w:szCs w:val="20"/>
+              </w:rPr>
+              <w:t xml:space="preserve"> de Avances del proyecto</w:t>
+            </w:r>
+          </w:p>
+        </w:tc>
+        <w:tc>
+          <w:tcPr>
             <w:tcW w:w="1417" w:type="dxa"/>
-            <w:hideMark/>
-          </w:tcPr>
-          <w:p>
-            <w:pPr>
-              <w:jc w:val="center"/>
-              <w:cnfStyle w:val="000000000000" w:firstRow="0" w:lastRow="0" w:firstColumn="0" w:lastColumn="0" w:oddVBand="0" w:evenVBand="0" w:oddHBand="0" w:evenHBand="0" w:firstRowFirstColumn="0" w:firstRowLastColumn="0" w:lastRowFirstColumn="0" w:lastRowLastColumn="0"/>
-              <w:rPr>
-                <w:rStyle w:val="nfasissutil"/>
-                <w:rFonts w:cstheme="minorHAnsi"/>
-                <w:color w:val="000000" w:themeColor="text1"/>
-                <w:sz w:val="20"/>
-                <w:szCs w:val="20"/>
-              </w:rPr>
-            </w:pPr>
-            <w:r>
-              <w:rPr>
-                <w:rStyle w:val="nfasissutil"/>
-                <w:rFonts w:cstheme="minorHAnsi"/>
-                <w:color w:val="000000" w:themeColor="text1"/>
-                <w:sz w:val="20"/>
-                <w:szCs w:val="20"/>
-              </w:rPr>
-              <w:t>vie 28/08/15</w:t>
+          </w:tcPr>
+          <w:p>
+            <w:pPr>
+              <w:jc w:val="center"/>
+              <w:cnfStyle w:val="000000000000" w:firstRow="0" w:lastRow="0" w:firstColumn="0" w:lastColumn="0" w:oddVBand="0" w:evenVBand="0" w:oddHBand="0" w:evenHBand="0" w:firstRowFirstColumn="0" w:firstRowLastColumn="0" w:lastRowFirstColumn="0" w:lastRowLastColumn="0"/>
+              <w:rPr>
+                <w:rStyle w:val="nfasissutil"/>
+                <w:rFonts w:cstheme="minorHAnsi"/>
+                <w:color w:val="000000" w:themeColor="text1"/>
+                <w:sz w:val="20"/>
+                <w:szCs w:val="20"/>
+              </w:rPr>
+            </w:pPr>
+            <w:r>
+              <w:rPr>
+                <w:sz w:val="20"/>
+                <w:szCs w:val="20"/>
+              </w:rPr>
+              <w:t>54.13 días</w:t>
+            </w:r>
+          </w:p>
+        </w:tc>
+        <w:tc>
+          <w:tcPr>
+            <w:tcW w:w="1843" w:type="dxa"/>
+          </w:tcPr>
+          <w:p>
+            <w:pPr>
+              <w:jc w:val="center"/>
+              <w:cnfStyle w:val="000000000000" w:firstRow="0" w:lastRow="0" w:firstColumn="0" w:lastColumn="0" w:oddVBand="0" w:evenVBand="0" w:oddHBand="0" w:evenHBand="0" w:firstRowFirstColumn="0" w:firstRowLastColumn="0" w:lastRowFirstColumn="0" w:lastRowLastColumn="0"/>
+              <w:rPr>
+                <w:rStyle w:val="nfasissutil"/>
+                <w:rFonts w:cstheme="minorHAnsi"/>
+                <w:color w:val="000000" w:themeColor="text1"/>
+                <w:sz w:val="20"/>
+                <w:szCs w:val="20"/>
+              </w:rPr>
+            </w:pPr>
+            <w:r>
+              <w:rPr>
+                <w:sz w:val="20"/>
+                <w:szCs w:val="20"/>
+              </w:rPr>
+              <w:t>vie 22/05/15</w:t>
+            </w:r>
+          </w:p>
+        </w:tc>
+        <w:tc>
+          <w:tcPr>
+            <w:tcW w:w="1701" w:type="dxa"/>
+          </w:tcPr>
+          <w:p>
+            <w:pPr>
+              <w:jc w:val="center"/>
+              <w:cnfStyle w:val="000000000000" w:firstRow="0" w:lastRow="0" w:firstColumn="0" w:lastColumn="0" w:oddVBand="0" w:evenVBand="0" w:oddHBand="0" w:evenHBand="0" w:firstRowFirstColumn="0" w:firstRowLastColumn="0" w:lastRowFirstColumn="0" w:lastRowLastColumn="0"/>
+              <w:rPr>
+                <w:rStyle w:val="nfasissutil"/>
+                <w:rFonts w:cstheme="minorHAnsi"/>
+                <w:color w:val="000000" w:themeColor="text1"/>
+                <w:sz w:val="20"/>
+                <w:szCs w:val="20"/>
+              </w:rPr>
+            </w:pPr>
+            <w:r>
+              <w:rPr>
+                <w:sz w:val="20"/>
+                <w:szCs w:val="20"/>
+              </w:rPr>
+              <w:t>vie 24/07/15</w:t>
+            </w:r>
+          </w:p>
+        </w:tc>
+      </w:tr>
+      <w:tr>
+        <w:trPr>
+          <w:trHeight w:hRule="exact" w:val="292"/>
+        </w:trPr>
+        <w:tc>
+          <w:tcPr>
+            <w:cnfStyle w:val="001000000000" w:firstRow="0" w:lastRow="0" w:firstColumn="1" w:lastColumn="0" w:oddVBand="0" w:evenVBand="0" w:oddHBand="0" w:evenHBand="0" w:firstRowFirstColumn="0" w:firstRowLastColumn="0" w:lastRowFirstColumn="0" w:lastRowLastColumn="0"/>
+            <w:tcW w:w="4928" w:type="dxa"/>
+          </w:tcPr>
+          <w:p>
+            <w:pPr>
+              <w:jc w:val="center"/>
+              <w:rPr>
+                <w:rStyle w:val="nfasissutil"/>
+                <w:rFonts w:cstheme="minorHAnsi"/>
+                <w:color w:val="000000" w:themeColor="text1"/>
+                <w:sz w:val="20"/>
+                <w:szCs w:val="20"/>
+              </w:rPr>
+            </w:pPr>
+            <w:r>
+              <w:rPr>
+                <w:sz w:val="20"/>
+                <w:szCs w:val="20"/>
+              </w:rPr>
+              <w:t>Revisión</w:t>
+            </w:r>
+            <w:r>
+              <w:rPr>
+                <w:sz w:val="20"/>
+                <w:szCs w:val="20"/>
+              </w:rPr>
+              <w:t xml:space="preserve"> de Avances del proyecto 1</w:t>
+            </w:r>
+          </w:p>
+        </w:tc>
+        <w:tc>
+          <w:tcPr>
+            <w:tcW w:w="1417" w:type="dxa"/>
+          </w:tcPr>
+          <w:p>
+            <w:pPr>
+              <w:jc w:val="center"/>
+              <w:cnfStyle w:val="000000000000" w:firstRow="0" w:lastRow="0" w:firstColumn="0" w:lastColumn="0" w:oddVBand="0" w:evenVBand="0" w:oddHBand="0" w:evenHBand="0" w:firstRowFirstColumn="0" w:firstRowLastColumn="0" w:lastRowFirstColumn="0" w:lastRowLastColumn="0"/>
+              <w:rPr>
+                <w:rStyle w:val="nfasissutil"/>
+                <w:rFonts w:cstheme="minorHAnsi"/>
+                <w:color w:val="000000" w:themeColor="text1"/>
+                <w:sz w:val="20"/>
+                <w:szCs w:val="20"/>
+              </w:rPr>
+            </w:pPr>
+            <w:r>
+              <w:rPr>
+                <w:sz w:val="20"/>
+                <w:szCs w:val="20"/>
+              </w:rPr>
+              <w:t>1 hora</w:t>
+            </w:r>
+          </w:p>
+        </w:tc>
+        <w:tc>
+          <w:tcPr>
+            <w:tcW w:w="1843" w:type="dxa"/>
+          </w:tcPr>
+          <w:p>
+            <w:pPr>
+              <w:jc w:val="center"/>
+              <w:cnfStyle w:val="000000000000" w:firstRow="0" w:lastRow="0" w:firstColumn="0" w:lastColumn="0" w:oddVBand="0" w:evenVBand="0" w:oddHBand="0" w:evenHBand="0" w:firstRowFirstColumn="0" w:firstRowLastColumn="0" w:lastRowFirstColumn="0" w:lastRowLastColumn="0"/>
+              <w:rPr>
+                <w:rStyle w:val="nfasissutil"/>
+                <w:rFonts w:cstheme="minorHAnsi"/>
+                <w:color w:val="000000" w:themeColor="text1"/>
+                <w:sz w:val="20"/>
+                <w:szCs w:val="20"/>
+              </w:rPr>
+            </w:pPr>
+            <w:r>
+              <w:rPr>
+                <w:sz w:val="20"/>
+                <w:szCs w:val="20"/>
+              </w:rPr>
+              <w:t>vie 22/05/15</w:t>
+            </w:r>
+          </w:p>
+        </w:tc>
+        <w:tc>
+          <w:tcPr>
+            <w:tcW w:w="1701" w:type="dxa"/>
+          </w:tcPr>
+          <w:p>
+            <w:pPr>
+              <w:jc w:val="center"/>
+              <w:cnfStyle w:val="000000000000" w:firstRow="0" w:lastRow="0" w:firstColumn="0" w:lastColumn="0" w:oddVBand="0" w:evenVBand="0" w:oddHBand="0" w:evenHBand="0" w:firstRowFirstColumn="0" w:firstRowLastColumn="0" w:lastRowFirstColumn="0" w:lastRowLastColumn="0"/>
+              <w:rPr>
+                <w:rStyle w:val="nfasissutil"/>
+                <w:rFonts w:cstheme="minorHAnsi"/>
+                <w:color w:val="000000" w:themeColor="text1"/>
+                <w:sz w:val="20"/>
+                <w:szCs w:val="20"/>
+              </w:rPr>
+            </w:pPr>
+            <w:r>
+              <w:rPr>
+                <w:sz w:val="20"/>
+                <w:szCs w:val="20"/>
+              </w:rPr>
+              <w:t>vie 22/05/15</w:t>
+            </w:r>
+          </w:p>
+        </w:tc>
+      </w:tr>
+      <w:tr>
+        <w:trPr>
+          <w:trHeight w:hRule="exact" w:val="292"/>
+        </w:trPr>
+        <w:tc>
+          <w:tcPr>
+            <w:cnfStyle w:val="001000000000" w:firstRow="0" w:lastRow="0" w:firstColumn="1" w:lastColumn="0" w:oddVBand="0" w:evenVBand="0" w:oddHBand="0" w:evenHBand="0" w:firstRowFirstColumn="0" w:firstRowLastColumn="0" w:lastRowFirstColumn="0" w:lastRowLastColumn="0"/>
+            <w:tcW w:w="4928" w:type="dxa"/>
+          </w:tcPr>
+          <w:p>
+            <w:pPr>
+              <w:jc w:val="center"/>
+              <w:rPr>
+                <w:rStyle w:val="nfasissutil"/>
+                <w:rFonts w:cstheme="minorHAnsi"/>
+                <w:color w:val="000000" w:themeColor="text1"/>
+                <w:sz w:val="20"/>
+                <w:szCs w:val="20"/>
+              </w:rPr>
+            </w:pPr>
+            <w:r>
+              <w:rPr>
+                <w:sz w:val="20"/>
+                <w:szCs w:val="20"/>
+              </w:rPr>
+              <w:t>Revisión</w:t>
+            </w:r>
+            <w:r>
+              <w:rPr>
+                <w:sz w:val="20"/>
+                <w:szCs w:val="20"/>
+              </w:rPr>
+              <w:t xml:space="preserve"> de Avances del proyecto 2</w:t>
+            </w:r>
+          </w:p>
+        </w:tc>
+        <w:tc>
+          <w:tcPr>
+            <w:tcW w:w="1417" w:type="dxa"/>
+          </w:tcPr>
+          <w:p>
+            <w:pPr>
+              <w:jc w:val="center"/>
+              <w:cnfStyle w:val="000000000000" w:firstRow="0" w:lastRow="0" w:firstColumn="0" w:lastColumn="0" w:oddVBand="0" w:evenVBand="0" w:oddHBand="0" w:evenHBand="0" w:firstRowFirstColumn="0" w:firstRowLastColumn="0" w:lastRowFirstColumn="0" w:lastRowLastColumn="0"/>
+              <w:rPr>
+                <w:rStyle w:val="nfasissutil"/>
+                <w:rFonts w:cstheme="minorHAnsi"/>
+                <w:color w:val="000000" w:themeColor="text1"/>
+                <w:sz w:val="20"/>
+                <w:szCs w:val="20"/>
+              </w:rPr>
+            </w:pPr>
+            <w:r>
+              <w:rPr>
+                <w:sz w:val="20"/>
+                <w:szCs w:val="20"/>
+              </w:rPr>
+              <w:t>1 hora</w:t>
+            </w:r>
+          </w:p>
+        </w:tc>
+        <w:tc>
+          <w:tcPr>
+            <w:tcW w:w="1843" w:type="dxa"/>
+          </w:tcPr>
+          <w:p>
+            <w:pPr>
+              <w:jc w:val="center"/>
+              <w:cnfStyle w:val="000000000000" w:firstRow="0" w:lastRow="0" w:firstColumn="0" w:lastColumn="0" w:oddVBand="0" w:evenVBand="0" w:oddHBand="0" w:evenHBand="0" w:firstRowFirstColumn="0" w:firstRowLastColumn="0" w:lastRowFirstColumn="0" w:lastRowLastColumn="0"/>
+              <w:rPr>
+                <w:rStyle w:val="nfasissutil"/>
+                <w:rFonts w:cstheme="minorHAnsi"/>
+                <w:color w:val="000000" w:themeColor="text1"/>
+                <w:sz w:val="20"/>
+                <w:szCs w:val="20"/>
+              </w:rPr>
+            </w:pPr>
+            <w:r>
+              <w:rPr>
+                <w:sz w:val="20"/>
+                <w:szCs w:val="20"/>
+              </w:rPr>
+              <w:t>vie 29/05/15</w:t>
+            </w:r>
+          </w:p>
+        </w:tc>
+        <w:tc>
+          <w:tcPr>
+            <w:tcW w:w="1701" w:type="dxa"/>
+          </w:tcPr>
+          <w:p>
+            <w:pPr>
+              <w:jc w:val="center"/>
+              <w:cnfStyle w:val="000000000000" w:firstRow="0" w:lastRow="0" w:firstColumn="0" w:lastColumn="0" w:oddVBand="0" w:evenVBand="0" w:oddHBand="0" w:evenHBand="0" w:firstRowFirstColumn="0" w:firstRowLastColumn="0" w:lastRowFirstColumn="0" w:lastRowLastColumn="0"/>
+              <w:rPr>
+                <w:rStyle w:val="nfasissutil"/>
+                <w:rFonts w:cstheme="minorHAnsi"/>
+                <w:color w:val="000000" w:themeColor="text1"/>
+                <w:sz w:val="20"/>
+                <w:szCs w:val="20"/>
+              </w:rPr>
+            </w:pPr>
+            <w:r>
+              <w:rPr>
+                <w:sz w:val="20"/>
+                <w:szCs w:val="20"/>
+              </w:rPr>
+              <w:t>vie 29/05/15</w:t>
+            </w:r>
+          </w:p>
+        </w:tc>
+      </w:tr>
+      <w:tr>
+        <w:trPr>
+          <w:trHeight w:hRule="exact" w:val="292"/>
+        </w:trPr>
+        <w:tc>
+          <w:tcPr>
+            <w:cnfStyle w:val="001000000000" w:firstRow="0" w:lastRow="0" w:firstColumn="1" w:lastColumn="0" w:oddVBand="0" w:evenVBand="0" w:oddHBand="0" w:evenHBand="0" w:firstRowFirstColumn="0" w:firstRowLastColumn="0" w:lastRowFirstColumn="0" w:lastRowLastColumn="0"/>
+            <w:tcW w:w="4928" w:type="dxa"/>
+          </w:tcPr>
+          <w:p>
+            <w:pPr>
+              <w:jc w:val="center"/>
+              <w:rPr>
+                <w:rStyle w:val="nfasissutil"/>
+                <w:rFonts w:cstheme="minorHAnsi"/>
+                <w:color w:val="000000" w:themeColor="text1"/>
+                <w:sz w:val="20"/>
+                <w:szCs w:val="20"/>
+              </w:rPr>
+            </w:pPr>
+            <w:r>
+              <w:rPr>
+                <w:sz w:val="20"/>
+                <w:szCs w:val="20"/>
+              </w:rPr>
+              <w:t>Revisión</w:t>
+            </w:r>
+            <w:r>
+              <w:rPr>
+                <w:sz w:val="20"/>
+                <w:szCs w:val="20"/>
+              </w:rPr>
+              <w:t xml:space="preserve"> de Avances del proyecto 3</w:t>
+            </w:r>
+          </w:p>
+        </w:tc>
+        <w:tc>
+          <w:tcPr>
+            <w:tcW w:w="1417" w:type="dxa"/>
+          </w:tcPr>
+          <w:p>
+            <w:pPr>
+              <w:jc w:val="center"/>
+              <w:cnfStyle w:val="000000000000" w:firstRow="0" w:lastRow="0" w:firstColumn="0" w:lastColumn="0" w:oddVBand="0" w:evenVBand="0" w:oddHBand="0" w:evenHBand="0" w:firstRowFirstColumn="0" w:firstRowLastColumn="0" w:lastRowFirstColumn="0" w:lastRowLastColumn="0"/>
+              <w:rPr>
+                <w:rStyle w:val="nfasissutil"/>
+                <w:rFonts w:cstheme="minorHAnsi"/>
+                <w:color w:val="000000" w:themeColor="text1"/>
+                <w:sz w:val="20"/>
+                <w:szCs w:val="20"/>
+              </w:rPr>
+            </w:pPr>
+            <w:r>
+              <w:rPr>
+                <w:sz w:val="20"/>
+                <w:szCs w:val="20"/>
+              </w:rPr>
+              <w:t>1 hora</w:t>
+            </w:r>
+          </w:p>
+        </w:tc>
+        <w:tc>
+          <w:tcPr>
+            <w:tcW w:w="1843" w:type="dxa"/>
+          </w:tcPr>
+          <w:p>
+            <w:pPr>
+              <w:jc w:val="center"/>
+              <w:cnfStyle w:val="000000000000" w:firstRow="0" w:lastRow="0" w:firstColumn="0" w:lastColumn="0" w:oddVBand="0" w:evenVBand="0" w:oddHBand="0" w:evenHBand="0" w:firstRowFirstColumn="0" w:firstRowLastColumn="0" w:lastRowFirstColumn="0" w:lastRowLastColumn="0"/>
+              <w:rPr>
+                <w:rStyle w:val="nfasissutil"/>
+                <w:rFonts w:cstheme="minorHAnsi"/>
+                <w:color w:val="000000" w:themeColor="text1"/>
+                <w:sz w:val="20"/>
+                <w:szCs w:val="20"/>
+              </w:rPr>
+            </w:pPr>
+            <w:r>
+              <w:rPr>
+                <w:sz w:val="20"/>
+                <w:szCs w:val="20"/>
+              </w:rPr>
+              <w:t>vie 05/06/15</w:t>
+            </w:r>
+          </w:p>
+        </w:tc>
+        <w:tc>
+          <w:tcPr>
+            <w:tcW w:w="1701" w:type="dxa"/>
+          </w:tcPr>
+          <w:p>
+            <w:pPr>
+              <w:jc w:val="center"/>
+              <w:cnfStyle w:val="000000000000" w:firstRow="0" w:lastRow="0" w:firstColumn="0" w:lastColumn="0" w:oddVBand="0" w:evenVBand="0" w:oddHBand="0" w:evenHBand="0" w:firstRowFirstColumn="0" w:firstRowLastColumn="0" w:lastRowFirstColumn="0" w:lastRowLastColumn="0"/>
+              <w:rPr>
+                <w:rStyle w:val="nfasissutil"/>
+                <w:rFonts w:cstheme="minorHAnsi"/>
+                <w:color w:val="000000" w:themeColor="text1"/>
+                <w:sz w:val="20"/>
+                <w:szCs w:val="20"/>
+              </w:rPr>
+            </w:pPr>
+            <w:r>
+              <w:rPr>
+                <w:sz w:val="20"/>
+                <w:szCs w:val="20"/>
+              </w:rPr>
+              <w:t>vie 05/06/15</w:t>
+            </w:r>
+          </w:p>
+        </w:tc>
+      </w:tr>
+      <w:tr>
+        <w:trPr>
+          <w:trHeight w:hRule="exact" w:val="292"/>
+        </w:trPr>
+        <w:tc>
+          <w:tcPr>
+            <w:cnfStyle w:val="001000000000" w:firstRow="0" w:lastRow="0" w:firstColumn="1" w:lastColumn="0" w:oddVBand="0" w:evenVBand="0" w:oddHBand="0" w:evenHBand="0" w:firstRowFirstColumn="0" w:firstRowLastColumn="0" w:lastRowFirstColumn="0" w:lastRowLastColumn="0"/>
+            <w:tcW w:w="4928" w:type="dxa"/>
+          </w:tcPr>
+          <w:p>
+            <w:pPr>
+              <w:jc w:val="center"/>
+              <w:rPr>
+                <w:rStyle w:val="nfasissutil"/>
+                <w:rFonts w:cstheme="minorHAnsi"/>
+                <w:color w:val="000000" w:themeColor="text1"/>
+                <w:sz w:val="20"/>
+                <w:szCs w:val="20"/>
+              </w:rPr>
+            </w:pPr>
+            <w:r>
+              <w:rPr>
+                <w:sz w:val="20"/>
+                <w:szCs w:val="20"/>
+              </w:rPr>
+              <w:t>Revisión</w:t>
+            </w:r>
+            <w:r>
+              <w:rPr>
+                <w:sz w:val="20"/>
+                <w:szCs w:val="20"/>
+              </w:rPr>
+              <w:t xml:space="preserve"> de Avances del proyecto 4</w:t>
+            </w:r>
+          </w:p>
+        </w:tc>
+        <w:tc>
+          <w:tcPr>
+            <w:tcW w:w="1417" w:type="dxa"/>
+          </w:tcPr>
+          <w:p>
+            <w:pPr>
+              <w:jc w:val="center"/>
+              <w:cnfStyle w:val="000000000000" w:firstRow="0" w:lastRow="0" w:firstColumn="0" w:lastColumn="0" w:oddVBand="0" w:evenVBand="0" w:oddHBand="0" w:evenHBand="0" w:firstRowFirstColumn="0" w:firstRowLastColumn="0" w:lastRowFirstColumn="0" w:lastRowLastColumn="0"/>
+              <w:rPr>
+                <w:rStyle w:val="nfasissutil"/>
+                <w:rFonts w:cstheme="minorHAnsi"/>
+                <w:color w:val="000000" w:themeColor="text1"/>
+                <w:sz w:val="20"/>
+                <w:szCs w:val="20"/>
+              </w:rPr>
+            </w:pPr>
+            <w:r>
+              <w:rPr>
+                <w:sz w:val="20"/>
+                <w:szCs w:val="20"/>
+              </w:rPr>
+              <w:t>1 hora</w:t>
+            </w:r>
+          </w:p>
+        </w:tc>
+        <w:tc>
+          <w:tcPr>
+            <w:tcW w:w="1843" w:type="dxa"/>
+          </w:tcPr>
+          <w:p>
+            <w:pPr>
+              <w:jc w:val="center"/>
+              <w:cnfStyle w:val="000000000000" w:firstRow="0" w:lastRow="0" w:firstColumn="0" w:lastColumn="0" w:oddVBand="0" w:evenVBand="0" w:oddHBand="0" w:evenHBand="0" w:firstRowFirstColumn="0" w:firstRowLastColumn="0" w:lastRowFirstColumn="0" w:lastRowLastColumn="0"/>
+              <w:rPr>
+                <w:rStyle w:val="nfasissutil"/>
+                <w:rFonts w:cstheme="minorHAnsi"/>
+                <w:color w:val="000000" w:themeColor="text1"/>
+                <w:sz w:val="20"/>
+                <w:szCs w:val="20"/>
+              </w:rPr>
+            </w:pPr>
+            <w:r>
+              <w:rPr>
+                <w:sz w:val="20"/>
+                <w:szCs w:val="20"/>
+              </w:rPr>
+              <w:t>vie 1</w:t>
+            </w:r>
+            <w:bookmarkStart w:id="2" w:name="_GoBack"/>
+            <w:bookmarkEnd w:id="2"/>
+            <w:r>
+              <w:rPr>
+                <w:sz w:val="20"/>
+                <w:szCs w:val="20"/>
+              </w:rPr>
+              <w:t>2/06/15</w:t>
+            </w:r>
+          </w:p>
+        </w:tc>
+        <w:tc>
+          <w:tcPr>
+            <w:tcW w:w="1701" w:type="dxa"/>
+          </w:tcPr>
+          <w:p>
+            <w:pPr>
+              <w:jc w:val="center"/>
+              <w:cnfStyle w:val="000000000000" w:firstRow="0" w:lastRow="0" w:firstColumn="0" w:lastColumn="0" w:oddVBand="0" w:evenVBand="0" w:oddHBand="0" w:evenHBand="0" w:firstRowFirstColumn="0" w:firstRowLastColumn="0" w:lastRowFirstColumn="0" w:lastRowLastColumn="0"/>
+              <w:rPr>
+                <w:rStyle w:val="nfasissutil"/>
+                <w:rFonts w:cstheme="minorHAnsi"/>
+                <w:color w:val="000000" w:themeColor="text1"/>
+                <w:sz w:val="20"/>
+                <w:szCs w:val="20"/>
+              </w:rPr>
+            </w:pPr>
+            <w:r>
+              <w:rPr>
+                <w:sz w:val="20"/>
+                <w:szCs w:val="20"/>
+              </w:rPr>
+              <w:t>vie 12/06/15</w:t>
+            </w:r>
+          </w:p>
+        </w:tc>
+      </w:tr>
+      <w:tr>
+        <w:trPr>
+          <w:trHeight w:hRule="exact" w:val="292"/>
+        </w:trPr>
+        <w:tc>
+          <w:tcPr>
+            <w:cnfStyle w:val="001000000000" w:firstRow="0" w:lastRow="0" w:firstColumn="1" w:lastColumn="0" w:oddVBand="0" w:evenVBand="0" w:oddHBand="0" w:evenHBand="0" w:firstRowFirstColumn="0" w:firstRowLastColumn="0" w:lastRowFirstColumn="0" w:lastRowLastColumn="0"/>
+            <w:tcW w:w="4928" w:type="dxa"/>
+          </w:tcPr>
+          <w:p>
+            <w:pPr>
+              <w:jc w:val="center"/>
+              <w:rPr>
+                <w:rStyle w:val="nfasissutil"/>
+                <w:rFonts w:cstheme="minorHAnsi"/>
+                <w:color w:val="000000" w:themeColor="text1"/>
+                <w:sz w:val="20"/>
+                <w:szCs w:val="20"/>
+              </w:rPr>
+            </w:pPr>
+            <w:r>
+              <w:rPr>
+                <w:sz w:val="20"/>
+                <w:szCs w:val="20"/>
+              </w:rPr>
+              <w:t>Revisión</w:t>
+            </w:r>
+            <w:r>
+              <w:rPr>
+                <w:sz w:val="20"/>
+                <w:szCs w:val="20"/>
+              </w:rPr>
+              <w:t xml:space="preserve"> de Avances del proyecto 5</w:t>
+            </w:r>
+          </w:p>
+        </w:tc>
+        <w:tc>
+          <w:tcPr>
+            <w:tcW w:w="1417" w:type="dxa"/>
+          </w:tcPr>
+          <w:p>
+            <w:pPr>
+              <w:jc w:val="center"/>
+              <w:cnfStyle w:val="000000000000" w:firstRow="0" w:lastRow="0" w:firstColumn="0" w:lastColumn="0" w:oddVBand="0" w:evenVBand="0" w:oddHBand="0" w:evenHBand="0" w:firstRowFirstColumn="0" w:firstRowLastColumn="0" w:lastRowFirstColumn="0" w:lastRowLastColumn="0"/>
+              <w:rPr>
+                <w:rStyle w:val="nfasissutil"/>
+                <w:rFonts w:cstheme="minorHAnsi"/>
+                <w:color w:val="000000" w:themeColor="text1"/>
+                <w:sz w:val="20"/>
+                <w:szCs w:val="20"/>
+              </w:rPr>
+            </w:pPr>
+            <w:r>
+              <w:rPr>
+                <w:sz w:val="20"/>
+                <w:szCs w:val="20"/>
+              </w:rPr>
+              <w:t>1 hora</w:t>
+            </w:r>
+          </w:p>
+        </w:tc>
+        <w:tc>
+          <w:tcPr>
+            <w:tcW w:w="1843" w:type="dxa"/>
+          </w:tcPr>
+          <w:p>
+            <w:pPr>
+              <w:jc w:val="center"/>
+              <w:cnfStyle w:val="000000000000" w:firstRow="0" w:lastRow="0" w:firstColumn="0" w:lastColumn="0" w:oddVBand="0" w:evenVBand="0" w:oddHBand="0" w:evenHBand="0" w:firstRowFirstColumn="0" w:firstRowLastColumn="0" w:lastRowFirstColumn="0" w:lastRowLastColumn="0"/>
+              <w:rPr>
+                <w:rStyle w:val="nfasissutil"/>
+                <w:rFonts w:cstheme="minorHAnsi"/>
+                <w:color w:val="000000" w:themeColor="text1"/>
+                <w:sz w:val="20"/>
+                <w:szCs w:val="20"/>
+              </w:rPr>
+            </w:pPr>
+            <w:r>
+              <w:rPr>
+                <w:sz w:val="20"/>
+                <w:szCs w:val="20"/>
+              </w:rPr>
+              <w:t>vie 19/06/15</w:t>
+            </w:r>
+          </w:p>
+        </w:tc>
+        <w:tc>
+          <w:tcPr>
+            <w:tcW w:w="1701" w:type="dxa"/>
+          </w:tcPr>
+          <w:p>
+            <w:pPr>
+              <w:jc w:val="center"/>
+              <w:cnfStyle w:val="000000000000" w:firstRow="0" w:lastRow="0" w:firstColumn="0" w:lastColumn="0" w:oddVBand="0" w:evenVBand="0" w:oddHBand="0" w:evenHBand="0" w:firstRowFirstColumn="0" w:firstRowLastColumn="0" w:lastRowFirstColumn="0" w:lastRowLastColumn="0"/>
+              <w:rPr>
+                <w:rStyle w:val="nfasissutil"/>
+                <w:rFonts w:cstheme="minorHAnsi"/>
+                <w:color w:val="000000" w:themeColor="text1"/>
+                <w:sz w:val="20"/>
+                <w:szCs w:val="20"/>
+              </w:rPr>
+            </w:pPr>
+            <w:r>
+              <w:rPr>
+                <w:sz w:val="20"/>
+                <w:szCs w:val="20"/>
+              </w:rPr>
+              <w:t>vie 19/06/15</w:t>
+            </w:r>
+          </w:p>
+        </w:tc>
+      </w:tr>
+      <w:tr>
+        <w:trPr>
+          <w:trHeight w:hRule="exact" w:val="292"/>
+        </w:trPr>
+        <w:tc>
+          <w:tcPr>
+            <w:cnfStyle w:val="001000000000" w:firstRow="0" w:lastRow="0" w:firstColumn="1" w:lastColumn="0" w:oddVBand="0" w:evenVBand="0" w:oddHBand="0" w:evenHBand="0" w:firstRowFirstColumn="0" w:firstRowLastColumn="0" w:lastRowFirstColumn="0" w:lastRowLastColumn="0"/>
+            <w:tcW w:w="4928" w:type="dxa"/>
+          </w:tcPr>
+          <w:p>
+            <w:pPr>
+              <w:jc w:val="center"/>
+              <w:rPr>
+                <w:rStyle w:val="nfasissutil"/>
+                <w:rFonts w:cstheme="minorHAnsi"/>
+                <w:color w:val="000000" w:themeColor="text1"/>
+                <w:sz w:val="20"/>
+                <w:szCs w:val="20"/>
+              </w:rPr>
+            </w:pPr>
+            <w:r>
+              <w:rPr>
+                <w:sz w:val="20"/>
+                <w:szCs w:val="20"/>
+              </w:rPr>
+              <w:t>Revisión</w:t>
+            </w:r>
+            <w:r>
+              <w:rPr>
+                <w:sz w:val="20"/>
+                <w:szCs w:val="20"/>
+              </w:rPr>
+              <w:t xml:space="preserve"> de Avances del proyecto 6</w:t>
+            </w:r>
+          </w:p>
+        </w:tc>
+        <w:tc>
+          <w:tcPr>
+            <w:tcW w:w="1417" w:type="dxa"/>
+          </w:tcPr>
+          <w:p>
+            <w:pPr>
+              <w:jc w:val="center"/>
+              <w:cnfStyle w:val="000000000000" w:firstRow="0" w:lastRow="0" w:firstColumn="0" w:lastColumn="0" w:oddVBand="0" w:evenVBand="0" w:oddHBand="0" w:evenHBand="0" w:firstRowFirstColumn="0" w:firstRowLastColumn="0" w:lastRowFirstColumn="0" w:lastRowLastColumn="0"/>
+              <w:rPr>
+                <w:rStyle w:val="nfasissutil"/>
+                <w:rFonts w:cstheme="minorHAnsi"/>
+                <w:color w:val="000000" w:themeColor="text1"/>
+                <w:sz w:val="20"/>
+                <w:szCs w:val="20"/>
+              </w:rPr>
+            </w:pPr>
+            <w:r>
+              <w:rPr>
+                <w:sz w:val="20"/>
+                <w:szCs w:val="20"/>
+              </w:rPr>
+              <w:t>1 hora</w:t>
+            </w:r>
+          </w:p>
+        </w:tc>
+        <w:tc>
+          <w:tcPr>
+            <w:tcW w:w="1843" w:type="dxa"/>
+          </w:tcPr>
+          <w:p>
+            <w:pPr>
+              <w:jc w:val="center"/>
+              <w:cnfStyle w:val="000000000000" w:firstRow="0" w:lastRow="0" w:firstColumn="0" w:lastColumn="0" w:oddVBand="0" w:evenVBand="0" w:oddHBand="0" w:evenHBand="0" w:firstRowFirstColumn="0" w:firstRowLastColumn="0" w:lastRowFirstColumn="0" w:lastRowLastColumn="0"/>
+              <w:rPr>
+                <w:rStyle w:val="nfasissutil"/>
+                <w:rFonts w:cstheme="minorHAnsi"/>
+                <w:color w:val="000000" w:themeColor="text1"/>
+                <w:sz w:val="20"/>
+                <w:szCs w:val="20"/>
+              </w:rPr>
+            </w:pPr>
+            <w:r>
+              <w:rPr>
+                <w:sz w:val="20"/>
+                <w:szCs w:val="20"/>
+              </w:rPr>
+              <w:t>vie 26/06/15</w:t>
+            </w:r>
+          </w:p>
+        </w:tc>
+        <w:tc>
+          <w:tcPr>
+            <w:tcW w:w="1701" w:type="dxa"/>
+          </w:tcPr>
+          <w:p>
+            <w:pPr>
+              <w:jc w:val="center"/>
+              <w:cnfStyle w:val="000000000000" w:firstRow="0" w:lastRow="0" w:firstColumn="0" w:lastColumn="0" w:oddVBand="0" w:evenVBand="0" w:oddHBand="0" w:evenHBand="0" w:firstRowFirstColumn="0" w:firstRowLastColumn="0" w:lastRowFirstColumn="0" w:lastRowLastColumn="0"/>
+              <w:rPr>
+                <w:rStyle w:val="nfasissutil"/>
+                <w:rFonts w:cstheme="minorHAnsi"/>
+                <w:color w:val="000000" w:themeColor="text1"/>
+                <w:sz w:val="20"/>
+                <w:szCs w:val="20"/>
+              </w:rPr>
+            </w:pPr>
+            <w:r>
+              <w:rPr>
+                <w:sz w:val="20"/>
+                <w:szCs w:val="20"/>
+              </w:rPr>
+              <w:t>vie 26/06/15</w:t>
+            </w:r>
+          </w:p>
+        </w:tc>
+      </w:tr>
+      <w:tr>
+        <w:trPr>
+          <w:trHeight w:hRule="exact" w:val="292"/>
+        </w:trPr>
+        <w:tc>
+          <w:tcPr>
+            <w:cnfStyle w:val="001000000000" w:firstRow="0" w:lastRow="0" w:firstColumn="1" w:lastColumn="0" w:oddVBand="0" w:evenVBand="0" w:oddHBand="0" w:evenHBand="0" w:firstRowFirstColumn="0" w:firstRowLastColumn="0" w:lastRowFirstColumn="0" w:lastRowLastColumn="0"/>
+            <w:tcW w:w="4928" w:type="dxa"/>
+          </w:tcPr>
+          <w:p>
+            <w:pPr>
+              <w:jc w:val="center"/>
+              <w:rPr>
+                <w:rStyle w:val="nfasissutil"/>
+                <w:rFonts w:cstheme="minorHAnsi"/>
+                <w:color w:val="000000" w:themeColor="text1"/>
+                <w:sz w:val="20"/>
+                <w:szCs w:val="20"/>
+              </w:rPr>
+            </w:pPr>
+            <w:r>
+              <w:rPr>
+                <w:sz w:val="20"/>
+                <w:szCs w:val="20"/>
+              </w:rPr>
+              <w:t>Revisión</w:t>
+            </w:r>
+            <w:r>
+              <w:rPr>
+                <w:sz w:val="20"/>
+                <w:szCs w:val="20"/>
+              </w:rPr>
+              <w:t xml:space="preserve"> de Avances del proyecto 7</w:t>
+            </w:r>
+          </w:p>
+        </w:tc>
+        <w:tc>
+          <w:tcPr>
+            <w:tcW w:w="1417" w:type="dxa"/>
+          </w:tcPr>
+          <w:p>
+            <w:pPr>
+              <w:jc w:val="center"/>
+              <w:cnfStyle w:val="000000000000" w:firstRow="0" w:lastRow="0" w:firstColumn="0" w:lastColumn="0" w:oddVBand="0" w:evenVBand="0" w:oddHBand="0" w:evenHBand="0" w:firstRowFirstColumn="0" w:firstRowLastColumn="0" w:lastRowFirstColumn="0" w:lastRowLastColumn="0"/>
+              <w:rPr>
+                <w:rStyle w:val="nfasissutil"/>
+                <w:rFonts w:cstheme="minorHAnsi"/>
+                <w:color w:val="000000" w:themeColor="text1"/>
+                <w:sz w:val="20"/>
+                <w:szCs w:val="20"/>
+              </w:rPr>
+            </w:pPr>
+            <w:r>
+              <w:rPr>
+                <w:sz w:val="20"/>
+                <w:szCs w:val="20"/>
+              </w:rPr>
+              <w:t>1 hora</w:t>
+            </w:r>
+          </w:p>
+        </w:tc>
+        <w:tc>
+          <w:tcPr>
+            <w:tcW w:w="1843" w:type="dxa"/>
+          </w:tcPr>
+          <w:p>
+            <w:pPr>
+              <w:jc w:val="center"/>
+              <w:cnfStyle w:val="000000000000" w:firstRow="0" w:lastRow="0" w:firstColumn="0" w:lastColumn="0" w:oddVBand="0" w:evenVBand="0" w:oddHBand="0" w:evenHBand="0" w:firstRowFirstColumn="0" w:firstRowLastColumn="0" w:lastRowFirstColumn="0" w:lastRowLastColumn="0"/>
+              <w:rPr>
+                <w:rStyle w:val="nfasissutil"/>
+                <w:rFonts w:cstheme="minorHAnsi"/>
+                <w:color w:val="000000" w:themeColor="text1"/>
+                <w:sz w:val="20"/>
+                <w:szCs w:val="20"/>
+              </w:rPr>
+            </w:pPr>
+            <w:r>
+              <w:rPr>
+                <w:sz w:val="20"/>
+                <w:szCs w:val="20"/>
+              </w:rPr>
+              <w:t>vie 03/07/15</w:t>
+            </w:r>
+          </w:p>
+        </w:tc>
+        <w:tc>
+          <w:tcPr>
+            <w:tcW w:w="1701" w:type="dxa"/>
+          </w:tcPr>
+          <w:p>
+            <w:pPr>
+              <w:jc w:val="center"/>
+              <w:cnfStyle w:val="000000000000" w:firstRow="0" w:lastRow="0" w:firstColumn="0" w:lastColumn="0" w:oddVBand="0" w:evenVBand="0" w:oddHBand="0" w:evenHBand="0" w:firstRowFirstColumn="0" w:firstRowLastColumn="0" w:lastRowFirstColumn="0" w:lastRowLastColumn="0"/>
+              <w:rPr>
+                <w:rStyle w:val="nfasissutil"/>
+                <w:rFonts w:cstheme="minorHAnsi"/>
+                <w:color w:val="000000" w:themeColor="text1"/>
+                <w:sz w:val="20"/>
+                <w:szCs w:val="20"/>
+              </w:rPr>
+            </w:pPr>
+            <w:r>
+              <w:rPr>
+                <w:sz w:val="20"/>
+                <w:szCs w:val="20"/>
+              </w:rPr>
+              <w:t>vie 03/07/15</w:t>
             </w:r>
           </w:p>
         </w:tc>
@@ -14748,7 +15657,7 @@
 
 <file path=word/comments.xml><?xml version="1.0" encoding="utf-8"?>
 <w:comments xmlns:wpc="http://schemas.microsoft.com/office/word/2010/wordprocessingCanvas" xmlns:mc="http://schemas.openxmlformats.org/markup-compatibility/2006" xmlns:o="urn:schemas-microsoft-com:office:office" xmlns:r="http://schemas.openxmlformats.org/officeDocument/2006/relationships" xmlns:m="http://schemas.openxmlformats.org/officeDocument/2006/math" xmlns:v="urn:schemas-microsoft-com:vml" xmlns:wp14="http://schemas.microsoft.com/office/word/2010/wordprocessingDrawing" xmlns:wp="http://schemas.openxmlformats.org/drawingml/2006/wordprocessingDrawing" xmlns:w10="urn:schemas-microsoft-com:office:word" xmlns:w="http://schemas.openxmlformats.org/wordprocessingml/2006/main" xmlns:w14="http://schemas.microsoft.com/office/word/2010/wordml" xmlns:w15="http://schemas.microsoft.com/office/word/2012/wordml" xmlns:wpg="http://schemas.microsoft.com/office/word/2010/wordprocessingGroup" xmlns:wpi="http://schemas.microsoft.com/office/word/2010/wordprocessingInk" xmlns:wne="http://schemas.microsoft.com/office/word/2006/wordml" xmlns:wps="http://schemas.microsoft.com/office/word/2010/wordprocessingShape" mc:Ignorable="w14 w15 wp14">
-  <w:comment w:id="2" w:author="Jimmy Romàn" w:date="2015-05-17T20:57:00Z" w:initials="JR">
+  <w:comment w:id="1" w:author="Jimmy Romàn" w:date="2015-05-17T20:57:00Z" w:initials="JR">
     <w:p>
       <w:pPr>
         <w:pStyle w:val="Textocomentario"/>
@@ -14842,7 +15751,7 @@
         <w:color w:val="3B4658" w:themeColor="accent4" w:themeShade="80"/>
         <w:lang w:val="es-ES"/>
       </w:rPr>
-      <w:t>17</w:t>
+      <w:t>15</w:t>
     </w:r>
     <w:r>
       <w:rPr>
@@ -15058,7 +15967,7 @@
         </mc:Choice>
         <mc:Fallback>
           <w:pict>
-            <v:group w14:anchorId="22DD86B0" id="Grupo 468" o:spid="_x0000_s1026" style="position:absolute;margin-left:0;margin-top:-.75pt;width:791.15pt;height:57.75pt;z-index:251658240;mso-width-percent:1000;mso-position-horizontal:center;mso-position-horizontal-relative:page;mso-position-vertical-relative:page;mso-width-percent:1000;mso-height-relative:top-margin-area" coordorigin="8,9" coordsize="15823,1439" o:gfxdata="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">
+            <v:group w14:anchorId="7D4807D7" id="Grupo 468" o:spid="_x0000_s1026" style="position:absolute;margin-left:0;margin-top:-.75pt;width:791.15pt;height:57.75pt;z-index:251658240;mso-width-percent:1000;mso-position-horizontal:center;mso-position-horizontal-relative:page;mso-position-vertical-relative:page;mso-width-percent:1000;mso-height-relative:top-margin-area" coordorigin="8,9" coordsize="15823,1439" o:gfxdata="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">
               <v:shapetype id="_x0000_t32" coordsize="21600,21600" o:spt="32" o:oned="t" path="m,l21600,21600e" filled="f">
                 <v:path arrowok="t" fillok="f" o:connecttype="none"/>
                 <o:lock v:ext="edit" shapetype="t"/>
@@ -21765,57 +22674,57 @@
     </dgm:pt>
   </dgm:ptLst>
   <dgm:cxnLst>
-    <dgm:cxn modelId="{F4EDA7FA-D7CB-4CA0-8EB8-311D4064DE36}" type="presOf" srcId="{CF202D37-D5FF-4FE9-AF00-B60F93A62AFE}" destId="{0BAE9BE9-0CCC-46E7-BA4B-F7A3D26E0CCD}" srcOrd="0" destOrd="0" presId="urn:microsoft.com/office/officeart/2008/layout/HalfCircleOrganizationChart"/>
     <dgm:cxn modelId="{F64200F4-3EF1-426C-A402-E09203C682B3}" srcId="{EF232F4C-50EF-47B9-8BCF-79A7CC6289AE}" destId="{FAA5F77F-1734-43A3-A3FB-44464BEFFC28}" srcOrd="0" destOrd="0" parTransId="{C402DC23-CD6B-4325-9EA7-4342DBB48256}" sibTransId="{DDD36EDE-2339-498B-B01D-2CB475F46BCC}"/>
-    <dgm:cxn modelId="{8C605F9E-597A-47B2-85FF-2A71147BAFD0}" type="presOf" srcId="{EF232F4C-50EF-47B9-8BCF-79A7CC6289AE}" destId="{71B5B9C7-E505-46CB-A105-029841481564}" srcOrd="1" destOrd="0" presId="urn:microsoft.com/office/officeart/2008/layout/HalfCircleOrganizationChart"/>
-    <dgm:cxn modelId="{30E3B852-BFAE-4A16-AD99-5FBE5F6D43EB}" type="presOf" srcId="{FAA5F77F-1734-43A3-A3FB-44464BEFFC28}" destId="{7E8F490A-DCA4-4CBE-90E4-1DE20A8E9EF4}" srcOrd="0" destOrd="0" presId="urn:microsoft.com/office/officeart/2008/layout/HalfCircleOrganizationChart"/>
-    <dgm:cxn modelId="{992DE802-57ED-4A31-AB61-8A68990CA8C9}" type="presOf" srcId="{64B2598D-E4D8-4D4A-98F4-6E5AD2F18B34}" destId="{3CDACD33-3274-46B8-AF8D-93866DD7FA37}" srcOrd="0" destOrd="0" presId="urn:microsoft.com/office/officeart/2008/layout/HalfCircleOrganizationChart"/>
+    <dgm:cxn modelId="{E19CC5FD-95E1-44E6-A6B9-22761FF90894}" type="presOf" srcId="{64B2598D-E4D8-4D4A-98F4-6E5AD2F18B34}" destId="{6395CDC1-336C-4ADA-AA57-3B2B7E0298B1}" srcOrd="1" destOrd="0" presId="urn:microsoft.com/office/officeart/2008/layout/HalfCircleOrganizationChart"/>
+    <dgm:cxn modelId="{7F357C9D-782B-44BC-8B78-86870387CCDB}" type="presOf" srcId="{FAA5F77F-1734-43A3-A3FB-44464BEFFC28}" destId="{7E8F490A-DCA4-4CBE-90E4-1DE20A8E9EF4}" srcOrd="0" destOrd="0" presId="urn:microsoft.com/office/officeart/2008/layout/HalfCircleOrganizationChart"/>
+    <dgm:cxn modelId="{D8DAEFD2-FD76-4A0C-A630-C28789B1C192}" type="presOf" srcId="{C402DC23-CD6B-4325-9EA7-4342DBB48256}" destId="{AE622088-5B8C-4497-8186-43CA03A49D2C}" srcOrd="0" destOrd="0" presId="urn:microsoft.com/office/officeart/2008/layout/HalfCircleOrganizationChart"/>
+    <dgm:cxn modelId="{46C0953F-F9A0-4DC8-BDDB-2FBA14ED15C5}" type="presOf" srcId="{EF232F4C-50EF-47B9-8BCF-79A7CC6289AE}" destId="{71B5B9C7-E505-46CB-A105-029841481564}" srcOrd="1" destOrd="0" presId="urn:microsoft.com/office/officeart/2008/layout/HalfCircleOrganizationChart"/>
     <dgm:cxn modelId="{1398C057-2EAA-42B2-BE7D-83DB5745F222}" srcId="{CF202D37-D5FF-4FE9-AF00-B60F93A62AFE}" destId="{EF232F4C-50EF-47B9-8BCF-79A7CC6289AE}" srcOrd="0" destOrd="0" parTransId="{D5FBB1BF-E5D6-4805-9599-187478E8D4D9}" sibTransId="{3E4ECEAE-7DE3-4FB9-8475-14F14A78FA4A}"/>
-    <dgm:cxn modelId="{1CCC8D29-0C40-4ED0-80CA-084155649A06}" type="presOf" srcId="{37C8A733-1B10-4EF9-9B0F-B6AED3145228}" destId="{341377B2-D986-48C5-AE62-3C99E6240606}" srcOrd="0" destOrd="0" presId="urn:microsoft.com/office/officeart/2008/layout/HalfCircleOrganizationChart"/>
-    <dgm:cxn modelId="{3428647D-121C-4FEB-B8C0-77EF835A8A87}" type="presOf" srcId="{9C8C10A7-4979-49EC-8B71-D87338D1690C}" destId="{24380B19-C3CC-4980-AE6F-C98AA317A6BF}" srcOrd="1" destOrd="0" presId="urn:microsoft.com/office/officeart/2008/layout/HalfCircleOrganizationChart"/>
-    <dgm:cxn modelId="{F3D23167-EFB1-43DC-A687-9ED0EDE42469}" type="presOf" srcId="{EF232F4C-50EF-47B9-8BCF-79A7CC6289AE}" destId="{157F471B-5409-4B2C-A22E-73B0BA23C1F8}" srcOrd="0" destOrd="0" presId="urn:microsoft.com/office/officeart/2008/layout/HalfCircleOrganizationChart"/>
-    <dgm:cxn modelId="{D6853DE2-0947-4A50-A0AD-5DD9CE5DC99F}" type="presOf" srcId="{FAA5F77F-1734-43A3-A3FB-44464BEFFC28}" destId="{AF80094A-4C67-405A-BB56-90D8B9362DB2}" srcOrd="1" destOrd="0" presId="urn:microsoft.com/office/officeart/2008/layout/HalfCircleOrganizationChart"/>
-    <dgm:cxn modelId="{D968A39C-AC62-4057-BEB8-B46CB0EF4341}" type="presOf" srcId="{9C8C10A7-4979-49EC-8B71-D87338D1690C}" destId="{EBA9850D-9BA7-4640-BF0F-211577D13093}" srcOrd="0" destOrd="0" presId="urn:microsoft.com/office/officeart/2008/layout/HalfCircleOrganizationChart"/>
-    <dgm:cxn modelId="{7B4CEF13-3821-4858-8813-A3B9A59209A5}" type="presOf" srcId="{597FD475-75B8-4C56-A43B-7F27729AC860}" destId="{BAE36B21-F122-4342-A232-984406E1D097}" srcOrd="0" destOrd="0" presId="urn:microsoft.com/office/officeart/2008/layout/HalfCircleOrganizationChart"/>
+    <dgm:cxn modelId="{54B0BD47-3A38-46FE-B1DC-23D32DA5F771}" type="presOf" srcId="{EF232F4C-50EF-47B9-8BCF-79A7CC6289AE}" destId="{157F471B-5409-4B2C-A22E-73B0BA23C1F8}" srcOrd="0" destOrd="0" presId="urn:microsoft.com/office/officeart/2008/layout/HalfCircleOrganizationChart"/>
+    <dgm:cxn modelId="{80A4E449-D911-473F-92E6-3A683E3CAD4E}" type="presOf" srcId="{9C8C10A7-4979-49EC-8B71-D87338D1690C}" destId="{24380B19-C3CC-4980-AE6F-C98AA317A6BF}" srcOrd="1" destOrd="0" presId="urn:microsoft.com/office/officeart/2008/layout/HalfCircleOrganizationChart"/>
+    <dgm:cxn modelId="{BD294CF6-F7C3-4F11-98A0-744E7CA60890}" type="presOf" srcId="{64B2598D-E4D8-4D4A-98F4-6E5AD2F18B34}" destId="{3CDACD33-3274-46B8-AF8D-93866DD7FA37}" srcOrd="0" destOrd="0" presId="urn:microsoft.com/office/officeart/2008/layout/HalfCircleOrganizationChart"/>
+    <dgm:cxn modelId="{0978A985-C772-4BD4-A9A0-4B004DEE09BF}" type="presOf" srcId="{FAA5F77F-1734-43A3-A3FB-44464BEFFC28}" destId="{AF80094A-4C67-405A-BB56-90D8B9362DB2}" srcOrd="1" destOrd="0" presId="urn:microsoft.com/office/officeart/2008/layout/HalfCircleOrganizationChart"/>
+    <dgm:cxn modelId="{A6242554-F418-4100-94E3-E44D9B9D9855}" type="presOf" srcId="{37C8A733-1B10-4EF9-9B0F-B6AED3145228}" destId="{341377B2-D986-48C5-AE62-3C99E6240606}" srcOrd="0" destOrd="0" presId="urn:microsoft.com/office/officeart/2008/layout/HalfCircleOrganizationChart"/>
     <dgm:cxn modelId="{F99AEDA2-4C1D-4FF6-8D07-818CE7A47B38}" srcId="{FAA5F77F-1734-43A3-A3FB-44464BEFFC28}" destId="{64B2598D-E4D8-4D4A-98F4-6E5AD2F18B34}" srcOrd="1" destOrd="0" parTransId="{37C8A733-1B10-4EF9-9B0F-B6AED3145228}" sibTransId="{6D992D21-215F-4535-8F1D-8E2665A0D562}"/>
     <dgm:cxn modelId="{9D1800F7-E15B-47AA-96AC-74C64715D8AC}" srcId="{FAA5F77F-1734-43A3-A3FB-44464BEFFC28}" destId="{9C8C10A7-4979-49EC-8B71-D87338D1690C}" srcOrd="0" destOrd="0" parTransId="{597FD475-75B8-4C56-A43B-7F27729AC860}" sibTransId="{8204157D-BB85-468C-909B-E4117D9E61DF}"/>
-    <dgm:cxn modelId="{C27F1F11-E607-4076-A8B3-C54CC5068B11}" type="presOf" srcId="{64B2598D-E4D8-4D4A-98F4-6E5AD2F18B34}" destId="{6395CDC1-336C-4ADA-AA57-3B2B7E0298B1}" srcOrd="1" destOrd="0" presId="urn:microsoft.com/office/officeart/2008/layout/HalfCircleOrganizationChart"/>
-    <dgm:cxn modelId="{CEFA6776-00DE-45C5-8D1C-4F1848F00A5D}" type="presOf" srcId="{C402DC23-CD6B-4325-9EA7-4342DBB48256}" destId="{AE622088-5B8C-4497-8186-43CA03A49D2C}" srcOrd="0" destOrd="0" presId="urn:microsoft.com/office/officeart/2008/layout/HalfCircleOrganizationChart"/>
-    <dgm:cxn modelId="{4D9E6B91-C122-4C45-B52C-6B9278037A40}" type="presParOf" srcId="{0BAE9BE9-0CCC-46E7-BA4B-F7A3D26E0CCD}" destId="{FFDC8489-7165-4EA8-8B79-003665397F6B}" srcOrd="0" destOrd="0" presId="urn:microsoft.com/office/officeart/2008/layout/HalfCircleOrganizationChart"/>
-    <dgm:cxn modelId="{0BDDFC15-7C08-43F4-BE2C-6E8A61C9A59C}" type="presParOf" srcId="{FFDC8489-7165-4EA8-8B79-003665397F6B}" destId="{8567EEB6-E2E1-4EFD-A76B-F8F0B2880BAB}" srcOrd="0" destOrd="0" presId="urn:microsoft.com/office/officeart/2008/layout/HalfCircleOrganizationChart"/>
-    <dgm:cxn modelId="{981E95A1-884D-4502-89ED-11D6AC7186BE}" type="presParOf" srcId="{8567EEB6-E2E1-4EFD-A76B-F8F0B2880BAB}" destId="{157F471B-5409-4B2C-A22E-73B0BA23C1F8}" srcOrd="0" destOrd="0" presId="urn:microsoft.com/office/officeart/2008/layout/HalfCircleOrganizationChart"/>
-    <dgm:cxn modelId="{07C3ADE9-A89C-4D93-AF80-2E7B9076D047}" type="presParOf" srcId="{8567EEB6-E2E1-4EFD-A76B-F8F0B2880BAB}" destId="{ACF74ADF-4A48-4A5F-92A2-812EBA040215}" srcOrd="1" destOrd="0" presId="urn:microsoft.com/office/officeart/2008/layout/HalfCircleOrganizationChart"/>
-    <dgm:cxn modelId="{D5DCEEC9-A648-400F-AD0F-92DC26BE2690}" type="presParOf" srcId="{8567EEB6-E2E1-4EFD-A76B-F8F0B2880BAB}" destId="{602C7EDE-43EA-4EC6-96B0-C76D8D427A7A}" srcOrd="2" destOrd="0" presId="urn:microsoft.com/office/officeart/2008/layout/HalfCircleOrganizationChart"/>
-    <dgm:cxn modelId="{0FBBBE39-A960-4395-831F-DA1240809B34}" type="presParOf" srcId="{8567EEB6-E2E1-4EFD-A76B-F8F0B2880BAB}" destId="{71B5B9C7-E505-46CB-A105-029841481564}" srcOrd="3" destOrd="0" presId="urn:microsoft.com/office/officeart/2008/layout/HalfCircleOrganizationChart"/>
-    <dgm:cxn modelId="{0E5F3E8B-4EF0-46C9-92D7-FBD5F8B8665B}" type="presParOf" srcId="{FFDC8489-7165-4EA8-8B79-003665397F6B}" destId="{751118C8-CD50-4355-9B4E-7767CE3DA7C7}" srcOrd="1" destOrd="0" presId="urn:microsoft.com/office/officeart/2008/layout/HalfCircleOrganizationChart"/>
-    <dgm:cxn modelId="{2BA467FF-3B35-4897-8FE2-6301D345096A}" type="presParOf" srcId="{FFDC8489-7165-4EA8-8B79-003665397F6B}" destId="{FA752FA3-EAA5-4FF7-89A9-DC0856B5A2AD}" srcOrd="2" destOrd="0" presId="urn:microsoft.com/office/officeart/2008/layout/HalfCircleOrganizationChart"/>
-    <dgm:cxn modelId="{130CF23F-894D-4ED9-AA63-B860D213C357}" type="presParOf" srcId="{FA752FA3-EAA5-4FF7-89A9-DC0856B5A2AD}" destId="{AE622088-5B8C-4497-8186-43CA03A49D2C}" srcOrd="0" destOrd="0" presId="urn:microsoft.com/office/officeart/2008/layout/HalfCircleOrganizationChart"/>
-    <dgm:cxn modelId="{3C4BFBAD-4A95-4541-ACC9-7CEA22685EE4}" type="presParOf" srcId="{FA752FA3-EAA5-4FF7-89A9-DC0856B5A2AD}" destId="{763A7ADD-1E94-43D8-B4AB-47F44848EE25}" srcOrd="1" destOrd="0" presId="urn:microsoft.com/office/officeart/2008/layout/HalfCircleOrganizationChart"/>
-    <dgm:cxn modelId="{1F426B5B-C5CE-4880-A320-EF855BEC12F8}" type="presParOf" srcId="{763A7ADD-1E94-43D8-B4AB-47F44848EE25}" destId="{4C5FE219-B0B8-4124-A3EA-18E76AD93518}" srcOrd="0" destOrd="0" presId="urn:microsoft.com/office/officeart/2008/layout/HalfCircleOrganizationChart"/>
-    <dgm:cxn modelId="{4CEF0369-3458-4647-9BF2-F0CF3522554D}" type="presParOf" srcId="{4C5FE219-B0B8-4124-A3EA-18E76AD93518}" destId="{7E8F490A-DCA4-4CBE-90E4-1DE20A8E9EF4}" srcOrd="0" destOrd="0" presId="urn:microsoft.com/office/officeart/2008/layout/HalfCircleOrganizationChart"/>
-    <dgm:cxn modelId="{D6EA0A7C-37C0-4B35-BD5C-BDED21FEB3E2}" type="presParOf" srcId="{4C5FE219-B0B8-4124-A3EA-18E76AD93518}" destId="{896F29F9-C6C5-4C0A-9AD1-F69E17572B46}" srcOrd="1" destOrd="0" presId="urn:microsoft.com/office/officeart/2008/layout/HalfCircleOrganizationChart"/>
-    <dgm:cxn modelId="{B3A2D235-F48D-4568-B61F-3A0D59D7F818}" type="presParOf" srcId="{4C5FE219-B0B8-4124-A3EA-18E76AD93518}" destId="{3F458D7A-14E7-4C01-8FF5-848A578C0D46}" srcOrd="2" destOrd="0" presId="urn:microsoft.com/office/officeart/2008/layout/HalfCircleOrganizationChart"/>
-    <dgm:cxn modelId="{A9107DD4-8512-4C30-BB7E-595864D81C1D}" type="presParOf" srcId="{4C5FE219-B0B8-4124-A3EA-18E76AD93518}" destId="{AF80094A-4C67-405A-BB56-90D8B9362DB2}" srcOrd="3" destOrd="0" presId="urn:microsoft.com/office/officeart/2008/layout/HalfCircleOrganizationChart"/>
-    <dgm:cxn modelId="{8CA47F58-10B8-464C-B43F-BB472599A5D9}" type="presParOf" srcId="{763A7ADD-1E94-43D8-B4AB-47F44848EE25}" destId="{9B2D4421-96F2-45A1-A40E-496DFF7BCFDB}" srcOrd="1" destOrd="0" presId="urn:microsoft.com/office/officeart/2008/layout/HalfCircleOrganizationChart"/>
-    <dgm:cxn modelId="{5D6ACA6F-5E7B-49A3-8A4E-C82FBAC3D6B2}" type="presParOf" srcId="{9B2D4421-96F2-45A1-A40E-496DFF7BCFDB}" destId="{BAE36B21-F122-4342-A232-984406E1D097}" srcOrd="0" destOrd="0" presId="urn:microsoft.com/office/officeart/2008/layout/HalfCircleOrganizationChart"/>
-    <dgm:cxn modelId="{A3EB6497-BADF-4C19-A649-FE1878C9AB03}" type="presParOf" srcId="{9B2D4421-96F2-45A1-A40E-496DFF7BCFDB}" destId="{3A9C4E5A-18BD-43D5-BD87-7587B9CBB7E1}" srcOrd="1" destOrd="0" presId="urn:microsoft.com/office/officeart/2008/layout/HalfCircleOrganizationChart"/>
-    <dgm:cxn modelId="{E6B85AC1-8876-448D-8A04-44DF64CE129C}" type="presParOf" srcId="{3A9C4E5A-18BD-43D5-BD87-7587B9CBB7E1}" destId="{56CE88F8-3687-4233-B615-285BE0C1B1E5}" srcOrd="0" destOrd="0" presId="urn:microsoft.com/office/officeart/2008/layout/HalfCircleOrganizationChart"/>
-    <dgm:cxn modelId="{D1488101-A4A9-470E-9516-279744188B73}" type="presParOf" srcId="{56CE88F8-3687-4233-B615-285BE0C1B1E5}" destId="{EBA9850D-9BA7-4640-BF0F-211577D13093}" srcOrd="0" destOrd="0" presId="urn:microsoft.com/office/officeart/2008/layout/HalfCircleOrganizationChart"/>
-    <dgm:cxn modelId="{0B3F2DD8-CA94-447B-9A83-89D4F3D50BC6}" type="presParOf" srcId="{56CE88F8-3687-4233-B615-285BE0C1B1E5}" destId="{45CA7DEC-3164-48C8-9692-57A9CF710F34}" srcOrd="1" destOrd="0" presId="urn:microsoft.com/office/officeart/2008/layout/HalfCircleOrganizationChart"/>
-    <dgm:cxn modelId="{99A1C545-9307-4ADB-999A-862ABBAD7DF5}" type="presParOf" srcId="{56CE88F8-3687-4233-B615-285BE0C1B1E5}" destId="{BF49C480-ABC7-463B-84C5-9DAEB22B6B6D}" srcOrd="2" destOrd="0" presId="urn:microsoft.com/office/officeart/2008/layout/HalfCircleOrganizationChart"/>
-    <dgm:cxn modelId="{31C098B9-51AD-48BF-A4EF-6D24E608D307}" type="presParOf" srcId="{56CE88F8-3687-4233-B615-285BE0C1B1E5}" destId="{24380B19-C3CC-4980-AE6F-C98AA317A6BF}" srcOrd="3" destOrd="0" presId="urn:microsoft.com/office/officeart/2008/layout/HalfCircleOrganizationChart"/>
-    <dgm:cxn modelId="{5DD44981-71E6-448A-AF9F-A040E2BF2CBF}" type="presParOf" srcId="{3A9C4E5A-18BD-43D5-BD87-7587B9CBB7E1}" destId="{43EF542F-3C76-4606-9868-AF94D3A2C447}" srcOrd="1" destOrd="0" presId="urn:microsoft.com/office/officeart/2008/layout/HalfCircleOrganizationChart"/>
-    <dgm:cxn modelId="{B2D4880C-1C2E-4357-B007-6312977B68BB}" type="presParOf" srcId="{3A9C4E5A-18BD-43D5-BD87-7587B9CBB7E1}" destId="{52ECFC2D-66DF-4942-B142-008F7094FD3E}" srcOrd="2" destOrd="0" presId="urn:microsoft.com/office/officeart/2008/layout/HalfCircleOrganizationChart"/>
-    <dgm:cxn modelId="{97C97D7E-F42C-4B53-A89C-9F3EA0CC1C05}" type="presParOf" srcId="{9B2D4421-96F2-45A1-A40E-496DFF7BCFDB}" destId="{341377B2-D986-48C5-AE62-3C99E6240606}" srcOrd="2" destOrd="0" presId="urn:microsoft.com/office/officeart/2008/layout/HalfCircleOrganizationChart"/>
-    <dgm:cxn modelId="{E62B6B33-DCF9-4924-BF1D-98A93EA4C3B0}" type="presParOf" srcId="{9B2D4421-96F2-45A1-A40E-496DFF7BCFDB}" destId="{D6B33A73-BB50-471E-BD90-4DEA54D18E75}" srcOrd="3" destOrd="0" presId="urn:microsoft.com/office/officeart/2008/layout/HalfCircleOrganizationChart"/>
-    <dgm:cxn modelId="{A96F1953-E5F3-4018-A1D5-17E96CD43A03}" type="presParOf" srcId="{D6B33A73-BB50-471E-BD90-4DEA54D18E75}" destId="{C2FE76EC-C15D-49DD-9344-AA48D2345003}" srcOrd="0" destOrd="0" presId="urn:microsoft.com/office/officeart/2008/layout/HalfCircleOrganizationChart"/>
-    <dgm:cxn modelId="{36FDA014-1672-483D-8B66-C8513CA92A6B}" type="presParOf" srcId="{C2FE76EC-C15D-49DD-9344-AA48D2345003}" destId="{3CDACD33-3274-46B8-AF8D-93866DD7FA37}" srcOrd="0" destOrd="0" presId="urn:microsoft.com/office/officeart/2008/layout/HalfCircleOrganizationChart"/>
-    <dgm:cxn modelId="{1EC63F00-44AC-4B41-8E1E-8610E275BC44}" type="presParOf" srcId="{C2FE76EC-C15D-49DD-9344-AA48D2345003}" destId="{E3056D43-1624-41EA-9BE0-B7F4DC0D88DE}" srcOrd="1" destOrd="0" presId="urn:microsoft.com/office/officeart/2008/layout/HalfCircleOrganizationChart"/>
-    <dgm:cxn modelId="{253530D1-DB8B-4C95-A7F1-BE383BCFE1DF}" type="presParOf" srcId="{C2FE76EC-C15D-49DD-9344-AA48D2345003}" destId="{56D3F933-9684-4E7A-A72B-12ABF0B839D4}" srcOrd="2" destOrd="0" presId="urn:microsoft.com/office/officeart/2008/layout/HalfCircleOrganizationChart"/>
-    <dgm:cxn modelId="{164CD8B8-5208-49EA-BEB5-BABBC8C5AC27}" type="presParOf" srcId="{C2FE76EC-C15D-49DD-9344-AA48D2345003}" destId="{6395CDC1-336C-4ADA-AA57-3B2B7E0298B1}" srcOrd="3" destOrd="0" presId="urn:microsoft.com/office/officeart/2008/layout/HalfCircleOrganizationChart"/>
-    <dgm:cxn modelId="{9AF12E63-F5CB-4617-A1DB-B6E5CEC2553C}" type="presParOf" srcId="{D6B33A73-BB50-471E-BD90-4DEA54D18E75}" destId="{3C0C9C72-03F4-4675-8BE9-F8CF27C3D407}" srcOrd="1" destOrd="0" presId="urn:microsoft.com/office/officeart/2008/layout/HalfCircleOrganizationChart"/>
-    <dgm:cxn modelId="{501E40DD-15E7-400C-8980-65AB93567422}" type="presParOf" srcId="{D6B33A73-BB50-471E-BD90-4DEA54D18E75}" destId="{7F4618E3-47C7-429D-86AD-ACC7D5756306}" srcOrd="2" destOrd="0" presId="urn:microsoft.com/office/officeart/2008/layout/HalfCircleOrganizationChart"/>
-    <dgm:cxn modelId="{E912C189-83E2-45D4-8417-C8801160D140}" type="presParOf" srcId="{763A7ADD-1E94-43D8-B4AB-47F44848EE25}" destId="{4D2EB142-4937-4EC4-BF7B-9B6E12A0D8B5}" srcOrd="2" destOrd="0" presId="urn:microsoft.com/office/officeart/2008/layout/HalfCircleOrganizationChart"/>
+    <dgm:cxn modelId="{7B5EFCC7-A31A-4566-9F02-192C393E3AA9}" type="presOf" srcId="{597FD475-75B8-4C56-A43B-7F27729AC860}" destId="{BAE36B21-F122-4342-A232-984406E1D097}" srcOrd="0" destOrd="0" presId="urn:microsoft.com/office/officeart/2008/layout/HalfCircleOrganizationChart"/>
+    <dgm:cxn modelId="{602A01DC-BFD4-43EF-8291-311D5BCB53C6}" type="presOf" srcId="{9C8C10A7-4979-49EC-8B71-D87338D1690C}" destId="{EBA9850D-9BA7-4640-BF0F-211577D13093}" srcOrd="0" destOrd="0" presId="urn:microsoft.com/office/officeart/2008/layout/HalfCircleOrganizationChart"/>
+    <dgm:cxn modelId="{354398C3-672E-4936-90F4-8965F4344D49}" type="presOf" srcId="{CF202D37-D5FF-4FE9-AF00-B60F93A62AFE}" destId="{0BAE9BE9-0CCC-46E7-BA4B-F7A3D26E0CCD}" srcOrd="0" destOrd="0" presId="urn:microsoft.com/office/officeart/2008/layout/HalfCircleOrganizationChart"/>
+    <dgm:cxn modelId="{13DBBA06-0572-4AAA-A7FC-4B3D2E161FC3}" type="presParOf" srcId="{0BAE9BE9-0CCC-46E7-BA4B-F7A3D26E0CCD}" destId="{FFDC8489-7165-4EA8-8B79-003665397F6B}" srcOrd="0" destOrd="0" presId="urn:microsoft.com/office/officeart/2008/layout/HalfCircleOrganizationChart"/>
+    <dgm:cxn modelId="{F0ACFBE4-982D-4C98-AFF5-CB516F016F0F}" type="presParOf" srcId="{FFDC8489-7165-4EA8-8B79-003665397F6B}" destId="{8567EEB6-E2E1-4EFD-A76B-F8F0B2880BAB}" srcOrd="0" destOrd="0" presId="urn:microsoft.com/office/officeart/2008/layout/HalfCircleOrganizationChart"/>
+    <dgm:cxn modelId="{AAC72135-BCE7-415F-A86A-6FE95CE18F4B}" type="presParOf" srcId="{8567EEB6-E2E1-4EFD-A76B-F8F0B2880BAB}" destId="{157F471B-5409-4B2C-A22E-73B0BA23C1F8}" srcOrd="0" destOrd="0" presId="urn:microsoft.com/office/officeart/2008/layout/HalfCircleOrganizationChart"/>
+    <dgm:cxn modelId="{BA9C4E15-1202-459D-9EA6-728174963670}" type="presParOf" srcId="{8567EEB6-E2E1-4EFD-A76B-F8F0B2880BAB}" destId="{ACF74ADF-4A48-4A5F-92A2-812EBA040215}" srcOrd="1" destOrd="0" presId="urn:microsoft.com/office/officeart/2008/layout/HalfCircleOrganizationChart"/>
+    <dgm:cxn modelId="{F60A50B0-D376-414B-9ED9-D737DE0F4D32}" type="presParOf" srcId="{8567EEB6-E2E1-4EFD-A76B-F8F0B2880BAB}" destId="{602C7EDE-43EA-4EC6-96B0-C76D8D427A7A}" srcOrd="2" destOrd="0" presId="urn:microsoft.com/office/officeart/2008/layout/HalfCircleOrganizationChart"/>
+    <dgm:cxn modelId="{863D5A85-064D-4A47-9EFF-9C87BC65F59B}" type="presParOf" srcId="{8567EEB6-E2E1-4EFD-A76B-F8F0B2880BAB}" destId="{71B5B9C7-E505-46CB-A105-029841481564}" srcOrd="3" destOrd="0" presId="urn:microsoft.com/office/officeart/2008/layout/HalfCircleOrganizationChart"/>
+    <dgm:cxn modelId="{C8279050-FDFC-4462-81F8-5E8AAF890BCC}" type="presParOf" srcId="{FFDC8489-7165-4EA8-8B79-003665397F6B}" destId="{751118C8-CD50-4355-9B4E-7767CE3DA7C7}" srcOrd="1" destOrd="0" presId="urn:microsoft.com/office/officeart/2008/layout/HalfCircleOrganizationChart"/>
+    <dgm:cxn modelId="{1657A421-71BF-4482-B426-F4DB55493612}" type="presParOf" srcId="{FFDC8489-7165-4EA8-8B79-003665397F6B}" destId="{FA752FA3-EAA5-4FF7-89A9-DC0856B5A2AD}" srcOrd="2" destOrd="0" presId="urn:microsoft.com/office/officeart/2008/layout/HalfCircleOrganizationChart"/>
+    <dgm:cxn modelId="{0C8E5F5A-B071-493C-9616-584C39A499DB}" type="presParOf" srcId="{FA752FA3-EAA5-4FF7-89A9-DC0856B5A2AD}" destId="{AE622088-5B8C-4497-8186-43CA03A49D2C}" srcOrd="0" destOrd="0" presId="urn:microsoft.com/office/officeart/2008/layout/HalfCircleOrganizationChart"/>
+    <dgm:cxn modelId="{D801F9D4-F07B-4250-ACAE-D72AF04CC9A2}" type="presParOf" srcId="{FA752FA3-EAA5-4FF7-89A9-DC0856B5A2AD}" destId="{763A7ADD-1E94-43D8-B4AB-47F44848EE25}" srcOrd="1" destOrd="0" presId="urn:microsoft.com/office/officeart/2008/layout/HalfCircleOrganizationChart"/>
+    <dgm:cxn modelId="{EE5E4C08-0DEA-45D2-9DA8-1A478314DA47}" type="presParOf" srcId="{763A7ADD-1E94-43D8-B4AB-47F44848EE25}" destId="{4C5FE219-B0B8-4124-A3EA-18E76AD93518}" srcOrd="0" destOrd="0" presId="urn:microsoft.com/office/officeart/2008/layout/HalfCircleOrganizationChart"/>
+    <dgm:cxn modelId="{2B489B4F-605E-4FD6-ABA0-1CEA8A544D07}" type="presParOf" srcId="{4C5FE219-B0B8-4124-A3EA-18E76AD93518}" destId="{7E8F490A-DCA4-4CBE-90E4-1DE20A8E9EF4}" srcOrd="0" destOrd="0" presId="urn:microsoft.com/office/officeart/2008/layout/HalfCircleOrganizationChart"/>
+    <dgm:cxn modelId="{C8866583-395F-4388-A7F8-06386616465E}" type="presParOf" srcId="{4C5FE219-B0B8-4124-A3EA-18E76AD93518}" destId="{896F29F9-C6C5-4C0A-9AD1-F69E17572B46}" srcOrd="1" destOrd="0" presId="urn:microsoft.com/office/officeart/2008/layout/HalfCircleOrganizationChart"/>
+    <dgm:cxn modelId="{307B000C-23E7-4A23-AE20-7F2C068357E2}" type="presParOf" srcId="{4C5FE219-B0B8-4124-A3EA-18E76AD93518}" destId="{3F458D7A-14E7-4C01-8FF5-848A578C0D46}" srcOrd="2" destOrd="0" presId="urn:microsoft.com/office/officeart/2008/layout/HalfCircleOrganizationChart"/>
+    <dgm:cxn modelId="{7F6CAFA1-9F0D-4030-B997-F606FE595866}" type="presParOf" srcId="{4C5FE219-B0B8-4124-A3EA-18E76AD93518}" destId="{AF80094A-4C67-405A-BB56-90D8B9362DB2}" srcOrd="3" destOrd="0" presId="urn:microsoft.com/office/officeart/2008/layout/HalfCircleOrganizationChart"/>
+    <dgm:cxn modelId="{4AB3994B-0350-4DF7-AD6A-B6309615EFA6}" type="presParOf" srcId="{763A7ADD-1E94-43D8-B4AB-47F44848EE25}" destId="{9B2D4421-96F2-45A1-A40E-496DFF7BCFDB}" srcOrd="1" destOrd="0" presId="urn:microsoft.com/office/officeart/2008/layout/HalfCircleOrganizationChart"/>
+    <dgm:cxn modelId="{86AC3892-A861-4B8B-8F29-9E16E1D4BFC3}" type="presParOf" srcId="{9B2D4421-96F2-45A1-A40E-496DFF7BCFDB}" destId="{BAE36B21-F122-4342-A232-984406E1D097}" srcOrd="0" destOrd="0" presId="urn:microsoft.com/office/officeart/2008/layout/HalfCircleOrganizationChart"/>
+    <dgm:cxn modelId="{AF27482C-FD64-45B1-901B-B57434F47825}" type="presParOf" srcId="{9B2D4421-96F2-45A1-A40E-496DFF7BCFDB}" destId="{3A9C4E5A-18BD-43D5-BD87-7587B9CBB7E1}" srcOrd="1" destOrd="0" presId="urn:microsoft.com/office/officeart/2008/layout/HalfCircleOrganizationChart"/>
+    <dgm:cxn modelId="{4047B367-428D-475A-8C39-EC6818069D20}" type="presParOf" srcId="{3A9C4E5A-18BD-43D5-BD87-7587B9CBB7E1}" destId="{56CE88F8-3687-4233-B615-285BE0C1B1E5}" srcOrd="0" destOrd="0" presId="urn:microsoft.com/office/officeart/2008/layout/HalfCircleOrganizationChart"/>
+    <dgm:cxn modelId="{D2B357B1-FE3C-48F0-8410-4B39C034273E}" type="presParOf" srcId="{56CE88F8-3687-4233-B615-285BE0C1B1E5}" destId="{EBA9850D-9BA7-4640-BF0F-211577D13093}" srcOrd="0" destOrd="0" presId="urn:microsoft.com/office/officeart/2008/layout/HalfCircleOrganizationChart"/>
+    <dgm:cxn modelId="{5493A510-8276-47A6-BE4A-2CAB789EAE9B}" type="presParOf" srcId="{56CE88F8-3687-4233-B615-285BE0C1B1E5}" destId="{45CA7DEC-3164-48C8-9692-57A9CF710F34}" srcOrd="1" destOrd="0" presId="urn:microsoft.com/office/officeart/2008/layout/HalfCircleOrganizationChart"/>
+    <dgm:cxn modelId="{B9F2214C-4379-490D-8D2D-3265E6A2DBDC}" type="presParOf" srcId="{56CE88F8-3687-4233-B615-285BE0C1B1E5}" destId="{BF49C480-ABC7-463B-84C5-9DAEB22B6B6D}" srcOrd="2" destOrd="0" presId="urn:microsoft.com/office/officeart/2008/layout/HalfCircleOrganizationChart"/>
+    <dgm:cxn modelId="{21F4F7EF-0ACD-4092-8E97-199D96A66491}" type="presParOf" srcId="{56CE88F8-3687-4233-B615-285BE0C1B1E5}" destId="{24380B19-C3CC-4980-AE6F-C98AA317A6BF}" srcOrd="3" destOrd="0" presId="urn:microsoft.com/office/officeart/2008/layout/HalfCircleOrganizationChart"/>
+    <dgm:cxn modelId="{E8223439-B935-45D0-B4DF-2DE56CC29F48}" type="presParOf" srcId="{3A9C4E5A-18BD-43D5-BD87-7587B9CBB7E1}" destId="{43EF542F-3C76-4606-9868-AF94D3A2C447}" srcOrd="1" destOrd="0" presId="urn:microsoft.com/office/officeart/2008/layout/HalfCircleOrganizationChart"/>
+    <dgm:cxn modelId="{9C093F0C-8ED8-461E-9F32-FE72B576244A}" type="presParOf" srcId="{3A9C4E5A-18BD-43D5-BD87-7587B9CBB7E1}" destId="{52ECFC2D-66DF-4942-B142-008F7094FD3E}" srcOrd="2" destOrd="0" presId="urn:microsoft.com/office/officeart/2008/layout/HalfCircleOrganizationChart"/>
+    <dgm:cxn modelId="{ADBE0468-F71D-4D7F-91A5-50BEC84468A0}" type="presParOf" srcId="{9B2D4421-96F2-45A1-A40E-496DFF7BCFDB}" destId="{341377B2-D986-48C5-AE62-3C99E6240606}" srcOrd="2" destOrd="0" presId="urn:microsoft.com/office/officeart/2008/layout/HalfCircleOrganizationChart"/>
+    <dgm:cxn modelId="{B544399B-E557-447A-97E3-D626CA996CAD}" type="presParOf" srcId="{9B2D4421-96F2-45A1-A40E-496DFF7BCFDB}" destId="{D6B33A73-BB50-471E-BD90-4DEA54D18E75}" srcOrd="3" destOrd="0" presId="urn:microsoft.com/office/officeart/2008/layout/HalfCircleOrganizationChart"/>
+    <dgm:cxn modelId="{565E7AC6-016E-4A8E-8DEF-347D8CC053E1}" type="presParOf" srcId="{D6B33A73-BB50-471E-BD90-4DEA54D18E75}" destId="{C2FE76EC-C15D-49DD-9344-AA48D2345003}" srcOrd="0" destOrd="0" presId="urn:microsoft.com/office/officeart/2008/layout/HalfCircleOrganizationChart"/>
+    <dgm:cxn modelId="{B07211EE-BACB-4A2D-B3C4-F392AA61A75E}" type="presParOf" srcId="{C2FE76EC-C15D-49DD-9344-AA48D2345003}" destId="{3CDACD33-3274-46B8-AF8D-93866DD7FA37}" srcOrd="0" destOrd="0" presId="urn:microsoft.com/office/officeart/2008/layout/HalfCircleOrganizationChart"/>
+    <dgm:cxn modelId="{27FDE6D3-BB28-417A-9077-6B57399BDF6D}" type="presParOf" srcId="{C2FE76EC-C15D-49DD-9344-AA48D2345003}" destId="{E3056D43-1624-41EA-9BE0-B7F4DC0D88DE}" srcOrd="1" destOrd="0" presId="urn:microsoft.com/office/officeart/2008/layout/HalfCircleOrganizationChart"/>
+    <dgm:cxn modelId="{B807ECD1-CC4A-471C-9BA0-5CBD4C9C4684}" type="presParOf" srcId="{C2FE76EC-C15D-49DD-9344-AA48D2345003}" destId="{56D3F933-9684-4E7A-A72B-12ABF0B839D4}" srcOrd="2" destOrd="0" presId="urn:microsoft.com/office/officeart/2008/layout/HalfCircleOrganizationChart"/>
+    <dgm:cxn modelId="{3180DC60-007F-4BA8-88B5-2E860DA7A17E}" type="presParOf" srcId="{C2FE76EC-C15D-49DD-9344-AA48D2345003}" destId="{6395CDC1-336C-4ADA-AA57-3B2B7E0298B1}" srcOrd="3" destOrd="0" presId="urn:microsoft.com/office/officeart/2008/layout/HalfCircleOrganizationChart"/>
+    <dgm:cxn modelId="{7B711B4B-3F4D-4F5D-8C1A-1BC62369BDF1}" type="presParOf" srcId="{D6B33A73-BB50-471E-BD90-4DEA54D18E75}" destId="{3C0C9C72-03F4-4675-8BE9-F8CF27C3D407}" srcOrd="1" destOrd="0" presId="urn:microsoft.com/office/officeart/2008/layout/HalfCircleOrganizationChart"/>
+    <dgm:cxn modelId="{E5F9026E-279F-472D-9B14-ADC7802E8ABD}" type="presParOf" srcId="{D6B33A73-BB50-471E-BD90-4DEA54D18E75}" destId="{7F4618E3-47C7-429D-86AD-ACC7D5756306}" srcOrd="2" destOrd="0" presId="urn:microsoft.com/office/officeart/2008/layout/HalfCircleOrganizationChart"/>
+    <dgm:cxn modelId="{EAD3FA04-0C25-480E-9024-215BDDD10150}" type="presParOf" srcId="{763A7ADD-1E94-43D8-B4AB-47F44848EE25}" destId="{4D2EB142-4937-4EC4-BF7B-9B6E12A0D8B5}" srcOrd="2" destOrd="0" presId="urn:microsoft.com/office/officeart/2008/layout/HalfCircleOrganizationChart"/>
   </dgm:cxnLst>
   <dgm:bg/>
   <dgm:whole/>
@@ -25093,6 +26002,7 @@
     <w:rsid w:val="00C67C1E"/>
     <w:rsid w:val="00CA5528"/>
     <w:rsid w:val="00EE1475"/>
+    <w:rsid w:val="00F85AD7"/>
   </w:rsids>
   <m:mathPr>
     <m:mathFont m:val="Cambria Math"/>
@@ -25871,7 +26781,7 @@
 </file>
 
 <file path=customXml/itemProps3.xml><?xml version="1.0" encoding="utf-8"?>
-<ds:datastoreItem xmlns:ds="http://schemas.openxmlformats.org/officeDocument/2006/customXml" ds:itemID="{EE2B3733-987E-4ECA-AAF6-E3712864934D}">
+<ds:datastoreItem xmlns:ds="http://schemas.openxmlformats.org/officeDocument/2006/customXml" ds:itemID="{924F4547-13B6-4758-A51C-BDE4903BD6DE}">
   <ds:schemaRefs>
     <ds:schemaRef ds:uri="http://schemas.openxmlformats.org/officeDocument/2006/bibliography"/>
   </ds:schemaRefs>

</xml_diff>

<commit_message>
Actualización de requisitos funcionales 1
Se ha actualizado los requisitos funcionales
</commit_message>
<xml_diff>
--- a/Sistema Web.docx
+++ b/Sistema Web.docx
@@ -852,8 +852,6 @@
           <w:lang w:val="es-ES"/>
         </w:rPr>
       </w:pPr>
-      <w:bookmarkStart w:id="1" w:name="_GoBack"/>
-      <w:bookmarkEnd w:id="1"/>
     </w:p>
     <w:p>
       <w:pPr>
@@ -885,32 +883,107 @@
     </w:p>
     <w:p>
       <w:pPr>
+        <w:rPr>
+          <w:lang w:val="es-ES"/>
+        </w:rPr>
+      </w:pPr>
+      <w:r>
+        <w:rPr>
+          <w:lang w:val="es-ES"/>
+        </w:rPr>
+        <w:t>Gestionar una eficiente organización, planificación, programación y monitoreo</w:t>
+      </w:r>
+      <w:r>
+        <w:rPr>
+          <w:lang w:val="es-ES"/>
+        </w:rPr>
+        <w:t xml:space="preserve"> a los servicios brindados por parte del médico odontológico registrado en el sistema.</w:t>
+      </w:r>
+    </w:p>
+    <w:p>
+      <w:pPr>
+        <w:rPr>
+          <w:lang w:val="es-ES"/>
+        </w:rPr>
+      </w:pPr>
+    </w:p>
+    <w:p>
+      <w:pPr>
+        <w:pStyle w:val="Ttulo2"/>
+        <w:numPr>
+          <w:ilvl w:val="1"/>
+          <w:numId w:val="27"/>
+        </w:numPr>
+        <w:rPr>
+          <w:lang w:val="es-ES"/>
+        </w:rPr>
+      </w:pPr>
+      <w:r>
+        <w:rPr>
+          <w:lang w:val="es-ES"/>
+        </w:rPr>
+        <w:t>Objetivos específicos</w:t>
+      </w:r>
+    </w:p>
+    <w:p>
+      <w:pPr>
+        <w:rPr>
+          <w:lang w:val="es-ES"/>
+        </w:rPr>
+      </w:pPr>
+    </w:p>
+    <w:p>
+      <w:pPr>
         <w:pStyle w:val="Prrafodelista"/>
         <w:numPr>
           <w:ilvl w:val="0"/>
-          <w:numId w:val="29"/>
+          <w:numId w:val="46"/>
         </w:numPr>
         <w:rPr>
-          <w:rFonts w:cs="Arial"/>
-          <w:noProof/>
           <w:lang w:val="es-ES"/>
         </w:rPr>
       </w:pPr>
       <w:r>
         <w:rPr>
-          <w:rFonts w:cs="Arial"/>
-          <w:noProof/>
-          <w:lang w:val="es-ES"/>
-        </w:rPr>
-        <w:t>Optimizar el tiempo de gestión de pacientes de una maner</w:t>
+          <w:lang w:val="es-ES"/>
+        </w:rPr>
+        <w:t xml:space="preserve">Planificar </w:t>
       </w:r>
       <w:r>
         <w:rPr>
-          <w:rFonts w:cs="Arial"/>
-          <w:noProof/>
-          <w:lang w:val="es-ES"/>
-        </w:rPr>
-        <w:t>a práctica, flexible e intuitiva</w:t>
+          <w:lang w:val="es-ES"/>
+        </w:rPr>
+        <w:t xml:space="preserve">las </w:t>
+      </w:r>
+      <w:r>
+        <w:rPr>
+          <w:lang w:val="es-ES"/>
+        </w:rPr>
+        <w:t xml:space="preserve">consultas </w:t>
+      </w:r>
+      <w:r>
+        <w:rPr>
+          <w:lang w:val="es-ES"/>
+        </w:rPr>
+        <w:t>h</w:t>
+      </w:r>
+      <w:r>
+        <w:rPr>
+          <w:lang w:val="es-ES"/>
+        </w:rPr>
+        <w:t>a</w:t>
+      </w:r>
+      <w:r>
+        <w:rPr>
+          <w:lang w:val="es-ES"/>
+        </w:rPr>
+        <w:t>cia</w:t>
+      </w:r>
+      <w:r>
+        <w:rPr>
+          <w:lang w:val="es-ES"/>
+        </w:rPr>
+        <w:t xml:space="preserve"> los pacientes</w:t>
       </w:r>
     </w:p>
     <w:p>
@@ -918,37 +991,23 @@
         <w:pStyle w:val="Prrafodelista"/>
         <w:numPr>
           <w:ilvl w:val="0"/>
-          <w:numId w:val="29"/>
+          <w:numId w:val="46"/>
         </w:numPr>
         <w:rPr>
-          <w:rFonts w:cs="Arial"/>
-          <w:noProof/>
           <w:lang w:val="es-ES"/>
         </w:rPr>
       </w:pPr>
       <w:r>
         <w:rPr>
-          <w:rFonts w:cs="Arial"/>
-          <w:noProof/>
-          <w:lang w:val="es-ES"/>
-        </w:rPr>
-        <w:t>Brindar un sistema seguro de respaldo de los servicios brindados por los médicos odontolo</w:t>
+          <w:lang w:val="es-ES"/>
+        </w:rPr>
+        <w:t>Programar recursos necesarios para brindar un óptimo servicio de parte del médico – odontológico</w:t>
       </w:r>
       <w:r>
         <w:rPr>
-          <w:rFonts w:cs="Arial"/>
-          <w:noProof/>
-          <w:lang w:val="es-ES"/>
-        </w:rPr>
-        <w:t>go</w:t>
-      </w:r>
-      <w:r>
-        <w:rPr>
-          <w:rFonts w:cs="Arial"/>
-          <w:noProof/>
-          <w:lang w:val="es-ES"/>
-        </w:rPr>
-        <w:t>s</w:t>
+          <w:lang w:val="es-ES"/>
+        </w:rPr>
+        <w:t xml:space="preserve"> hacia sus pacientes</w:t>
       </w:r>
     </w:p>
     <w:p>
@@ -956,54 +1015,196 @@
         <w:pStyle w:val="Prrafodelista"/>
         <w:numPr>
           <w:ilvl w:val="0"/>
-          <w:numId w:val="29"/>
+          <w:numId w:val="46"/>
         </w:numPr>
         <w:rPr>
+          <w:lang w:val="es-ES"/>
+        </w:rPr>
+      </w:pPr>
+      <w:r>
+        <w:rPr>
+          <w:lang w:val="es-ES"/>
+        </w:rPr>
+        <w:t>Monitorear el tratamiento propuesto hacia los pacientes</w:t>
+      </w:r>
+    </w:p>
+    <w:p>
+      <w:pPr>
+        <w:pStyle w:val="Prrafodelista"/>
+        <w:numPr>
+          <w:ilvl w:val="0"/>
+          <w:numId w:val="46"/>
+        </w:numPr>
+        <w:rPr>
+          <w:lang w:val="es-ES"/>
+        </w:rPr>
+      </w:pPr>
+      <w:r>
+        <w:rPr>
+          <w:lang w:val="es-ES"/>
+        </w:rPr>
+        <w:t>Mostrar información completa y detallada de los diversos procedimientos ejecutados por el médico</w:t>
+      </w:r>
+    </w:p>
+    <w:p>
+      <w:pPr>
+        <w:rPr>
+          <w:lang w:val="es-ES"/>
+        </w:rPr>
+      </w:pPr>
+    </w:p>
+    <w:p>
+      <w:pPr>
+        <w:rPr>
           <w:rFonts w:cs="Arial"/>
           <w:noProof/>
           <w:lang w:val="es-ES"/>
         </w:rPr>
       </w:pPr>
-      <w:r>
+    </w:p>
+    <w:p>
+      <w:pPr>
         <w:rPr>
           <w:rFonts w:cs="Arial"/>
           <w:noProof/>
           <w:lang w:val="es-ES"/>
         </w:rPr>
-        <w:t>Proporcionar accesibilidad desde cualquier lug</w:t>
-      </w:r>
-      <w:r>
+      </w:pPr>
+    </w:p>
+    <w:p>
+      <w:pPr>
         <w:rPr>
           <w:rFonts w:cs="Arial"/>
           <w:noProof/>
           <w:lang w:val="es-ES"/>
         </w:rPr>
-        <w:t>ar</w:t>
-      </w:r>
-      <w:r>
+      </w:pPr>
+    </w:p>
+    <w:p>
+      <w:pPr>
         <w:rPr>
           <w:rFonts w:cs="Arial"/>
           <w:noProof/>
           <w:lang w:val="es-ES"/>
         </w:rPr>
-        <w:t xml:space="preserve"> con acceso a internet</w:t>
-      </w:r>
-      <w:r>
+      </w:pPr>
+    </w:p>
+    <w:p>
+      <w:pPr>
         <w:rPr>
           <w:rFonts w:cs="Arial"/>
           <w:noProof/>
           <w:lang w:val="es-ES"/>
         </w:rPr>
-        <w:t xml:space="preserve"> a los datos de los pacientes</w:t>
-      </w:r>
-      <w:r>
+      </w:pPr>
+    </w:p>
+    <w:p>
+      <w:pPr>
         <w:rPr>
           <w:rFonts w:cs="Arial"/>
           <w:noProof/>
           <w:lang w:val="es-ES"/>
         </w:rPr>
-        <w:t>.</w:t>
-      </w:r>
+      </w:pPr>
+    </w:p>
+    <w:p>
+      <w:pPr>
+        <w:rPr>
+          <w:rFonts w:cs="Arial"/>
+          <w:noProof/>
+          <w:lang w:val="es-ES"/>
+        </w:rPr>
+      </w:pPr>
+    </w:p>
+    <w:p>
+      <w:pPr>
+        <w:rPr>
+          <w:rFonts w:cs="Arial"/>
+          <w:noProof/>
+          <w:lang w:val="es-ES"/>
+        </w:rPr>
+      </w:pPr>
+    </w:p>
+    <w:p>
+      <w:pPr>
+        <w:rPr>
+          <w:rFonts w:cs="Arial"/>
+          <w:noProof/>
+          <w:lang w:val="es-ES"/>
+        </w:rPr>
+      </w:pPr>
+    </w:p>
+    <w:p>
+      <w:pPr>
+        <w:rPr>
+          <w:rFonts w:cs="Arial"/>
+          <w:noProof/>
+          <w:lang w:val="es-ES"/>
+        </w:rPr>
+      </w:pPr>
+    </w:p>
+    <w:p>
+      <w:pPr>
+        <w:rPr>
+          <w:rFonts w:cs="Arial"/>
+          <w:noProof/>
+          <w:lang w:val="es-ES"/>
+        </w:rPr>
+      </w:pPr>
+    </w:p>
+    <w:p>
+      <w:pPr>
+        <w:rPr>
+          <w:rFonts w:cs="Arial"/>
+          <w:noProof/>
+          <w:lang w:val="es-ES"/>
+        </w:rPr>
+      </w:pPr>
+    </w:p>
+    <w:p>
+      <w:pPr>
+        <w:rPr>
+          <w:rFonts w:cs="Arial"/>
+          <w:noProof/>
+          <w:lang w:val="es-ES"/>
+        </w:rPr>
+      </w:pPr>
+    </w:p>
+    <w:p>
+      <w:pPr>
+        <w:rPr>
+          <w:rFonts w:cs="Arial"/>
+          <w:noProof/>
+          <w:lang w:val="es-ES"/>
+        </w:rPr>
+      </w:pPr>
+    </w:p>
+    <w:p>
+      <w:pPr>
+        <w:rPr>
+          <w:rFonts w:cs="Arial"/>
+          <w:noProof/>
+          <w:lang w:val="es-ES"/>
+        </w:rPr>
+      </w:pPr>
+    </w:p>
+    <w:p>
+      <w:pPr>
+        <w:rPr>
+          <w:rFonts w:cs="Arial"/>
+          <w:noProof/>
+          <w:lang w:val="es-ES"/>
+        </w:rPr>
+      </w:pPr>
+    </w:p>
+    <w:p>
+      <w:pPr>
+        <w:rPr>
+          <w:rFonts w:cs="Arial"/>
+          <w:noProof/>
+          <w:lang w:val="es-ES"/>
+        </w:rPr>
+      </w:pPr>
     </w:p>
     <w:p>
       <w:pPr>
@@ -1031,6 +1232,7 @@
           <w:noProof/>
           <w:lang w:val="es-ES"/>
         </w:rPr>
+        <w:lastRenderedPageBreak/>
         <w:t>Alcance del Proyecto</w:t>
       </w:r>
     </w:p>
@@ -1264,9 +1466,58 @@
           <w:szCs w:val="24"/>
           <w:lang w:val="es-ES"/>
         </w:rPr>
-        <w:lastRenderedPageBreak/>
         <w:t>Para cumplir con lo mencionado, se contará con un estimado de 3 meses para lograr el desarrollo en su totalidad.</w:t>
       </w:r>
+    </w:p>
+    <w:p>
+      <w:pPr>
+        <w:rPr>
+          <w:rFonts w:cs="Arial"/>
+          <w:noProof/>
+          <w:szCs w:val="24"/>
+          <w:lang w:val="es-ES"/>
+        </w:rPr>
+      </w:pPr>
+    </w:p>
+    <w:p>
+      <w:pPr>
+        <w:rPr>
+          <w:rFonts w:cs="Arial"/>
+          <w:noProof/>
+          <w:szCs w:val="24"/>
+          <w:lang w:val="es-ES"/>
+        </w:rPr>
+      </w:pPr>
+    </w:p>
+    <w:p>
+      <w:pPr>
+        <w:rPr>
+          <w:rFonts w:cs="Arial"/>
+          <w:noProof/>
+          <w:szCs w:val="24"/>
+          <w:lang w:val="es-ES"/>
+        </w:rPr>
+      </w:pPr>
+    </w:p>
+    <w:p>
+      <w:pPr>
+        <w:rPr>
+          <w:rFonts w:cs="Arial"/>
+          <w:noProof/>
+          <w:szCs w:val="24"/>
+          <w:lang w:val="es-ES"/>
+        </w:rPr>
+      </w:pPr>
+    </w:p>
+    <w:p>
+      <w:pPr>
+        <w:rPr>
+          <w:rFonts w:cs="Arial"/>
+          <w:noProof/>
+          <w:szCs w:val="24"/>
+          <w:lang w:val="es-ES"/>
+        </w:rPr>
+      </w:pPr>
     </w:p>
     <w:p>
       <w:pPr>
@@ -1294,6 +1545,7 @@
           <w:noProof/>
           <w:lang w:val="es-ES"/>
         </w:rPr>
+        <w:lastRenderedPageBreak/>
         <w:t>Recopilación de requisitos para WebApps</w:t>
       </w:r>
     </w:p>
@@ -1336,6 +1588,292 @@
     </w:p>
     <w:p>
       <w:pPr>
+        <w:pStyle w:val="Ttulo3"/>
+        <w:numPr>
+          <w:ilvl w:val="2"/>
+          <w:numId w:val="27"/>
+        </w:numPr>
+        <w:rPr>
+          <w:noProof/>
+          <w:lang w:val="es-ES"/>
+        </w:rPr>
+      </w:pPr>
+      <w:r>
+        <w:rPr>
+          <w:noProof/>
+          <w:lang w:val="es-ES"/>
+        </w:rPr>
+        <w:t>Análisis del proceso de negocio</w:t>
+      </w:r>
+    </w:p>
+    <w:p>
+      <w:pPr>
+        <w:rPr>
+          <w:noProof/>
+          <w:lang w:val="es-ES"/>
+        </w:rPr>
+      </w:pPr>
+    </w:p>
+    <w:p>
+      <w:pPr>
+        <w:rPr>
+          <w:noProof/>
+          <w:lang w:val="es-ES"/>
+        </w:rPr>
+      </w:pPr>
+      <w:r>
+        <w:rPr>
+          <w:noProof/>
+          <w:lang w:val="es-ES"/>
+        </w:rPr>
+        <w:t>Antes de determinar los requisitos funcionales que el sistema habrá de implementar, se realizó un análisis en el flujo del proceso, con el objetivo de entender y describir los procesos que involucra a los futuros actores o participantes en el SWPO.</w:t>
+      </w:r>
+    </w:p>
+    <w:p>
+      <w:pPr>
+        <w:rPr>
+          <w:noProof/>
+          <w:lang w:val="es-ES"/>
+        </w:rPr>
+      </w:pPr>
+      <w:r>
+        <w:rPr>
+          <w:noProof/>
+          <w:lang w:val="es-ES"/>
+        </w:rPr>
+        <w:t>Una vez analizado el flujo del proceso, se deter</w:t>
+      </w:r>
+      <w:r>
+        <w:rPr>
+          <w:noProof/>
+          <w:lang w:val="es-ES"/>
+        </w:rPr>
+        <w:t xml:space="preserve">minó las etapas </w:t>
+      </w:r>
+      <w:r>
+        <w:rPr>
+          <w:noProof/>
+          <w:lang w:val="es-ES"/>
+        </w:rPr>
+        <w:t>primordiales las cuales se describen a continuación</w:t>
+      </w:r>
+      <w:r>
+        <w:rPr>
+          <w:noProof/>
+          <w:lang w:val="es-ES"/>
+        </w:rPr>
+        <w:t>:</w:t>
+      </w:r>
+    </w:p>
+    <w:p>
+      <w:pPr>
+        <w:pStyle w:val="Prrafodelista"/>
+        <w:numPr>
+          <w:ilvl w:val="0"/>
+          <w:numId w:val="48"/>
+        </w:numPr>
+        <w:rPr>
+          <w:noProof/>
+          <w:lang w:val="es-ES"/>
+        </w:rPr>
+      </w:pPr>
+      <w:r>
+        <w:rPr>
+          <w:noProof/>
+          <w:lang w:val="es-ES"/>
+        </w:rPr>
+        <w:t>Proceso de registro en el sitio</w:t>
+      </w:r>
+    </w:p>
+    <w:p>
+      <w:pPr>
+        <w:pStyle w:val="Prrafodelista"/>
+        <w:numPr>
+          <w:ilvl w:val="0"/>
+          <w:numId w:val="48"/>
+        </w:numPr>
+        <w:rPr>
+          <w:noProof/>
+          <w:lang w:val="es-ES"/>
+        </w:rPr>
+      </w:pPr>
+      <w:r>
+        <w:rPr>
+          <w:noProof/>
+          <w:lang w:val="es-ES"/>
+        </w:rPr>
+        <w:t>Planeación de las consultas</w:t>
+      </w:r>
+    </w:p>
+    <w:p>
+      <w:pPr>
+        <w:pStyle w:val="Prrafodelista"/>
+        <w:numPr>
+          <w:ilvl w:val="0"/>
+          <w:numId w:val="48"/>
+        </w:numPr>
+        <w:rPr>
+          <w:noProof/>
+          <w:lang w:val="es-ES"/>
+        </w:rPr>
+      </w:pPr>
+      <w:r>
+        <w:rPr>
+          <w:noProof/>
+          <w:lang w:val="es-ES"/>
+        </w:rPr>
+        <w:t>Programaci</w:t>
+      </w:r>
+      <w:r>
+        <w:rPr>
+          <w:noProof/>
+          <w:lang w:val="es-ES"/>
+        </w:rPr>
+        <w:t>ón de los recursos</w:t>
+      </w:r>
+    </w:p>
+    <w:p>
+      <w:pPr>
+        <w:pStyle w:val="Prrafodelista"/>
+        <w:numPr>
+          <w:ilvl w:val="0"/>
+          <w:numId w:val="48"/>
+        </w:numPr>
+        <w:rPr>
+          <w:noProof/>
+          <w:lang w:val="es-ES"/>
+        </w:rPr>
+      </w:pPr>
+      <w:r>
+        <w:rPr>
+          <w:noProof/>
+          <w:lang w:val="es-ES"/>
+        </w:rPr>
+        <w:t>Seguimientos de los tratamientos brindados por parte del médico</w:t>
+      </w:r>
+    </w:p>
+    <w:p>
+      <w:pPr>
+        <w:rPr>
+          <w:noProof/>
+          <w:lang w:val="es-ES"/>
+        </w:rPr>
+      </w:pPr>
+    </w:p>
+    <w:p>
+      <w:pPr>
+        <w:rPr>
+          <w:noProof/>
+          <w:lang w:val="es-ES"/>
+        </w:rPr>
+      </w:pPr>
+      <w:r>
+        <w:rPr>
+          <w:b/>
+          <w:noProof/>
+          <w:lang w:val="es-ES"/>
+        </w:rPr>
+        <w:t>Proceso de Registro:</w:t>
+      </w:r>
+      <w:r>
+        <w:rPr>
+          <w:noProof/>
+          <w:lang w:val="es-ES"/>
+        </w:rPr>
+        <w:t xml:space="preserve"> </w:t>
+      </w:r>
+      <w:r>
+        <w:rPr>
+          <w:noProof/>
+          <w:lang w:val="es-ES"/>
+        </w:rPr>
+        <w:t>Esta etapa del proceso inicia cuando un usuario general accede al SWPO</w:t>
+      </w:r>
+      <w:r>
+        <w:rPr>
+          <w:noProof/>
+          <w:lang w:val="es-ES"/>
+        </w:rPr>
+        <w:t>, y muestra interes de ser parte de este sitio, al solicitar el registro en el sistema, esta solicitud será analizada por partes de los administradores del sistema, siguiendo las politicas internas de registro al sitio.</w:t>
+      </w:r>
+    </w:p>
+    <w:p>
+      <w:pPr>
+        <w:rPr>
+          <w:noProof/>
+          <w:lang w:val="es-ES"/>
+        </w:rPr>
+      </w:pPr>
+      <w:r>
+        <w:rPr>
+          <w:noProof/>
+          <w:lang w:val="es-ES"/>
+        </w:rPr>
+        <w:t>Una vez analizada la solicitud</w:t>
+      </w:r>
+      <w:r>
+        <w:rPr>
+          <w:noProof/>
+          <w:lang w:val="es-ES"/>
+        </w:rPr>
+        <w:t>, se notificará vía email el estado de la solicitud (Aprobada o Rechazada), en caso de ser rechazada se detallará el motivo del rechazo. Si se ha aprobado la solicitud, el usuario (médico odontologico) será registrado al sistema.</w:t>
+      </w:r>
+    </w:p>
+    <w:p>
+      <w:pPr>
+        <w:rPr>
+          <w:noProof/>
+          <w:lang w:val="es-ES"/>
+        </w:rPr>
+      </w:pPr>
+    </w:p>
+    <w:p>
+      <w:pPr>
+        <w:rPr>
+          <w:noProof/>
+          <w:lang w:val="es-ES"/>
+        </w:rPr>
+      </w:pPr>
+      <w:r>
+        <w:rPr>
+          <w:noProof/>
+          <w:lang w:val="es-ES"/>
+        </w:rPr>
+        <w:t xml:space="preserve">Planeación de consultas: </w:t>
+      </w:r>
+      <w:bookmarkStart w:id="1" w:name="_GoBack"/>
+      <w:bookmarkEnd w:id="1"/>
+    </w:p>
+    <w:p>
+      <w:pPr>
+        <w:rPr>
+          <w:noProof/>
+          <w:lang w:val="es-ES"/>
+        </w:rPr>
+      </w:pPr>
+    </w:p>
+    <w:p>
+      <w:pPr>
+        <w:pStyle w:val="Prrafodelista"/>
+        <w:numPr>
+          <w:ilvl w:val="0"/>
+          <w:numId w:val="47"/>
+        </w:numPr>
+        <w:rPr>
+          <w:noProof/>
+          <w:lang w:val="es-ES"/>
+        </w:rPr>
+      </w:pPr>
+      <w:r>
+        <w:rPr>
+          <w:noProof/>
+          <w:lang w:val="es-ES"/>
+        </w:rPr>
+        <w:t xml:space="preserve">El registro al sitio será realizada </w:t>
+      </w:r>
+    </w:p>
+    <w:p>
+      <w:pPr>
         <w:pStyle w:val="Prrafodelista"/>
         <w:numPr>
           <w:ilvl w:val="1"/>
@@ -1506,6 +2044,7 @@
           <w:noProof/>
           <w:lang w:val="es-ES"/>
         </w:rPr>
+        <w:lastRenderedPageBreak/>
         <w:t>El Odontologo deberá tener la posibilidad de registra y editar pacientes</w:t>
       </w:r>
     </w:p>
@@ -1715,7 +2254,6 @@
           <w:noProof/>
           <w:lang w:val="es-ES"/>
         </w:rPr>
-        <w:lastRenderedPageBreak/>
         <w:t xml:space="preserve">El </w:t>
       </w:r>
       <w:r>
@@ -1933,79 +2471,11 @@
       </w:pPr>
       <w:r>
         <w:rPr>
-          <w:noProof/>
-          <w:lang w:eastAsia="es-NI"/>
+          <w:rFonts w:cs="Arial"/>
+          <w:noProof/>
+          <w:lang w:val="es-ES"/>
         </w:rPr>
         <w:lastRenderedPageBreak/>
-        <w:drawing>
-          <wp:anchor distT="0" distB="0" distL="114300" distR="114300" simplePos="0" relativeHeight="251670528" behindDoc="1" locked="0" layoutInCell="1" allowOverlap="1" wp14:anchorId="718B280B" wp14:editId="3E0B5A36">
-            <wp:simplePos x="0" y="0"/>
-            <wp:positionH relativeFrom="column">
-              <wp:posOffset>13970</wp:posOffset>
-            </wp:positionH>
-            <wp:positionV relativeFrom="paragraph">
-              <wp:posOffset>891169</wp:posOffset>
-            </wp:positionV>
-            <wp:extent cx="8228518" cy="4060206"/>
-            <wp:effectExtent l="0" t="0" r="1270" b="0"/>
-            <wp:wrapNone/>
-            <wp:docPr id="3" name="Imagen 3"/>
-            <wp:cNvGraphicFramePr>
-              <a:graphicFrameLocks xmlns:a="http://schemas.openxmlformats.org/drawingml/2006/main" noChangeAspect="1"/>
-            </wp:cNvGraphicFramePr>
-            <a:graphic xmlns:a="http://schemas.openxmlformats.org/drawingml/2006/main">
-              <a:graphicData uri="http://schemas.openxmlformats.org/drawingml/2006/picture">
-                <pic:pic xmlns:pic="http://schemas.openxmlformats.org/drawingml/2006/picture">
-                  <pic:nvPicPr>
-                    <pic:cNvPr id="0" name="Picture 1"/>
-                    <pic:cNvPicPr>
-                      <a:picLocks noChangeAspect="1" noChangeArrowheads="1"/>
-                    </pic:cNvPicPr>
-                  </pic:nvPicPr>
-                  <pic:blipFill>
-                    <a:blip r:embed="rId12" cstate="print">
-                      <a:extLst>
-                        <a:ext uri="{28A0092B-C50C-407E-A947-70E740481C1C}">
-                          <a14:useLocalDpi xmlns:a14="http://schemas.microsoft.com/office/drawing/2010/main" val="0"/>
-                        </a:ext>
-                      </a:extLst>
-                    </a:blip>
-                    <a:srcRect/>
-                    <a:stretch>
-                      <a:fillRect/>
-                    </a:stretch>
-                  </pic:blipFill>
-                  <pic:spPr bwMode="auto">
-                    <a:xfrm>
-                      <a:off x="0" y="0"/>
-                      <a:ext cx="8252357" cy="4071969"/>
-                    </a:xfrm>
-                    <a:prstGeom prst="rect">
-                      <a:avLst/>
-                    </a:prstGeom>
-                    <a:noFill/>
-                    <a:ln>
-                      <a:noFill/>
-                    </a:ln>
-                  </pic:spPr>
-                </pic:pic>
-              </a:graphicData>
-            </a:graphic>
-            <wp14:sizeRelH relativeFrom="page">
-              <wp14:pctWidth>0</wp14:pctWidth>
-            </wp14:sizeRelH>
-            <wp14:sizeRelV relativeFrom="page">
-              <wp14:pctHeight>0</wp14:pctHeight>
-            </wp14:sizeRelV>
-          </wp:anchor>
-        </w:drawing>
-      </w:r>
-      <w:r>
-        <w:rPr>
-          <w:rFonts w:cs="Arial"/>
-          <w:noProof/>
-          <w:lang w:val="es-ES"/>
-        </w:rPr>
         <w:tab/>
       </w:r>
       <w:r>
@@ -8605,7 +9075,7 @@
         </w:rPr>
         <w:lastRenderedPageBreak/>
         <w:drawing>
-          <wp:anchor distT="0" distB="0" distL="114300" distR="114300" simplePos="0" relativeHeight="251652096" behindDoc="0" locked="0" layoutInCell="1" allowOverlap="1" wp14:anchorId="0AA7F313" wp14:editId="490328F0">
+          <wp:anchor distT="0" distB="0" distL="114300" distR="114300" simplePos="0" relativeHeight="251645440" behindDoc="0" locked="0" layoutInCell="1" allowOverlap="1" wp14:anchorId="0AA7F313" wp14:editId="490328F0">
             <wp:simplePos x="0" y="0"/>
             <wp:positionH relativeFrom="column">
               <wp:posOffset>-232410</wp:posOffset>
@@ -8620,7 +9090,7 @@
             <wp:cNvGraphicFramePr/>
             <a:graphic xmlns:a="http://schemas.openxmlformats.org/drawingml/2006/main">
               <a:graphicData uri="http://schemas.openxmlformats.org/drawingml/2006/diagram">
-                <dgm:relIds xmlns:dgm="http://schemas.openxmlformats.org/drawingml/2006/diagram" xmlns:r="http://schemas.openxmlformats.org/officeDocument/2006/relationships" r:dm="rId13" r:lo="rId14" r:qs="rId15" r:cs="rId16"/>
+                <dgm:relIds xmlns:dgm="http://schemas.openxmlformats.org/drawingml/2006/diagram" xmlns:r="http://schemas.openxmlformats.org/officeDocument/2006/relationships" r:dm="rId12" r:lo="rId13" r:qs="rId14" r:cs="rId15"/>
               </a:graphicData>
             </a:graphic>
             <wp14:sizeRelH relativeFrom="page">
@@ -12737,7 +13207,7 @@
         </w:rPr>
         <w:lastRenderedPageBreak/>
         <w:drawing>
-          <wp:anchor distT="0" distB="0" distL="114300" distR="114300" simplePos="0" relativeHeight="251664384" behindDoc="0" locked="0" layoutInCell="1" allowOverlap="1" wp14:anchorId="4AE74AB2" wp14:editId="6B3BA0A6">
+          <wp:anchor distT="0" distB="0" distL="114300" distR="114300" simplePos="0" relativeHeight="251648512" behindDoc="0" locked="0" layoutInCell="1" allowOverlap="1" wp14:anchorId="4AE74AB2" wp14:editId="6B3BA0A6">
             <wp:simplePos x="0" y="0"/>
             <wp:positionH relativeFrom="margin">
               <wp:posOffset>-748030</wp:posOffset>
@@ -12760,7 +13230,7 @@
                     <pic:cNvPicPr/>
                   </pic:nvPicPr>
                   <pic:blipFill>
-                    <a:blip r:embed="rId18" cstate="print">
+                    <a:blip r:embed="rId17" cstate="print">
                       <a:extLst>
                         <a:ext uri="{28A0092B-C50C-407E-A947-70E740481C1C}">
                           <a14:useLocalDpi xmlns:a14="http://schemas.microsoft.com/office/drawing/2010/main" val="0"/>
@@ -15004,6 +15474,107 @@
         </w:rPr>
       </w:pPr>
     </w:p>
+    <w:p>
+      <w:pPr>
+        <w:jc w:val="left"/>
+        <w:rPr>
+          <w:lang w:val="es-ES"/>
+        </w:rPr>
+      </w:pPr>
+      <w:r>
+        <w:rPr>
+          <w:lang w:val="es-ES"/>
+        </w:rPr>
+        <w:br w:type="page"/>
+      </w:r>
+    </w:p>
+    <w:p>
+      <w:pPr>
+        <w:pStyle w:val="Ttulo1"/>
+        <w:numPr>
+          <w:ilvl w:val="0"/>
+          <w:numId w:val="27"/>
+        </w:numPr>
+        <w:rPr>
+          <w:lang w:val="es-ES"/>
+        </w:rPr>
+      </w:pPr>
+      <w:r>
+        <w:rPr>
+          <w:noProof/>
+          <w:lang w:eastAsia="es-NI"/>
+        </w:rPr>
+        <w:lastRenderedPageBreak/>
+        <w:drawing>
+          <wp:anchor distT="0" distB="0" distL="114300" distR="114300" simplePos="0" relativeHeight="251667968" behindDoc="0" locked="0" layoutInCell="1" allowOverlap="1" wp14:anchorId="499001D1" wp14:editId="28B31A3C">
+            <wp:simplePos x="0" y="0"/>
+            <wp:positionH relativeFrom="column">
+              <wp:posOffset>-880110</wp:posOffset>
+            </wp:positionH>
+            <wp:positionV relativeFrom="paragraph">
+              <wp:posOffset>793115</wp:posOffset>
+            </wp:positionV>
+            <wp:extent cx="7277100" cy="7124700"/>
+            <wp:effectExtent l="0" t="0" r="0" b="0"/>
+            <wp:wrapSquare wrapText="bothSides"/>
+            <wp:docPr id="1" name="Imagen 1" descr="E:\UNI\V AÑO\INGENIERÍA SOFTWARE 2\modelo de sistema web proyecto software 2.png"/>
+            <wp:cNvGraphicFramePr>
+              <a:graphicFrameLocks xmlns:a="http://schemas.openxmlformats.org/drawingml/2006/main" noChangeAspect="1"/>
+            </wp:cNvGraphicFramePr>
+            <a:graphic xmlns:a="http://schemas.openxmlformats.org/drawingml/2006/main">
+              <a:graphicData uri="http://schemas.openxmlformats.org/drawingml/2006/picture">
+                <pic:pic xmlns:pic="http://schemas.openxmlformats.org/drawingml/2006/picture">
+                  <pic:nvPicPr>
+                    <pic:cNvPr id="0" name="Picture 1" descr="E:\UNI\V AÑO\INGENIERÍA SOFTWARE 2\modelo de sistema web proyecto software 2.png"/>
+                    <pic:cNvPicPr>
+                      <a:picLocks noChangeAspect="1" noChangeArrowheads="1"/>
+                    </pic:cNvPicPr>
+                  </pic:nvPicPr>
+                  <pic:blipFill>
+                    <a:blip r:embed="rId18" cstate="print">
+                      <a:extLst>
+                        <a:ext uri="{28A0092B-C50C-407E-A947-70E740481C1C}">
+                          <a14:useLocalDpi xmlns:a14="http://schemas.microsoft.com/office/drawing/2010/main" val="0"/>
+                        </a:ext>
+                      </a:extLst>
+                    </a:blip>
+                    <a:srcRect/>
+                    <a:stretch>
+                      <a:fillRect/>
+                    </a:stretch>
+                  </pic:blipFill>
+                  <pic:spPr bwMode="auto">
+                    <a:xfrm>
+                      <a:off x="0" y="0"/>
+                      <a:ext cx="7277100" cy="7124700"/>
+                    </a:xfrm>
+                    <a:prstGeom prst="rect">
+                      <a:avLst/>
+                    </a:prstGeom>
+                    <a:noFill/>
+                    <a:ln>
+                      <a:noFill/>
+                    </a:ln>
+                  </pic:spPr>
+                </pic:pic>
+              </a:graphicData>
+            </a:graphic>
+            <wp14:sizeRelH relativeFrom="page">
+              <wp14:pctWidth>0</wp14:pctWidth>
+            </wp14:sizeRelH>
+            <wp14:sizeRelV relativeFrom="page">
+              <wp14:pctHeight>0</wp14:pctHeight>
+            </wp14:sizeRelV>
+          </wp:anchor>
+        </w:drawing>
+      </w:r>
+      <w:r>
+        <w:rPr>
+          <w:lang w:val="es-ES"/>
+        </w:rPr>
+        <w:t>Anexos</w:t>
+      </w:r>
+    </w:p>
     <w:sectPr>
       <w:pgSz w:w="12240" w:h="15840" w:code="1"/>
       <w:pgMar w:top="1418" w:right="1701" w:bottom="1418" w:left="1701" w:header="720" w:footer="720" w:gutter="0"/>
@@ -15086,7 +15657,7 @@
         <w:color w:val="3B4658" w:themeColor="accent4" w:themeShade="80"/>
         <w:lang w:val="es-ES"/>
       </w:rPr>
-      <w:t>3</w:t>
+      <w:t>21</w:t>
     </w:r>
     <w:r>
       <w:rPr>
@@ -15188,7 +15759,7 @@
       <mc:AlternateContent>
         <mc:Choice Requires="wpg">
           <w:drawing>
-            <wp:anchor distT="0" distB="0" distL="114300" distR="114300" simplePos="0" relativeHeight="251658240" behindDoc="0" locked="0" layoutInCell="1" allowOverlap="1" wp14:anchorId="6B2142DA" wp14:editId="7C519D51">
+            <wp:anchor distT="0" distB="0" distL="114300" distR="114300" simplePos="0" relativeHeight="251646464" behindDoc="0" locked="0" layoutInCell="1" allowOverlap="1" wp14:anchorId="6B2142DA" wp14:editId="7C519D51">
               <wp:simplePos x="0" y="0"/>
               <wp:positionH relativeFrom="page">
                 <wp:align>center</wp:align>
@@ -15301,7 +15872,7 @@
         </mc:Choice>
         <mc:Fallback>
           <w:pict>
-            <v:group w14:anchorId="31A3CB73" id="Grupo 468" o:spid="_x0000_s1026" style="position:absolute;margin-left:0;margin-top:-.75pt;width:791.15pt;height:57.75pt;z-index:251658240;mso-width-percent:1000;mso-position-horizontal:center;mso-position-horizontal-relative:page;mso-position-vertical-relative:page;mso-width-percent:1000;mso-height-relative:top-margin-area" coordorigin="8,9" coordsize="15823,1439" o:gfxdata="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">
+            <v:group w14:anchorId="584A0F7E" id="Grupo 468" o:spid="_x0000_s1026" style="position:absolute;margin-left:0;margin-top:-.75pt;width:791.15pt;height:57.75pt;z-index:251646464;mso-width-percent:1000;mso-position-horizontal:center;mso-position-horizontal-relative:page;mso-position-vertical-relative:page;mso-width-percent:1000;mso-height-relative:top-margin-area" coordorigin="8,9" coordsize="15823,1439" o:gfxdata="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">
               <v:shapetype id="_x0000_t32" coordsize="21600,21600" o:spt="32" o:oned="t" path="m,l21600,21600e" filled="f">
                 <v:path arrowok="t" fillok="f" o:connecttype="none"/>
                 <o:lock v:ext="edit" shapetype="t"/>
@@ -15894,6 +16465,92 @@
     </w:lvl>
   </w:abstractNum>
   <w:abstractNum w:abstractNumId="5">
+    <w:nsid w:val="0E7E3D5A"/>
+    <w:multiLevelType w:val="hybridMultilevel"/>
+    <w:tmpl w:val="B434DCBE"/>
+    <w:lvl w:ilvl="0" w:tplc="4C0A000F">
+      <w:start w:val="1"/>
+      <w:numFmt w:val="decimal"/>
+      <w:lvlText w:val="%1."/>
+      <w:lvlJc w:val="left"/>
+      <w:pPr>
+        <w:ind w:left="720" w:hanging="360"/>
+      </w:pPr>
+    </w:lvl>
+    <w:lvl w:ilvl="1" w:tplc="4C0A0019" w:tentative="1">
+      <w:start w:val="1"/>
+      <w:numFmt w:val="lowerLetter"/>
+      <w:lvlText w:val="%2."/>
+      <w:lvlJc w:val="left"/>
+      <w:pPr>
+        <w:ind w:left="1440" w:hanging="360"/>
+      </w:pPr>
+    </w:lvl>
+    <w:lvl w:ilvl="2" w:tplc="4C0A001B" w:tentative="1">
+      <w:start w:val="1"/>
+      <w:numFmt w:val="lowerRoman"/>
+      <w:lvlText w:val="%3."/>
+      <w:lvlJc w:val="right"/>
+      <w:pPr>
+        <w:ind w:left="2160" w:hanging="180"/>
+      </w:pPr>
+    </w:lvl>
+    <w:lvl w:ilvl="3" w:tplc="4C0A000F" w:tentative="1">
+      <w:start w:val="1"/>
+      <w:numFmt w:val="decimal"/>
+      <w:lvlText w:val="%4."/>
+      <w:lvlJc w:val="left"/>
+      <w:pPr>
+        <w:ind w:left="2880" w:hanging="360"/>
+      </w:pPr>
+    </w:lvl>
+    <w:lvl w:ilvl="4" w:tplc="4C0A0019" w:tentative="1">
+      <w:start w:val="1"/>
+      <w:numFmt w:val="lowerLetter"/>
+      <w:lvlText w:val="%5."/>
+      <w:lvlJc w:val="left"/>
+      <w:pPr>
+        <w:ind w:left="3600" w:hanging="360"/>
+      </w:pPr>
+    </w:lvl>
+    <w:lvl w:ilvl="5" w:tplc="4C0A001B" w:tentative="1">
+      <w:start w:val="1"/>
+      <w:numFmt w:val="lowerRoman"/>
+      <w:lvlText w:val="%6."/>
+      <w:lvlJc w:val="right"/>
+      <w:pPr>
+        <w:ind w:left="4320" w:hanging="180"/>
+      </w:pPr>
+    </w:lvl>
+    <w:lvl w:ilvl="6" w:tplc="4C0A000F" w:tentative="1">
+      <w:start w:val="1"/>
+      <w:numFmt w:val="decimal"/>
+      <w:lvlText w:val="%7."/>
+      <w:lvlJc w:val="left"/>
+      <w:pPr>
+        <w:ind w:left="5040" w:hanging="360"/>
+      </w:pPr>
+    </w:lvl>
+    <w:lvl w:ilvl="7" w:tplc="4C0A0019" w:tentative="1">
+      <w:start w:val="1"/>
+      <w:numFmt w:val="lowerLetter"/>
+      <w:lvlText w:val="%8."/>
+      <w:lvlJc w:val="left"/>
+      <w:pPr>
+        <w:ind w:left="5760" w:hanging="360"/>
+      </w:pPr>
+    </w:lvl>
+    <w:lvl w:ilvl="8" w:tplc="4C0A001B" w:tentative="1">
+      <w:start w:val="1"/>
+      <w:numFmt w:val="lowerRoman"/>
+      <w:lvlText w:val="%9."/>
+      <w:lvlJc w:val="right"/>
+      <w:pPr>
+        <w:ind w:left="6480" w:hanging="180"/>
+      </w:pPr>
+    </w:lvl>
+  </w:abstractNum>
+  <w:abstractNum w:abstractNumId="6">
     <w:nsid w:val="1482775B"/>
     <w:multiLevelType w:val="multilevel"/>
     <w:tmpl w:val="C3D8B5EA"/>
@@ -15979,7 +16636,7 @@
       </w:pPr>
     </w:lvl>
   </w:abstractNum>
-  <w:abstractNum w:abstractNumId="6">
+  <w:abstractNum w:abstractNumId="7">
     <w:nsid w:val="1C21545E"/>
     <w:multiLevelType w:val="hybridMultilevel"/>
     <w:tmpl w:val="E396820A"/>
@@ -16092,7 +16749,7 @@
       </w:rPr>
     </w:lvl>
   </w:abstractNum>
-  <w:abstractNum w:abstractNumId="7">
+  <w:abstractNum w:abstractNumId="8">
     <w:nsid w:val="1FA53B58"/>
     <w:multiLevelType w:val="hybridMultilevel"/>
     <w:tmpl w:val="D878075E"/>
@@ -16205,7 +16862,120 @@
       </w:rPr>
     </w:lvl>
   </w:abstractNum>
-  <w:abstractNum w:abstractNumId="8">
+  <w:abstractNum w:abstractNumId="9">
+    <w:nsid w:val="26C32FD5"/>
+    <w:multiLevelType w:val="hybridMultilevel"/>
+    <w:tmpl w:val="842CEEAE"/>
+    <w:lvl w:ilvl="0" w:tplc="4C0A0001">
+      <w:start w:val="1"/>
+      <w:numFmt w:val="bullet"/>
+      <w:lvlText w:val=""/>
+      <w:lvlJc w:val="left"/>
+      <w:pPr>
+        <w:ind w:left="720" w:hanging="360"/>
+      </w:pPr>
+      <w:rPr>
+        <w:rFonts w:ascii="Symbol" w:hAnsi="Symbol" w:hint="default"/>
+      </w:rPr>
+    </w:lvl>
+    <w:lvl w:ilvl="1" w:tplc="4C0A0003" w:tentative="1">
+      <w:start w:val="1"/>
+      <w:numFmt w:val="bullet"/>
+      <w:lvlText w:val="o"/>
+      <w:lvlJc w:val="left"/>
+      <w:pPr>
+        <w:ind w:left="1440" w:hanging="360"/>
+      </w:pPr>
+      <w:rPr>
+        <w:rFonts w:ascii="Courier New" w:hAnsi="Courier New" w:cs="Courier New" w:hint="default"/>
+      </w:rPr>
+    </w:lvl>
+    <w:lvl w:ilvl="2" w:tplc="4C0A0005" w:tentative="1">
+      <w:start w:val="1"/>
+      <w:numFmt w:val="bullet"/>
+      <w:lvlText w:val=""/>
+      <w:lvlJc w:val="left"/>
+      <w:pPr>
+        <w:ind w:left="2160" w:hanging="360"/>
+      </w:pPr>
+      <w:rPr>
+        <w:rFonts w:ascii="Wingdings" w:hAnsi="Wingdings" w:hint="default"/>
+      </w:rPr>
+    </w:lvl>
+    <w:lvl w:ilvl="3" w:tplc="4C0A0001" w:tentative="1">
+      <w:start w:val="1"/>
+      <w:numFmt w:val="bullet"/>
+      <w:lvlText w:val=""/>
+      <w:lvlJc w:val="left"/>
+      <w:pPr>
+        <w:ind w:left="2880" w:hanging="360"/>
+      </w:pPr>
+      <w:rPr>
+        <w:rFonts w:ascii="Symbol" w:hAnsi="Symbol" w:hint="default"/>
+      </w:rPr>
+    </w:lvl>
+    <w:lvl w:ilvl="4" w:tplc="4C0A0003" w:tentative="1">
+      <w:start w:val="1"/>
+      <w:numFmt w:val="bullet"/>
+      <w:lvlText w:val="o"/>
+      <w:lvlJc w:val="left"/>
+      <w:pPr>
+        <w:ind w:left="3600" w:hanging="360"/>
+      </w:pPr>
+      <w:rPr>
+        <w:rFonts w:ascii="Courier New" w:hAnsi="Courier New" w:cs="Courier New" w:hint="default"/>
+      </w:rPr>
+    </w:lvl>
+    <w:lvl w:ilvl="5" w:tplc="4C0A0005" w:tentative="1">
+      <w:start w:val="1"/>
+      <w:numFmt w:val="bullet"/>
+      <w:lvlText w:val=""/>
+      <w:lvlJc w:val="left"/>
+      <w:pPr>
+        <w:ind w:left="4320" w:hanging="360"/>
+      </w:pPr>
+      <w:rPr>
+        <w:rFonts w:ascii="Wingdings" w:hAnsi="Wingdings" w:hint="default"/>
+      </w:rPr>
+    </w:lvl>
+    <w:lvl w:ilvl="6" w:tplc="4C0A0001" w:tentative="1">
+      <w:start w:val="1"/>
+      <w:numFmt w:val="bullet"/>
+      <w:lvlText w:val=""/>
+      <w:lvlJc w:val="left"/>
+      <w:pPr>
+        <w:ind w:left="5040" w:hanging="360"/>
+      </w:pPr>
+      <w:rPr>
+        <w:rFonts w:ascii="Symbol" w:hAnsi="Symbol" w:hint="default"/>
+      </w:rPr>
+    </w:lvl>
+    <w:lvl w:ilvl="7" w:tplc="4C0A0003" w:tentative="1">
+      <w:start w:val="1"/>
+      <w:numFmt w:val="bullet"/>
+      <w:lvlText w:val="o"/>
+      <w:lvlJc w:val="left"/>
+      <w:pPr>
+        <w:ind w:left="5760" w:hanging="360"/>
+      </w:pPr>
+      <w:rPr>
+        <w:rFonts w:ascii="Courier New" w:hAnsi="Courier New" w:cs="Courier New" w:hint="default"/>
+      </w:rPr>
+    </w:lvl>
+    <w:lvl w:ilvl="8" w:tplc="4C0A0005" w:tentative="1">
+      <w:start w:val="1"/>
+      <w:numFmt w:val="bullet"/>
+      <w:lvlText w:val=""/>
+      <w:lvlJc w:val="left"/>
+      <w:pPr>
+        <w:ind w:left="6480" w:hanging="360"/>
+      </w:pPr>
+      <w:rPr>
+        <w:rFonts w:ascii="Wingdings" w:hAnsi="Wingdings" w:hint="default"/>
+      </w:rPr>
+    </w:lvl>
+  </w:abstractNum>
+  <w:abstractNum w:abstractNumId="10">
     <w:nsid w:val="286D0FB8"/>
     <w:multiLevelType w:val="hybridMultilevel"/>
     <w:tmpl w:val="CF92B58C"/>
@@ -16318,7 +17088,7 @@
       </w:rPr>
     </w:lvl>
   </w:abstractNum>
-  <w:abstractNum w:abstractNumId="9">
+  <w:abstractNum w:abstractNumId="11">
     <w:nsid w:val="2EB50F87"/>
     <w:multiLevelType w:val="hybridMultilevel"/>
     <w:tmpl w:val="A224EC24"/>
@@ -16431,7 +17201,7 @@
       </w:rPr>
     </w:lvl>
   </w:abstractNum>
-  <w:abstractNum w:abstractNumId="10">
+  <w:abstractNum w:abstractNumId="12">
     <w:nsid w:val="325A708F"/>
     <w:multiLevelType w:val="hybridMultilevel"/>
     <w:tmpl w:val="F1F4AC76"/>
@@ -16520,7 +17290,7 @@
       </w:pPr>
     </w:lvl>
   </w:abstractNum>
-  <w:abstractNum w:abstractNumId="11">
+  <w:abstractNum w:abstractNumId="13">
     <w:nsid w:val="33DF40C4"/>
     <w:multiLevelType w:val="hybridMultilevel"/>
     <w:tmpl w:val="A998E07A"/>
@@ -16637,7 +17407,7 @@
       </w:rPr>
     </w:lvl>
   </w:abstractNum>
-  <w:abstractNum w:abstractNumId="12">
+  <w:abstractNum w:abstractNumId="14">
     <w:nsid w:val="3C263839"/>
     <w:multiLevelType w:val="multilevel"/>
     <w:tmpl w:val="15F6F1C6"/>
@@ -16758,11 +17528,11 @@
       </w:rPr>
     </w:lvl>
   </w:abstractNum>
-  <w:abstractNum w:abstractNumId="13">
+  <w:abstractNum w:abstractNumId="15">
     <w:nsid w:val="3CCE6258"/>
-    <w:multiLevelType w:val="hybridMultilevel"/>
-    <w:tmpl w:val="2DD6D02C"/>
-    <w:lvl w:ilvl="0" w:tplc="4C0A000F">
+    <w:multiLevelType w:val="multilevel"/>
+    <w:tmpl w:val="6214F5FA"/>
+    <w:lvl w:ilvl="0">
       <w:start w:val="1"/>
       <w:numFmt w:val="decimal"/>
       <w:lvlText w:val="%1."/>
@@ -16771,80 +17541,112 @@
         <w:ind w:left="720" w:hanging="360"/>
       </w:pPr>
     </w:lvl>
-    <w:lvl w:ilvl="1" w:tplc="4C0A0019" w:tentative="1">
-      <w:start w:val="1"/>
-      <w:numFmt w:val="lowerLetter"/>
-      <w:lvlText w:val="%2."/>
-      <w:lvlJc w:val="left"/>
-      <w:pPr>
-        <w:ind w:left="1440" w:hanging="360"/>
-      </w:pPr>
-    </w:lvl>
-    <w:lvl w:ilvl="2" w:tplc="4C0A001B" w:tentative="1">
-      <w:start w:val="1"/>
-      <w:numFmt w:val="lowerRoman"/>
-      <w:lvlText w:val="%3."/>
-      <w:lvlJc w:val="right"/>
-      <w:pPr>
-        <w:ind w:left="2160" w:hanging="180"/>
-      </w:pPr>
-    </w:lvl>
-    <w:lvl w:ilvl="3" w:tplc="4C0A000F" w:tentative="1">
+    <w:lvl w:ilvl="1">
       <w:start w:val="1"/>
       <w:numFmt w:val="decimal"/>
-      <w:lvlText w:val="%4."/>
+      <w:isLgl/>
+      <w:lvlText w:val="%1.%2."/>
       <w:lvlJc w:val="left"/>
       <w:pPr>
-        <w:ind w:left="2880" w:hanging="360"/>
-      </w:pPr>
+        <w:ind w:left="900" w:hanging="540"/>
+      </w:pPr>
+      <w:rPr>
+        <w:rFonts w:hint="default"/>
+      </w:rPr>
     </w:lvl>
-    <w:lvl w:ilvl="4" w:tplc="4C0A0019" w:tentative="1">
-      <w:start w:val="1"/>
-      <w:numFmt w:val="lowerLetter"/>
-      <w:lvlText w:val="%5."/>
+    <w:lvl w:ilvl="2">
+      <w:start w:val="2"/>
+      <w:numFmt w:val="decimal"/>
+      <w:isLgl/>
+      <w:lvlText w:val="%1.%2.%3."/>
       <w:lvlJc w:val="left"/>
       <w:pPr>
-        <w:ind w:left="3600" w:hanging="360"/>
-      </w:pPr>
+        <w:ind w:left="1080" w:hanging="720"/>
+      </w:pPr>
+      <w:rPr>
+        <w:rFonts w:hint="default"/>
+      </w:rPr>
     </w:lvl>
-    <w:lvl w:ilvl="5" w:tplc="4C0A001B" w:tentative="1">
-      <w:start w:val="1"/>
-      <w:numFmt w:val="lowerRoman"/>
-      <w:lvlText w:val="%6."/>
-      <w:lvlJc w:val="right"/>
-      <w:pPr>
-        <w:ind w:left="4320" w:hanging="180"/>
-      </w:pPr>
-    </w:lvl>
-    <w:lvl w:ilvl="6" w:tplc="4C0A000F" w:tentative="1">
+    <w:lvl w:ilvl="3">
       <w:start w:val="1"/>
       <w:numFmt w:val="decimal"/>
-      <w:lvlText w:val="%7."/>
+      <w:isLgl/>
+      <w:lvlText w:val="%1.%2.%3.%4."/>
       <w:lvlJc w:val="left"/>
       <w:pPr>
-        <w:ind w:left="5040" w:hanging="360"/>
-      </w:pPr>
+        <w:ind w:left="1080" w:hanging="720"/>
+      </w:pPr>
+      <w:rPr>
+        <w:rFonts w:hint="default"/>
+      </w:rPr>
     </w:lvl>
-    <w:lvl w:ilvl="7" w:tplc="4C0A0019" w:tentative="1">
+    <w:lvl w:ilvl="4">
       <w:start w:val="1"/>
-      <w:numFmt w:val="lowerLetter"/>
-      <w:lvlText w:val="%8."/>
+      <w:numFmt w:val="decimal"/>
+      <w:isLgl/>
+      <w:lvlText w:val="%1.%2.%3.%4.%5."/>
       <w:lvlJc w:val="left"/>
       <w:pPr>
-        <w:ind w:left="5760" w:hanging="360"/>
-      </w:pPr>
+        <w:ind w:left="1440" w:hanging="1080"/>
+      </w:pPr>
+      <w:rPr>
+        <w:rFonts w:hint="default"/>
+      </w:rPr>
     </w:lvl>
-    <w:lvl w:ilvl="8" w:tplc="4C0A001B" w:tentative="1">
+    <w:lvl w:ilvl="5">
       <w:start w:val="1"/>
-      <w:numFmt w:val="lowerRoman"/>
-      <w:lvlText w:val="%9."/>
-      <w:lvlJc w:val="right"/>
-      <w:pPr>
-        <w:ind w:left="6480" w:hanging="180"/>
-      </w:pPr>
+      <w:numFmt w:val="decimal"/>
+      <w:isLgl/>
+      <w:lvlText w:val="%1.%2.%3.%4.%5.%6."/>
+      <w:lvlJc w:val="left"/>
+      <w:pPr>
+        <w:ind w:left="1440" w:hanging="1080"/>
+      </w:pPr>
+      <w:rPr>
+        <w:rFonts w:hint="default"/>
+      </w:rPr>
+    </w:lvl>
+    <w:lvl w:ilvl="6">
+      <w:start w:val="1"/>
+      <w:numFmt w:val="decimal"/>
+      <w:isLgl/>
+      <w:lvlText w:val="%1.%2.%3.%4.%5.%6.%7."/>
+      <w:lvlJc w:val="left"/>
+      <w:pPr>
+        <w:ind w:left="1800" w:hanging="1440"/>
+      </w:pPr>
+      <w:rPr>
+        <w:rFonts w:hint="default"/>
+      </w:rPr>
+    </w:lvl>
+    <w:lvl w:ilvl="7">
+      <w:start w:val="1"/>
+      <w:numFmt w:val="decimal"/>
+      <w:isLgl/>
+      <w:lvlText w:val="%1.%2.%3.%4.%5.%6.%7.%8."/>
+      <w:lvlJc w:val="left"/>
+      <w:pPr>
+        <w:ind w:left="1800" w:hanging="1440"/>
+      </w:pPr>
+      <w:rPr>
+        <w:rFonts w:hint="default"/>
+      </w:rPr>
+    </w:lvl>
+    <w:lvl w:ilvl="8">
+      <w:start w:val="1"/>
+      <w:numFmt w:val="decimal"/>
+      <w:isLgl/>
+      <w:lvlText w:val="%1.%2.%3.%4.%5.%6.%7.%8.%9."/>
+      <w:lvlJc w:val="left"/>
+      <w:pPr>
+        <w:ind w:left="2160" w:hanging="1800"/>
+      </w:pPr>
+      <w:rPr>
+        <w:rFonts w:hint="default"/>
+      </w:rPr>
     </w:lvl>
   </w:abstractNum>
-  <w:abstractNum w:abstractNumId="14">
+  <w:abstractNum w:abstractNumId="16">
     <w:nsid w:val="45C26E0B"/>
     <w:multiLevelType w:val="hybridMultilevel"/>
     <w:tmpl w:val="BA54AC8C"/>
@@ -16957,7 +17759,7 @@
       </w:rPr>
     </w:lvl>
   </w:abstractNum>
-  <w:abstractNum w:abstractNumId="15">
+  <w:abstractNum w:abstractNumId="17">
     <w:nsid w:val="47042BA5"/>
     <w:multiLevelType w:val="hybridMultilevel"/>
     <w:tmpl w:val="45540532"/>
@@ -17070,7 +17872,7 @@
       </w:rPr>
     </w:lvl>
   </w:abstractNum>
-  <w:abstractNum w:abstractNumId="16">
+  <w:abstractNum w:abstractNumId="18">
     <w:nsid w:val="49674711"/>
     <w:multiLevelType w:val="hybridMultilevel"/>
     <w:tmpl w:val="286ABA28"/>
@@ -17159,7 +17961,7 @@
       </w:pPr>
     </w:lvl>
   </w:abstractNum>
-  <w:abstractNum w:abstractNumId="17">
+  <w:abstractNum w:abstractNumId="19">
     <w:nsid w:val="4FE12E19"/>
     <w:multiLevelType w:val="hybridMultilevel"/>
     <w:tmpl w:val="83D89AF6"/>
@@ -17272,7 +18074,120 @@
       </w:rPr>
     </w:lvl>
   </w:abstractNum>
-  <w:abstractNum w:abstractNumId="18">
+  <w:abstractNum w:abstractNumId="20">
+    <w:nsid w:val="57A47F63"/>
+    <w:multiLevelType w:val="hybridMultilevel"/>
+    <w:tmpl w:val="7F3ED3D4"/>
+    <w:lvl w:ilvl="0" w:tplc="4C0A0001">
+      <w:start w:val="1"/>
+      <w:numFmt w:val="bullet"/>
+      <w:lvlText w:val=""/>
+      <w:lvlJc w:val="left"/>
+      <w:pPr>
+        <w:ind w:left="720" w:hanging="360"/>
+      </w:pPr>
+      <w:rPr>
+        <w:rFonts w:ascii="Symbol" w:hAnsi="Symbol" w:hint="default"/>
+      </w:rPr>
+    </w:lvl>
+    <w:lvl w:ilvl="1" w:tplc="4C0A0003" w:tentative="1">
+      <w:start w:val="1"/>
+      <w:numFmt w:val="bullet"/>
+      <w:lvlText w:val="o"/>
+      <w:lvlJc w:val="left"/>
+      <w:pPr>
+        <w:ind w:left="1440" w:hanging="360"/>
+      </w:pPr>
+      <w:rPr>
+        <w:rFonts w:ascii="Courier New" w:hAnsi="Courier New" w:cs="Courier New" w:hint="default"/>
+      </w:rPr>
+    </w:lvl>
+    <w:lvl w:ilvl="2" w:tplc="4C0A0005" w:tentative="1">
+      <w:start w:val="1"/>
+      <w:numFmt w:val="bullet"/>
+      <w:lvlText w:val=""/>
+      <w:lvlJc w:val="left"/>
+      <w:pPr>
+        <w:ind w:left="2160" w:hanging="360"/>
+      </w:pPr>
+      <w:rPr>
+        <w:rFonts w:ascii="Wingdings" w:hAnsi="Wingdings" w:hint="default"/>
+      </w:rPr>
+    </w:lvl>
+    <w:lvl w:ilvl="3" w:tplc="4C0A0001" w:tentative="1">
+      <w:start w:val="1"/>
+      <w:numFmt w:val="bullet"/>
+      <w:lvlText w:val=""/>
+      <w:lvlJc w:val="left"/>
+      <w:pPr>
+        <w:ind w:left="2880" w:hanging="360"/>
+      </w:pPr>
+      <w:rPr>
+        <w:rFonts w:ascii="Symbol" w:hAnsi="Symbol" w:hint="default"/>
+      </w:rPr>
+    </w:lvl>
+    <w:lvl w:ilvl="4" w:tplc="4C0A0003" w:tentative="1">
+      <w:start w:val="1"/>
+      <w:numFmt w:val="bullet"/>
+      <w:lvlText w:val="o"/>
+      <w:lvlJc w:val="left"/>
+      <w:pPr>
+        <w:ind w:left="3600" w:hanging="360"/>
+      </w:pPr>
+      <w:rPr>
+        <w:rFonts w:ascii="Courier New" w:hAnsi="Courier New" w:cs="Courier New" w:hint="default"/>
+      </w:rPr>
+    </w:lvl>
+    <w:lvl w:ilvl="5" w:tplc="4C0A0005" w:tentative="1">
+      <w:start w:val="1"/>
+      <w:numFmt w:val="bullet"/>
+      <w:lvlText w:val=""/>
+      <w:lvlJc w:val="left"/>
+      <w:pPr>
+        <w:ind w:left="4320" w:hanging="360"/>
+      </w:pPr>
+      <w:rPr>
+        <w:rFonts w:ascii="Wingdings" w:hAnsi="Wingdings" w:hint="default"/>
+      </w:rPr>
+    </w:lvl>
+    <w:lvl w:ilvl="6" w:tplc="4C0A0001" w:tentative="1">
+      <w:start w:val="1"/>
+      <w:numFmt w:val="bullet"/>
+      <w:lvlText w:val=""/>
+      <w:lvlJc w:val="left"/>
+      <w:pPr>
+        <w:ind w:left="5040" w:hanging="360"/>
+      </w:pPr>
+      <w:rPr>
+        <w:rFonts w:ascii="Symbol" w:hAnsi="Symbol" w:hint="default"/>
+      </w:rPr>
+    </w:lvl>
+    <w:lvl w:ilvl="7" w:tplc="4C0A0003" w:tentative="1">
+      <w:start w:val="1"/>
+      <w:numFmt w:val="bullet"/>
+      <w:lvlText w:val="o"/>
+      <w:lvlJc w:val="left"/>
+      <w:pPr>
+        <w:ind w:left="5760" w:hanging="360"/>
+      </w:pPr>
+      <w:rPr>
+        <w:rFonts w:ascii="Courier New" w:hAnsi="Courier New" w:cs="Courier New" w:hint="default"/>
+      </w:rPr>
+    </w:lvl>
+    <w:lvl w:ilvl="8" w:tplc="4C0A0005" w:tentative="1">
+      <w:start w:val="1"/>
+      <w:numFmt w:val="bullet"/>
+      <w:lvlText w:val=""/>
+      <w:lvlJc w:val="left"/>
+      <w:pPr>
+        <w:ind w:left="6480" w:hanging="360"/>
+      </w:pPr>
+      <w:rPr>
+        <w:rFonts w:ascii="Wingdings" w:hAnsi="Wingdings" w:hint="default"/>
+      </w:rPr>
+    </w:lvl>
+  </w:abstractNum>
+  <w:abstractNum w:abstractNumId="21">
     <w:nsid w:val="5F3135FA"/>
     <w:multiLevelType w:val="hybridMultilevel"/>
     <w:tmpl w:val="FF1ECDFE"/>
@@ -17385,7 +18300,7 @@
       </w:rPr>
     </w:lvl>
   </w:abstractNum>
-  <w:abstractNum w:abstractNumId="19">
+  <w:abstractNum w:abstractNumId="22">
     <w:nsid w:val="671E3A4D"/>
     <w:multiLevelType w:val="hybridMultilevel"/>
     <w:tmpl w:val="1D4A1E10"/>
@@ -17498,7 +18413,7 @@
       </w:rPr>
     </w:lvl>
   </w:abstractNum>
-  <w:abstractNum w:abstractNumId="20">
+  <w:abstractNum w:abstractNumId="23">
     <w:nsid w:val="68EE38F7"/>
     <w:multiLevelType w:val="hybridMultilevel"/>
     <w:tmpl w:val="CE6817F6"/>
@@ -17587,7 +18502,7 @@
       </w:pPr>
     </w:lvl>
   </w:abstractNum>
-  <w:abstractNum w:abstractNumId="21">
+  <w:abstractNum w:abstractNumId="24">
     <w:nsid w:val="6C2D52D5"/>
     <w:multiLevelType w:val="hybridMultilevel"/>
     <w:tmpl w:val="EA38E7F8"/>
@@ -17700,7 +18615,7 @@
       </w:rPr>
     </w:lvl>
   </w:abstractNum>
-  <w:abstractNum w:abstractNumId="22">
+  <w:abstractNum w:abstractNumId="25">
     <w:nsid w:val="7FEA109D"/>
     <w:multiLevelType w:val="hybridMultilevel"/>
     <w:tmpl w:val="03F060B4"/>
@@ -17814,10 +18729,10 @@
     </w:lvl>
   </w:abstractNum>
   <w:num w:numId="1">
-    <w:abstractNumId w:val="5"/>
+    <w:abstractNumId w:val="6"/>
   </w:num>
   <w:num w:numId="2">
-    <w:abstractNumId w:val="5"/>
+    <w:abstractNumId w:val="6"/>
     <w:lvlOverride w:ilvl="0">
       <w:startOverride w:val="1"/>
     </w:lvlOverride>
@@ -17847,115 +18762,115 @@
     </w:lvlOverride>
   </w:num>
   <w:num w:numId="3">
-    <w:abstractNumId w:val="5"/>
+    <w:abstractNumId w:val="6"/>
   </w:num>
   <w:num w:numId="4">
-    <w:abstractNumId w:val="5"/>
+    <w:abstractNumId w:val="6"/>
   </w:num>
   <w:num w:numId="5">
-    <w:abstractNumId w:val="5"/>
+    <w:abstractNumId w:val="6"/>
   </w:num>
   <w:num w:numId="6">
-    <w:abstractNumId w:val="5"/>
+    <w:abstractNumId w:val="6"/>
   </w:num>
   <w:num w:numId="7">
-    <w:abstractNumId w:val="5"/>
+    <w:abstractNumId w:val="6"/>
   </w:num>
   <w:num w:numId="8">
-    <w:abstractNumId w:val="5"/>
+    <w:abstractNumId w:val="6"/>
   </w:num>
   <w:num w:numId="9">
-    <w:abstractNumId w:val="5"/>
+    <w:abstractNumId w:val="6"/>
   </w:num>
   <w:num w:numId="10">
-    <w:abstractNumId w:val="5"/>
+    <w:abstractNumId w:val="6"/>
   </w:num>
   <w:num w:numId="11">
-    <w:abstractNumId w:val="5"/>
+    <w:abstractNumId w:val="6"/>
   </w:num>
   <w:num w:numId="12">
-    <w:abstractNumId w:val="5"/>
+    <w:abstractNumId w:val="6"/>
   </w:num>
   <w:num w:numId="13">
-    <w:abstractNumId w:val="16"/>
+    <w:abstractNumId w:val="18"/>
   </w:num>
   <w:num w:numId="14">
     <w:abstractNumId w:val="1"/>
   </w:num>
   <w:num w:numId="15">
+    <w:abstractNumId w:val="7"/>
+  </w:num>
+  <w:num w:numId="16">
     <w:abstractNumId w:val="6"/>
   </w:num>
-  <w:num w:numId="16">
-    <w:abstractNumId w:val="5"/>
-  </w:num>
   <w:num w:numId="17">
-    <w:abstractNumId w:val="5"/>
+    <w:abstractNumId w:val="6"/>
   </w:num>
   <w:num w:numId="18">
-    <w:abstractNumId w:val="5"/>
+    <w:abstractNumId w:val="6"/>
   </w:num>
   <w:num w:numId="19">
-    <w:abstractNumId w:val="5"/>
+    <w:abstractNumId w:val="6"/>
   </w:num>
   <w:num w:numId="20">
-    <w:abstractNumId w:val="5"/>
+    <w:abstractNumId w:val="6"/>
   </w:num>
   <w:num w:numId="21">
-    <w:abstractNumId w:val="5"/>
+    <w:abstractNumId w:val="6"/>
   </w:num>
   <w:num w:numId="22">
-    <w:abstractNumId w:val="5"/>
+    <w:abstractNumId w:val="6"/>
   </w:num>
   <w:num w:numId="23">
-    <w:abstractNumId w:val="5"/>
+    <w:abstractNumId w:val="6"/>
   </w:num>
   <w:num w:numId="24">
-    <w:abstractNumId w:val="5"/>
+    <w:abstractNumId w:val="6"/>
   </w:num>
   <w:num w:numId="25">
-    <w:abstractNumId w:val="5"/>
+    <w:abstractNumId w:val="6"/>
   </w:num>
   <w:num w:numId="26">
-    <w:abstractNumId w:val="10"/>
+    <w:abstractNumId w:val="12"/>
   </w:num>
   <w:num w:numId="27">
-    <w:abstractNumId w:val="12"/>
+    <w:abstractNumId w:val="14"/>
   </w:num>
   <w:num w:numId="28">
-    <w:abstractNumId w:val="20"/>
+    <w:abstractNumId w:val="23"/>
   </w:num>
   <w:num w:numId="29">
     <w:abstractNumId w:val="3"/>
   </w:num>
   <w:num w:numId="30">
-    <w:abstractNumId w:val="11"/>
+    <w:abstractNumId w:val="13"/>
   </w:num>
   <w:num w:numId="31">
     <w:abstractNumId w:val="4"/>
   </w:num>
   <w:num w:numId="32">
-    <w:abstractNumId w:val="17"/>
+    <w:abstractNumId w:val="19"/>
   </w:num>
   <w:num w:numId="33">
-    <w:abstractNumId w:val="8"/>
+    <w:abstractNumId w:val="10"/>
   </w:num>
   <w:num w:numId="34">
-    <w:abstractNumId w:val="9"/>
+    <w:abstractNumId w:val="11"/>
   </w:num>
   <w:num w:numId="35">
     <w:abstractNumId w:val="0"/>
   </w:num>
   <w:num w:numId="36">
-    <w:abstractNumId w:val="14"/>
+    <w:abstractNumId w:val="16"/>
   </w:num>
   <w:num w:numId="37">
     <w:abstractNumId w:val="2"/>
   </w:num>
   <w:num w:numId="38">
-    <w:abstractNumId w:val="21"/>
+    <w:abstractNumId w:val="24"/>
   </w:num>
   <w:num w:numId="39">
-    <w:abstractNumId w:val="12"/>
+    <w:abstractNumId w:val="14"/>
     <w:lvlOverride w:ilvl="0">
       <w:startOverride w:val="1"/>
     </w:lvlOverride>
@@ -17985,22 +18900,31 @@
     </w:lvlOverride>
   </w:num>
   <w:num w:numId="40">
-    <w:abstractNumId w:val="19"/>
+    <w:abstractNumId w:val="22"/>
   </w:num>
   <w:num w:numId="41">
-    <w:abstractNumId w:val="18"/>
+    <w:abstractNumId w:val="21"/>
   </w:num>
   <w:num w:numId="42">
+    <w:abstractNumId w:val="17"/>
+  </w:num>
+  <w:num w:numId="43">
+    <w:abstractNumId w:val="25"/>
+  </w:num>
+  <w:num w:numId="44">
+    <w:abstractNumId w:val="8"/>
+  </w:num>
+  <w:num w:numId="45">
     <w:abstractNumId w:val="15"/>
   </w:num>
-  <w:num w:numId="43">
-    <w:abstractNumId w:val="22"/>
+  <w:num w:numId="46">
+    <w:abstractNumId w:val="5"/>
   </w:num>
-  <w:num w:numId="44">
-    <w:abstractNumId w:val="7"/>
+  <w:num w:numId="47">
+    <w:abstractNumId w:val="9"/>
   </w:num>
-  <w:num w:numId="45">
-    <w:abstractNumId w:val="13"/>
+  <w:num w:numId="48">
+    <w:abstractNumId w:val="20"/>
   </w:num>
 </w:numbering>
 </file>
@@ -22094,63 +23018,63 @@
     </dgm:pt>
   </dgm:ptLst>
   <dgm:cxnLst>
+    <dgm:cxn modelId="{5985142F-A6C3-4BB0-9759-0571E9D9522A}" type="presOf" srcId="{9C8C10A7-4979-49EC-8B71-D87338D1690C}" destId="{EBA9850D-9BA7-4640-BF0F-211577D13093}" srcOrd="0" destOrd="0" presId="urn:microsoft.com/office/officeart/2008/layout/HalfCircleOrganizationChart"/>
+    <dgm:cxn modelId="{EDCB221C-14A9-410F-B66C-75F952E2DC48}" type="presOf" srcId="{FAA5F77F-1734-43A3-A3FB-44464BEFFC28}" destId="{AF80094A-4C67-405A-BB56-90D8B9362DB2}" srcOrd="1" destOrd="0" presId="urn:microsoft.com/office/officeart/2008/layout/HalfCircleOrganizationChart"/>
     <dgm:cxn modelId="{F64200F4-3EF1-426C-A402-E09203C682B3}" srcId="{EF232F4C-50EF-47B9-8BCF-79A7CC6289AE}" destId="{FAA5F77F-1734-43A3-A3FB-44464BEFFC28}" srcOrd="0" destOrd="0" parTransId="{C402DC23-CD6B-4325-9EA7-4342DBB48256}" sibTransId="{DDD36EDE-2339-498B-B01D-2CB475F46BCC}"/>
-    <dgm:cxn modelId="{3ECD1A9A-7B6A-4578-B46F-430D59BA45E9}" type="presOf" srcId="{EF232F4C-50EF-47B9-8BCF-79A7CC6289AE}" destId="{71B5B9C7-E505-46CB-A105-029841481564}" srcOrd="1" destOrd="0" presId="urn:microsoft.com/office/officeart/2008/layout/HalfCircleOrganizationChart"/>
-    <dgm:cxn modelId="{90165291-10DE-433E-AE8B-0E17EB1F5623}" type="presOf" srcId="{9C8C10A7-4979-49EC-8B71-D87338D1690C}" destId="{24380B19-C3CC-4980-AE6F-C98AA317A6BF}" srcOrd="1" destOrd="0" presId="urn:microsoft.com/office/officeart/2008/layout/HalfCircleOrganizationChart"/>
-    <dgm:cxn modelId="{30814CB8-C8C7-4617-BB5A-9BA1CF9946D6}" type="presOf" srcId="{597FD475-75B8-4C56-A43B-7F27729AC860}" destId="{BAE36B21-F122-4342-A232-984406E1D097}" srcOrd="0" destOrd="0" presId="urn:microsoft.com/office/officeart/2008/layout/HalfCircleOrganizationChart"/>
-    <dgm:cxn modelId="{C22EAD51-AE79-45A4-AE4B-66C048E4E0EE}" type="presOf" srcId="{64B2598D-E4D8-4D4A-98F4-6E5AD2F18B34}" destId="{3CDACD33-3274-46B8-AF8D-93866DD7FA37}" srcOrd="0" destOrd="0" presId="urn:microsoft.com/office/officeart/2008/layout/HalfCircleOrganizationChart"/>
-    <dgm:cxn modelId="{57C99E9B-F9DE-481F-84AA-B94DCBAFDD64}" type="presOf" srcId="{C402DC23-CD6B-4325-9EA7-4342DBB48256}" destId="{AE622088-5B8C-4497-8186-43CA03A49D2C}" srcOrd="0" destOrd="0" presId="urn:microsoft.com/office/officeart/2008/layout/HalfCircleOrganizationChart"/>
+    <dgm:cxn modelId="{1CD9378A-7FFF-41D9-96CB-1DA638EADFDF}" type="presOf" srcId="{EF232F4C-50EF-47B9-8BCF-79A7CC6289AE}" destId="{157F471B-5409-4B2C-A22E-73B0BA23C1F8}" srcOrd="0" destOrd="0" presId="urn:microsoft.com/office/officeart/2008/layout/HalfCircleOrganizationChart"/>
+    <dgm:cxn modelId="{642F78D4-EFDF-4E10-A27C-BFAC73A4D0D1}" type="presOf" srcId="{9C8C10A7-4979-49EC-8B71-D87338D1690C}" destId="{24380B19-C3CC-4980-AE6F-C98AA317A6BF}" srcOrd="1" destOrd="0" presId="urn:microsoft.com/office/officeart/2008/layout/HalfCircleOrganizationChart"/>
     <dgm:cxn modelId="{1398C057-2EAA-42B2-BE7D-83DB5745F222}" srcId="{CF202D37-D5FF-4FE9-AF00-B60F93A62AFE}" destId="{EF232F4C-50EF-47B9-8BCF-79A7CC6289AE}" srcOrd="0" destOrd="0" parTransId="{D5FBB1BF-E5D6-4805-9599-187478E8D4D9}" sibTransId="{3E4ECEAE-7DE3-4FB9-8475-14F14A78FA4A}"/>
-    <dgm:cxn modelId="{70D78B88-952B-48A2-8116-621F489CADA2}" type="presOf" srcId="{64B2598D-E4D8-4D4A-98F4-6E5AD2F18B34}" destId="{6395CDC1-336C-4ADA-AA57-3B2B7E0298B1}" srcOrd="1" destOrd="0" presId="urn:microsoft.com/office/officeart/2008/layout/HalfCircleOrganizationChart"/>
+    <dgm:cxn modelId="{DDCDCFCE-DCD7-46FA-B2A5-2DBB9F2395D0}" type="presOf" srcId="{37C8A733-1B10-4EF9-9B0F-B6AED3145228}" destId="{341377B2-D986-48C5-AE62-3C99E6240606}" srcOrd="0" destOrd="0" presId="urn:microsoft.com/office/officeart/2008/layout/HalfCircleOrganizationChart"/>
+    <dgm:cxn modelId="{34CC86E8-1D9D-4C6B-A478-5C71D88B609B}" type="presOf" srcId="{C402DC23-CD6B-4325-9EA7-4342DBB48256}" destId="{AE622088-5B8C-4497-8186-43CA03A49D2C}" srcOrd="0" destOrd="0" presId="urn:microsoft.com/office/officeart/2008/layout/HalfCircleOrganizationChart"/>
+    <dgm:cxn modelId="{B3B82F08-9697-4271-A3C6-715989EE2119}" type="presOf" srcId="{FAA5F77F-1734-43A3-A3FB-44464BEFFC28}" destId="{7E8F490A-DCA4-4CBE-90E4-1DE20A8E9EF4}" srcOrd="0" destOrd="0" presId="urn:microsoft.com/office/officeart/2008/layout/HalfCircleOrganizationChart"/>
+    <dgm:cxn modelId="{16A76143-EFB3-4675-AE4A-FA3A485E1D04}" type="presOf" srcId="{64B2598D-E4D8-4D4A-98F4-6E5AD2F18B34}" destId="{6395CDC1-336C-4ADA-AA57-3B2B7E0298B1}" srcOrd="1" destOrd="0" presId="urn:microsoft.com/office/officeart/2008/layout/HalfCircleOrganizationChart"/>
     <dgm:cxn modelId="{F99AEDA2-4C1D-4FF6-8D07-818CE7A47B38}" srcId="{FAA5F77F-1734-43A3-A3FB-44464BEFFC28}" destId="{64B2598D-E4D8-4D4A-98F4-6E5AD2F18B34}" srcOrd="1" destOrd="0" parTransId="{37C8A733-1B10-4EF9-9B0F-B6AED3145228}" sibTransId="{6D992D21-215F-4535-8F1D-8E2665A0D562}"/>
     <dgm:cxn modelId="{9D1800F7-E15B-47AA-96AC-74C64715D8AC}" srcId="{FAA5F77F-1734-43A3-A3FB-44464BEFFC28}" destId="{9C8C10A7-4979-49EC-8B71-D87338D1690C}" srcOrd="0" destOrd="0" parTransId="{597FD475-75B8-4C56-A43B-7F27729AC860}" sibTransId="{8204157D-BB85-468C-909B-E4117D9E61DF}"/>
-    <dgm:cxn modelId="{4E9CCDA5-6E03-4CFE-82E6-704D79D81A68}" type="presOf" srcId="{9C8C10A7-4979-49EC-8B71-D87338D1690C}" destId="{EBA9850D-9BA7-4640-BF0F-211577D13093}" srcOrd="0" destOrd="0" presId="urn:microsoft.com/office/officeart/2008/layout/HalfCircleOrganizationChart"/>
-    <dgm:cxn modelId="{953B0382-2946-4F52-A392-FCD567F80054}" type="presOf" srcId="{EF232F4C-50EF-47B9-8BCF-79A7CC6289AE}" destId="{157F471B-5409-4B2C-A22E-73B0BA23C1F8}" srcOrd="0" destOrd="0" presId="urn:microsoft.com/office/officeart/2008/layout/HalfCircleOrganizationChart"/>
-    <dgm:cxn modelId="{D082EFC2-2E87-4DA8-AE69-3AA0FBDD6A78}" type="presOf" srcId="{FAA5F77F-1734-43A3-A3FB-44464BEFFC28}" destId="{7E8F490A-DCA4-4CBE-90E4-1DE20A8E9EF4}" srcOrd="0" destOrd="0" presId="urn:microsoft.com/office/officeart/2008/layout/HalfCircleOrganizationChart"/>
-    <dgm:cxn modelId="{1D16A634-68C3-43E0-9CCD-D808C36E560C}" type="presOf" srcId="{CF202D37-D5FF-4FE9-AF00-B60F93A62AFE}" destId="{0BAE9BE9-0CCC-46E7-BA4B-F7A3D26E0CCD}" srcOrd="0" destOrd="0" presId="urn:microsoft.com/office/officeart/2008/layout/HalfCircleOrganizationChart"/>
-    <dgm:cxn modelId="{EF93C435-E639-47DB-9CF3-E2AEB02C9B4D}" type="presOf" srcId="{FAA5F77F-1734-43A3-A3FB-44464BEFFC28}" destId="{AF80094A-4C67-405A-BB56-90D8B9362DB2}" srcOrd="1" destOrd="0" presId="urn:microsoft.com/office/officeart/2008/layout/HalfCircleOrganizationChart"/>
-    <dgm:cxn modelId="{0C210A2F-FDFC-44E7-9D06-6571DDF2A847}" type="presOf" srcId="{37C8A733-1B10-4EF9-9B0F-B6AED3145228}" destId="{341377B2-D986-48C5-AE62-3C99E6240606}" srcOrd="0" destOrd="0" presId="urn:microsoft.com/office/officeart/2008/layout/HalfCircleOrganizationChart"/>
-    <dgm:cxn modelId="{0A9988C4-AB12-4E18-8807-CCDA6DF35413}" type="presParOf" srcId="{0BAE9BE9-0CCC-46E7-BA4B-F7A3D26E0CCD}" destId="{FFDC8489-7165-4EA8-8B79-003665397F6B}" srcOrd="0" destOrd="0" presId="urn:microsoft.com/office/officeart/2008/layout/HalfCircleOrganizationChart"/>
-    <dgm:cxn modelId="{C516D2D1-0E7E-4DD5-A113-B9E7E9136C9E}" type="presParOf" srcId="{FFDC8489-7165-4EA8-8B79-003665397F6B}" destId="{8567EEB6-E2E1-4EFD-A76B-F8F0B2880BAB}" srcOrd="0" destOrd="0" presId="urn:microsoft.com/office/officeart/2008/layout/HalfCircleOrganizationChart"/>
-    <dgm:cxn modelId="{CF420E76-FB80-44E7-B619-75DAAD208C0E}" type="presParOf" srcId="{8567EEB6-E2E1-4EFD-A76B-F8F0B2880BAB}" destId="{157F471B-5409-4B2C-A22E-73B0BA23C1F8}" srcOrd="0" destOrd="0" presId="urn:microsoft.com/office/officeart/2008/layout/HalfCircleOrganizationChart"/>
-    <dgm:cxn modelId="{885B27D0-1390-4A7D-9DC7-65E147FE9A9E}" type="presParOf" srcId="{8567EEB6-E2E1-4EFD-A76B-F8F0B2880BAB}" destId="{ACF74ADF-4A48-4A5F-92A2-812EBA040215}" srcOrd="1" destOrd="0" presId="urn:microsoft.com/office/officeart/2008/layout/HalfCircleOrganizationChart"/>
-    <dgm:cxn modelId="{D2EE7479-C065-4A79-9BCB-B5D00F0757A1}" type="presParOf" srcId="{8567EEB6-E2E1-4EFD-A76B-F8F0B2880BAB}" destId="{602C7EDE-43EA-4EC6-96B0-C76D8D427A7A}" srcOrd="2" destOrd="0" presId="urn:microsoft.com/office/officeart/2008/layout/HalfCircleOrganizationChart"/>
-    <dgm:cxn modelId="{C7BAC156-6DAE-465D-A190-5C5218303B5C}" type="presParOf" srcId="{8567EEB6-E2E1-4EFD-A76B-F8F0B2880BAB}" destId="{71B5B9C7-E505-46CB-A105-029841481564}" srcOrd="3" destOrd="0" presId="urn:microsoft.com/office/officeart/2008/layout/HalfCircleOrganizationChart"/>
-    <dgm:cxn modelId="{5AB68319-E10B-49AB-B75C-A79DE34DA132}" type="presParOf" srcId="{FFDC8489-7165-4EA8-8B79-003665397F6B}" destId="{751118C8-CD50-4355-9B4E-7767CE3DA7C7}" srcOrd="1" destOrd="0" presId="urn:microsoft.com/office/officeart/2008/layout/HalfCircleOrganizationChart"/>
-    <dgm:cxn modelId="{8B2DDF20-F773-4FB2-BC0A-639E66942822}" type="presParOf" srcId="{FFDC8489-7165-4EA8-8B79-003665397F6B}" destId="{FA752FA3-EAA5-4FF7-89A9-DC0856B5A2AD}" srcOrd="2" destOrd="0" presId="urn:microsoft.com/office/officeart/2008/layout/HalfCircleOrganizationChart"/>
-    <dgm:cxn modelId="{EF04DA54-A822-41D6-B6B9-55F3FF420FE0}" type="presParOf" srcId="{FA752FA3-EAA5-4FF7-89A9-DC0856B5A2AD}" destId="{AE622088-5B8C-4497-8186-43CA03A49D2C}" srcOrd="0" destOrd="0" presId="urn:microsoft.com/office/officeart/2008/layout/HalfCircleOrganizationChart"/>
-    <dgm:cxn modelId="{210177A2-D282-4966-A511-A84E5EAB818D}" type="presParOf" srcId="{FA752FA3-EAA5-4FF7-89A9-DC0856B5A2AD}" destId="{763A7ADD-1E94-43D8-B4AB-47F44848EE25}" srcOrd="1" destOrd="0" presId="urn:microsoft.com/office/officeart/2008/layout/HalfCircleOrganizationChart"/>
-    <dgm:cxn modelId="{B9AB1472-DB4A-4FA2-8A11-443400DC4221}" type="presParOf" srcId="{763A7ADD-1E94-43D8-B4AB-47F44848EE25}" destId="{4C5FE219-B0B8-4124-A3EA-18E76AD93518}" srcOrd="0" destOrd="0" presId="urn:microsoft.com/office/officeart/2008/layout/HalfCircleOrganizationChart"/>
-    <dgm:cxn modelId="{2DB27EC8-84C3-491C-A58C-DD472220C932}" type="presParOf" srcId="{4C5FE219-B0B8-4124-A3EA-18E76AD93518}" destId="{7E8F490A-DCA4-4CBE-90E4-1DE20A8E9EF4}" srcOrd="0" destOrd="0" presId="urn:microsoft.com/office/officeart/2008/layout/HalfCircleOrganizationChart"/>
-    <dgm:cxn modelId="{F9485F9A-7BC4-4E8C-BC20-B59EDB3F569A}" type="presParOf" srcId="{4C5FE219-B0B8-4124-A3EA-18E76AD93518}" destId="{896F29F9-C6C5-4C0A-9AD1-F69E17572B46}" srcOrd="1" destOrd="0" presId="urn:microsoft.com/office/officeart/2008/layout/HalfCircleOrganizationChart"/>
-    <dgm:cxn modelId="{97493D76-52CD-4B1A-9FDE-E84F488EB9FB}" type="presParOf" srcId="{4C5FE219-B0B8-4124-A3EA-18E76AD93518}" destId="{3F458D7A-14E7-4C01-8FF5-848A578C0D46}" srcOrd="2" destOrd="0" presId="urn:microsoft.com/office/officeart/2008/layout/HalfCircleOrganizationChart"/>
-    <dgm:cxn modelId="{CFB12BE0-D257-44A9-8B7A-D35B68B3379A}" type="presParOf" srcId="{4C5FE219-B0B8-4124-A3EA-18E76AD93518}" destId="{AF80094A-4C67-405A-BB56-90D8B9362DB2}" srcOrd="3" destOrd="0" presId="urn:microsoft.com/office/officeart/2008/layout/HalfCircleOrganizationChart"/>
-    <dgm:cxn modelId="{3C0A1419-EDBE-4DA0-8ACA-F9FADFFA6865}" type="presParOf" srcId="{763A7ADD-1E94-43D8-B4AB-47F44848EE25}" destId="{9B2D4421-96F2-45A1-A40E-496DFF7BCFDB}" srcOrd="1" destOrd="0" presId="urn:microsoft.com/office/officeart/2008/layout/HalfCircleOrganizationChart"/>
-    <dgm:cxn modelId="{61F49E3E-E149-491F-9B61-6AFD9AAF0F5D}" type="presParOf" srcId="{9B2D4421-96F2-45A1-A40E-496DFF7BCFDB}" destId="{BAE36B21-F122-4342-A232-984406E1D097}" srcOrd="0" destOrd="0" presId="urn:microsoft.com/office/officeart/2008/layout/HalfCircleOrganizationChart"/>
-    <dgm:cxn modelId="{38784189-FCB5-4989-B053-6D363160640F}" type="presParOf" srcId="{9B2D4421-96F2-45A1-A40E-496DFF7BCFDB}" destId="{3A9C4E5A-18BD-43D5-BD87-7587B9CBB7E1}" srcOrd="1" destOrd="0" presId="urn:microsoft.com/office/officeart/2008/layout/HalfCircleOrganizationChart"/>
-    <dgm:cxn modelId="{43DA6E16-CC5B-4605-9526-0D0812254239}" type="presParOf" srcId="{3A9C4E5A-18BD-43D5-BD87-7587B9CBB7E1}" destId="{56CE88F8-3687-4233-B615-285BE0C1B1E5}" srcOrd="0" destOrd="0" presId="urn:microsoft.com/office/officeart/2008/layout/HalfCircleOrganizationChart"/>
-    <dgm:cxn modelId="{18F5EAD4-7791-4737-8F22-F340199928C7}" type="presParOf" srcId="{56CE88F8-3687-4233-B615-285BE0C1B1E5}" destId="{EBA9850D-9BA7-4640-BF0F-211577D13093}" srcOrd="0" destOrd="0" presId="urn:microsoft.com/office/officeart/2008/layout/HalfCircleOrganizationChart"/>
-    <dgm:cxn modelId="{6E286991-6CBF-49F6-BCE3-60F9645DB8A9}" type="presParOf" srcId="{56CE88F8-3687-4233-B615-285BE0C1B1E5}" destId="{45CA7DEC-3164-48C8-9692-57A9CF710F34}" srcOrd="1" destOrd="0" presId="urn:microsoft.com/office/officeart/2008/layout/HalfCircleOrganizationChart"/>
-    <dgm:cxn modelId="{0CADF218-FCF4-40B6-A8C1-EC5FF5980C1C}" type="presParOf" srcId="{56CE88F8-3687-4233-B615-285BE0C1B1E5}" destId="{BF49C480-ABC7-463B-84C5-9DAEB22B6B6D}" srcOrd="2" destOrd="0" presId="urn:microsoft.com/office/officeart/2008/layout/HalfCircleOrganizationChart"/>
-    <dgm:cxn modelId="{C5A0FE34-85B6-475C-BA27-082106747D7E}" type="presParOf" srcId="{56CE88F8-3687-4233-B615-285BE0C1B1E5}" destId="{24380B19-C3CC-4980-AE6F-C98AA317A6BF}" srcOrd="3" destOrd="0" presId="urn:microsoft.com/office/officeart/2008/layout/HalfCircleOrganizationChart"/>
-    <dgm:cxn modelId="{2E9F567F-05A3-429D-AE1D-6606207422B5}" type="presParOf" srcId="{3A9C4E5A-18BD-43D5-BD87-7587B9CBB7E1}" destId="{43EF542F-3C76-4606-9868-AF94D3A2C447}" srcOrd="1" destOrd="0" presId="urn:microsoft.com/office/officeart/2008/layout/HalfCircleOrganizationChart"/>
-    <dgm:cxn modelId="{49DFC56E-AB8E-4B99-8064-32C7AD343F4A}" type="presParOf" srcId="{3A9C4E5A-18BD-43D5-BD87-7587B9CBB7E1}" destId="{52ECFC2D-66DF-4942-B142-008F7094FD3E}" srcOrd="2" destOrd="0" presId="urn:microsoft.com/office/officeart/2008/layout/HalfCircleOrganizationChart"/>
-    <dgm:cxn modelId="{07D56D28-D78D-40FC-A150-8DC34D657498}" type="presParOf" srcId="{9B2D4421-96F2-45A1-A40E-496DFF7BCFDB}" destId="{341377B2-D986-48C5-AE62-3C99E6240606}" srcOrd="2" destOrd="0" presId="urn:microsoft.com/office/officeart/2008/layout/HalfCircleOrganizationChart"/>
-    <dgm:cxn modelId="{0236C11F-0696-40B6-9393-86307721B083}" type="presParOf" srcId="{9B2D4421-96F2-45A1-A40E-496DFF7BCFDB}" destId="{D6B33A73-BB50-471E-BD90-4DEA54D18E75}" srcOrd="3" destOrd="0" presId="urn:microsoft.com/office/officeart/2008/layout/HalfCircleOrganizationChart"/>
-    <dgm:cxn modelId="{1E63F285-7CE1-4DD4-8361-56FFCAC50D7C}" type="presParOf" srcId="{D6B33A73-BB50-471E-BD90-4DEA54D18E75}" destId="{C2FE76EC-C15D-49DD-9344-AA48D2345003}" srcOrd="0" destOrd="0" presId="urn:microsoft.com/office/officeart/2008/layout/HalfCircleOrganizationChart"/>
-    <dgm:cxn modelId="{EDFDFE3C-8343-4F37-9C79-20EF9AB95213}" type="presParOf" srcId="{C2FE76EC-C15D-49DD-9344-AA48D2345003}" destId="{3CDACD33-3274-46B8-AF8D-93866DD7FA37}" srcOrd="0" destOrd="0" presId="urn:microsoft.com/office/officeart/2008/layout/HalfCircleOrganizationChart"/>
-    <dgm:cxn modelId="{E4E92C85-6F25-488C-8950-12EFB588D95B}" type="presParOf" srcId="{C2FE76EC-C15D-49DD-9344-AA48D2345003}" destId="{E3056D43-1624-41EA-9BE0-B7F4DC0D88DE}" srcOrd="1" destOrd="0" presId="urn:microsoft.com/office/officeart/2008/layout/HalfCircleOrganizationChart"/>
-    <dgm:cxn modelId="{7E8B8D08-1ACB-41EF-BD9E-D7D64BEA669D}" type="presParOf" srcId="{C2FE76EC-C15D-49DD-9344-AA48D2345003}" destId="{56D3F933-9684-4E7A-A72B-12ABF0B839D4}" srcOrd="2" destOrd="0" presId="urn:microsoft.com/office/officeart/2008/layout/HalfCircleOrganizationChart"/>
-    <dgm:cxn modelId="{0CABE311-7A14-4B68-8615-6F41986F3D5F}" type="presParOf" srcId="{C2FE76EC-C15D-49DD-9344-AA48D2345003}" destId="{6395CDC1-336C-4ADA-AA57-3B2B7E0298B1}" srcOrd="3" destOrd="0" presId="urn:microsoft.com/office/officeart/2008/layout/HalfCircleOrganizationChart"/>
-    <dgm:cxn modelId="{655777FC-E16B-4E81-8BAC-FE4F298AF646}" type="presParOf" srcId="{D6B33A73-BB50-471E-BD90-4DEA54D18E75}" destId="{3C0C9C72-03F4-4675-8BE9-F8CF27C3D407}" srcOrd="1" destOrd="0" presId="urn:microsoft.com/office/officeart/2008/layout/HalfCircleOrganizationChart"/>
-    <dgm:cxn modelId="{4C44B884-D50D-42A7-B8AC-DF6175BF2211}" type="presParOf" srcId="{D6B33A73-BB50-471E-BD90-4DEA54D18E75}" destId="{7F4618E3-47C7-429D-86AD-ACC7D5756306}" srcOrd="2" destOrd="0" presId="urn:microsoft.com/office/officeart/2008/layout/HalfCircleOrganizationChart"/>
-    <dgm:cxn modelId="{C84D13EE-9095-4083-AF63-30F7E4EBC7DB}" type="presParOf" srcId="{763A7ADD-1E94-43D8-B4AB-47F44848EE25}" destId="{4D2EB142-4937-4EC4-BF7B-9B6E12A0D8B5}" srcOrd="2" destOrd="0" presId="urn:microsoft.com/office/officeart/2008/layout/HalfCircleOrganizationChart"/>
+    <dgm:cxn modelId="{F5EDB663-71B0-413E-86D1-7FD2FDF98F29}" type="presOf" srcId="{EF232F4C-50EF-47B9-8BCF-79A7CC6289AE}" destId="{71B5B9C7-E505-46CB-A105-029841481564}" srcOrd="1" destOrd="0" presId="urn:microsoft.com/office/officeart/2008/layout/HalfCircleOrganizationChart"/>
+    <dgm:cxn modelId="{BB83C701-E9A7-4953-A362-8C36E5747841}" type="presOf" srcId="{64B2598D-E4D8-4D4A-98F4-6E5AD2F18B34}" destId="{3CDACD33-3274-46B8-AF8D-93866DD7FA37}" srcOrd="0" destOrd="0" presId="urn:microsoft.com/office/officeart/2008/layout/HalfCircleOrganizationChart"/>
+    <dgm:cxn modelId="{83C35936-89FC-4F49-8440-16117C268265}" type="presOf" srcId="{CF202D37-D5FF-4FE9-AF00-B60F93A62AFE}" destId="{0BAE9BE9-0CCC-46E7-BA4B-F7A3D26E0CCD}" srcOrd="0" destOrd="0" presId="urn:microsoft.com/office/officeart/2008/layout/HalfCircleOrganizationChart"/>
+    <dgm:cxn modelId="{9A8EF6E0-6212-45DF-BAF0-B65A8CD6F153}" type="presOf" srcId="{597FD475-75B8-4C56-A43B-7F27729AC860}" destId="{BAE36B21-F122-4342-A232-984406E1D097}" srcOrd="0" destOrd="0" presId="urn:microsoft.com/office/officeart/2008/layout/HalfCircleOrganizationChart"/>
+    <dgm:cxn modelId="{C048046A-3C2E-4B9A-BB8F-472E73C77126}" type="presParOf" srcId="{0BAE9BE9-0CCC-46E7-BA4B-F7A3D26E0CCD}" destId="{FFDC8489-7165-4EA8-8B79-003665397F6B}" srcOrd="0" destOrd="0" presId="urn:microsoft.com/office/officeart/2008/layout/HalfCircleOrganizationChart"/>
+    <dgm:cxn modelId="{AD15B88F-F853-4AC2-BF75-2149B3F380B2}" type="presParOf" srcId="{FFDC8489-7165-4EA8-8B79-003665397F6B}" destId="{8567EEB6-E2E1-4EFD-A76B-F8F0B2880BAB}" srcOrd="0" destOrd="0" presId="urn:microsoft.com/office/officeart/2008/layout/HalfCircleOrganizationChart"/>
+    <dgm:cxn modelId="{60827C2F-426D-4392-8F68-9700782F6B1B}" type="presParOf" srcId="{8567EEB6-E2E1-4EFD-A76B-F8F0B2880BAB}" destId="{157F471B-5409-4B2C-A22E-73B0BA23C1F8}" srcOrd="0" destOrd="0" presId="urn:microsoft.com/office/officeart/2008/layout/HalfCircleOrganizationChart"/>
+    <dgm:cxn modelId="{2EFC4F7D-9EDE-4968-B8A2-2B943308090A}" type="presParOf" srcId="{8567EEB6-E2E1-4EFD-A76B-F8F0B2880BAB}" destId="{ACF74ADF-4A48-4A5F-92A2-812EBA040215}" srcOrd="1" destOrd="0" presId="urn:microsoft.com/office/officeart/2008/layout/HalfCircleOrganizationChart"/>
+    <dgm:cxn modelId="{610D61EE-57A1-4A98-B6AB-CD9DE3491A89}" type="presParOf" srcId="{8567EEB6-E2E1-4EFD-A76B-F8F0B2880BAB}" destId="{602C7EDE-43EA-4EC6-96B0-C76D8D427A7A}" srcOrd="2" destOrd="0" presId="urn:microsoft.com/office/officeart/2008/layout/HalfCircleOrganizationChart"/>
+    <dgm:cxn modelId="{B49FDC49-410C-42F8-ACDC-E3331B08A9C6}" type="presParOf" srcId="{8567EEB6-E2E1-4EFD-A76B-F8F0B2880BAB}" destId="{71B5B9C7-E505-46CB-A105-029841481564}" srcOrd="3" destOrd="0" presId="urn:microsoft.com/office/officeart/2008/layout/HalfCircleOrganizationChart"/>
+    <dgm:cxn modelId="{D903B7CF-95AB-4D82-80D7-1167B1FEDA72}" type="presParOf" srcId="{FFDC8489-7165-4EA8-8B79-003665397F6B}" destId="{751118C8-CD50-4355-9B4E-7767CE3DA7C7}" srcOrd="1" destOrd="0" presId="urn:microsoft.com/office/officeart/2008/layout/HalfCircleOrganizationChart"/>
+    <dgm:cxn modelId="{F7CB32CB-E32F-4A14-9332-E870FEE70652}" type="presParOf" srcId="{FFDC8489-7165-4EA8-8B79-003665397F6B}" destId="{FA752FA3-EAA5-4FF7-89A9-DC0856B5A2AD}" srcOrd="2" destOrd="0" presId="urn:microsoft.com/office/officeart/2008/layout/HalfCircleOrganizationChart"/>
+    <dgm:cxn modelId="{70162DF5-3E37-4DEC-A0E0-7D2C139BDEA0}" type="presParOf" srcId="{FA752FA3-EAA5-4FF7-89A9-DC0856B5A2AD}" destId="{AE622088-5B8C-4497-8186-43CA03A49D2C}" srcOrd="0" destOrd="0" presId="urn:microsoft.com/office/officeart/2008/layout/HalfCircleOrganizationChart"/>
+    <dgm:cxn modelId="{391B3F9E-5F74-4B7E-A5DC-27B0C4C8B452}" type="presParOf" srcId="{FA752FA3-EAA5-4FF7-89A9-DC0856B5A2AD}" destId="{763A7ADD-1E94-43D8-B4AB-47F44848EE25}" srcOrd="1" destOrd="0" presId="urn:microsoft.com/office/officeart/2008/layout/HalfCircleOrganizationChart"/>
+    <dgm:cxn modelId="{92F50515-BFB3-4D68-BE3C-1DA5FE28D4D3}" type="presParOf" srcId="{763A7ADD-1E94-43D8-B4AB-47F44848EE25}" destId="{4C5FE219-B0B8-4124-A3EA-18E76AD93518}" srcOrd="0" destOrd="0" presId="urn:microsoft.com/office/officeart/2008/layout/HalfCircleOrganizationChart"/>
+    <dgm:cxn modelId="{869129EB-3183-4785-B6A8-9FD4DAACBD05}" type="presParOf" srcId="{4C5FE219-B0B8-4124-A3EA-18E76AD93518}" destId="{7E8F490A-DCA4-4CBE-90E4-1DE20A8E9EF4}" srcOrd="0" destOrd="0" presId="urn:microsoft.com/office/officeart/2008/layout/HalfCircleOrganizationChart"/>
+    <dgm:cxn modelId="{357207F6-79BA-4B33-AD6B-7D1161D39103}" type="presParOf" srcId="{4C5FE219-B0B8-4124-A3EA-18E76AD93518}" destId="{896F29F9-C6C5-4C0A-9AD1-F69E17572B46}" srcOrd="1" destOrd="0" presId="urn:microsoft.com/office/officeart/2008/layout/HalfCircleOrganizationChart"/>
+    <dgm:cxn modelId="{B86F250E-AB65-4FB2-9BEA-B5A5EA262A45}" type="presParOf" srcId="{4C5FE219-B0B8-4124-A3EA-18E76AD93518}" destId="{3F458D7A-14E7-4C01-8FF5-848A578C0D46}" srcOrd="2" destOrd="0" presId="urn:microsoft.com/office/officeart/2008/layout/HalfCircleOrganizationChart"/>
+    <dgm:cxn modelId="{0E037DDF-28B1-4F40-9412-D695FCD3AA0C}" type="presParOf" srcId="{4C5FE219-B0B8-4124-A3EA-18E76AD93518}" destId="{AF80094A-4C67-405A-BB56-90D8B9362DB2}" srcOrd="3" destOrd="0" presId="urn:microsoft.com/office/officeart/2008/layout/HalfCircleOrganizationChart"/>
+    <dgm:cxn modelId="{2D86A599-B974-4287-971E-8EB80576A09B}" type="presParOf" srcId="{763A7ADD-1E94-43D8-B4AB-47F44848EE25}" destId="{9B2D4421-96F2-45A1-A40E-496DFF7BCFDB}" srcOrd="1" destOrd="0" presId="urn:microsoft.com/office/officeart/2008/layout/HalfCircleOrganizationChart"/>
+    <dgm:cxn modelId="{B93DC278-4EF4-400D-8542-B93ECCD26B9D}" type="presParOf" srcId="{9B2D4421-96F2-45A1-A40E-496DFF7BCFDB}" destId="{BAE36B21-F122-4342-A232-984406E1D097}" srcOrd="0" destOrd="0" presId="urn:microsoft.com/office/officeart/2008/layout/HalfCircleOrganizationChart"/>
+    <dgm:cxn modelId="{CC6ADF8B-1EAF-4FEC-B120-A3FC0393C1EB}" type="presParOf" srcId="{9B2D4421-96F2-45A1-A40E-496DFF7BCFDB}" destId="{3A9C4E5A-18BD-43D5-BD87-7587B9CBB7E1}" srcOrd="1" destOrd="0" presId="urn:microsoft.com/office/officeart/2008/layout/HalfCircleOrganizationChart"/>
+    <dgm:cxn modelId="{6CD1DE3B-8EB9-4359-9787-7D0C292CAEC2}" type="presParOf" srcId="{3A9C4E5A-18BD-43D5-BD87-7587B9CBB7E1}" destId="{56CE88F8-3687-4233-B615-285BE0C1B1E5}" srcOrd="0" destOrd="0" presId="urn:microsoft.com/office/officeart/2008/layout/HalfCircleOrganizationChart"/>
+    <dgm:cxn modelId="{1E4E56F5-65F5-40AA-BF07-9C0BDB0A2253}" type="presParOf" srcId="{56CE88F8-3687-4233-B615-285BE0C1B1E5}" destId="{EBA9850D-9BA7-4640-BF0F-211577D13093}" srcOrd="0" destOrd="0" presId="urn:microsoft.com/office/officeart/2008/layout/HalfCircleOrganizationChart"/>
+    <dgm:cxn modelId="{5BD08F1A-3B75-4476-9422-20A8879ED9FD}" type="presParOf" srcId="{56CE88F8-3687-4233-B615-285BE0C1B1E5}" destId="{45CA7DEC-3164-48C8-9692-57A9CF710F34}" srcOrd="1" destOrd="0" presId="urn:microsoft.com/office/officeart/2008/layout/HalfCircleOrganizationChart"/>
+    <dgm:cxn modelId="{60CDF58C-60E9-455B-B553-5A8EEF5DD2DA}" type="presParOf" srcId="{56CE88F8-3687-4233-B615-285BE0C1B1E5}" destId="{BF49C480-ABC7-463B-84C5-9DAEB22B6B6D}" srcOrd="2" destOrd="0" presId="urn:microsoft.com/office/officeart/2008/layout/HalfCircleOrganizationChart"/>
+    <dgm:cxn modelId="{86EA2EA9-02F9-491A-9098-12A34489E83E}" type="presParOf" srcId="{56CE88F8-3687-4233-B615-285BE0C1B1E5}" destId="{24380B19-C3CC-4980-AE6F-C98AA317A6BF}" srcOrd="3" destOrd="0" presId="urn:microsoft.com/office/officeart/2008/layout/HalfCircleOrganizationChart"/>
+    <dgm:cxn modelId="{51EFE572-77EA-4F0D-B1F0-BD23A78F1968}" type="presParOf" srcId="{3A9C4E5A-18BD-43D5-BD87-7587B9CBB7E1}" destId="{43EF542F-3C76-4606-9868-AF94D3A2C447}" srcOrd="1" destOrd="0" presId="urn:microsoft.com/office/officeart/2008/layout/HalfCircleOrganizationChart"/>
+    <dgm:cxn modelId="{DCF145B8-755C-43F0-B914-61EFCC442EE4}" type="presParOf" srcId="{3A9C4E5A-18BD-43D5-BD87-7587B9CBB7E1}" destId="{52ECFC2D-66DF-4942-B142-008F7094FD3E}" srcOrd="2" destOrd="0" presId="urn:microsoft.com/office/officeart/2008/layout/HalfCircleOrganizationChart"/>
+    <dgm:cxn modelId="{AA3BD497-7F87-4AC7-84D5-914BC4CD6348}" type="presParOf" srcId="{9B2D4421-96F2-45A1-A40E-496DFF7BCFDB}" destId="{341377B2-D986-48C5-AE62-3C99E6240606}" srcOrd="2" destOrd="0" presId="urn:microsoft.com/office/officeart/2008/layout/HalfCircleOrganizationChart"/>
+    <dgm:cxn modelId="{E76E0294-7968-4FD2-A4B9-3A6ED848768D}" type="presParOf" srcId="{9B2D4421-96F2-45A1-A40E-496DFF7BCFDB}" destId="{D6B33A73-BB50-471E-BD90-4DEA54D18E75}" srcOrd="3" destOrd="0" presId="urn:microsoft.com/office/officeart/2008/layout/HalfCircleOrganizationChart"/>
+    <dgm:cxn modelId="{EA743CB3-455A-4F42-9444-392F71BEF0AC}" type="presParOf" srcId="{D6B33A73-BB50-471E-BD90-4DEA54D18E75}" destId="{C2FE76EC-C15D-49DD-9344-AA48D2345003}" srcOrd="0" destOrd="0" presId="urn:microsoft.com/office/officeart/2008/layout/HalfCircleOrganizationChart"/>
+    <dgm:cxn modelId="{D46763B5-9EE1-43B6-8B9E-24F85CCB1112}" type="presParOf" srcId="{C2FE76EC-C15D-49DD-9344-AA48D2345003}" destId="{3CDACD33-3274-46B8-AF8D-93866DD7FA37}" srcOrd="0" destOrd="0" presId="urn:microsoft.com/office/officeart/2008/layout/HalfCircleOrganizationChart"/>
+    <dgm:cxn modelId="{DB7C254E-08DB-480A-BF4F-6D0A7745FFA3}" type="presParOf" srcId="{C2FE76EC-C15D-49DD-9344-AA48D2345003}" destId="{E3056D43-1624-41EA-9BE0-B7F4DC0D88DE}" srcOrd="1" destOrd="0" presId="urn:microsoft.com/office/officeart/2008/layout/HalfCircleOrganizationChart"/>
+    <dgm:cxn modelId="{675034E2-482D-4A9C-9758-53D8927E4554}" type="presParOf" srcId="{C2FE76EC-C15D-49DD-9344-AA48D2345003}" destId="{56D3F933-9684-4E7A-A72B-12ABF0B839D4}" srcOrd="2" destOrd="0" presId="urn:microsoft.com/office/officeart/2008/layout/HalfCircleOrganizationChart"/>
+    <dgm:cxn modelId="{42CC9D50-6B6D-4CFE-A260-86ED8019EEDC}" type="presParOf" srcId="{C2FE76EC-C15D-49DD-9344-AA48D2345003}" destId="{6395CDC1-336C-4ADA-AA57-3B2B7E0298B1}" srcOrd="3" destOrd="0" presId="urn:microsoft.com/office/officeart/2008/layout/HalfCircleOrganizationChart"/>
+    <dgm:cxn modelId="{A4BE0E7D-BF40-4129-8F95-00DE4CD70340}" type="presParOf" srcId="{D6B33A73-BB50-471E-BD90-4DEA54D18E75}" destId="{3C0C9C72-03F4-4675-8BE9-F8CF27C3D407}" srcOrd="1" destOrd="0" presId="urn:microsoft.com/office/officeart/2008/layout/HalfCircleOrganizationChart"/>
+    <dgm:cxn modelId="{78459C83-E89C-4925-852F-233D4E77E8BE}" type="presParOf" srcId="{D6B33A73-BB50-471E-BD90-4DEA54D18E75}" destId="{7F4618E3-47C7-429D-86AD-ACC7D5756306}" srcOrd="2" destOrd="0" presId="urn:microsoft.com/office/officeart/2008/layout/HalfCircleOrganizationChart"/>
+    <dgm:cxn modelId="{BC1AE127-6D72-47AE-B2CA-E707758B33A6}" type="presParOf" srcId="{763A7ADD-1E94-43D8-B4AB-47F44848EE25}" destId="{4D2EB142-4937-4EC4-BF7B-9B6E12A0D8B5}" srcOrd="2" destOrd="0" presId="urn:microsoft.com/office/officeart/2008/layout/HalfCircleOrganizationChart"/>
   </dgm:cxnLst>
   <dgm:bg/>
   <dgm:whole/>
   <dgm:extLst>
     <a:ext uri="http://schemas.microsoft.com/office/drawing/2008/diagram">
-      <dsp:dataModelExt xmlns:dsp="http://schemas.microsoft.com/office/drawing/2008/diagram" relId="rId17" minVer="http://schemas.openxmlformats.org/drawingml/2006/diagram"/>
+      <dsp:dataModelExt xmlns:dsp="http://schemas.microsoft.com/office/drawing/2008/diagram" relId="rId16" minVer="http://schemas.openxmlformats.org/drawingml/2006/diagram"/>
     </a:ext>
   </dgm:extLst>
 </dgm:dataModel>
@@ -26201,7 +27125,7 @@
 </file>
 
 <file path=customXml/itemProps3.xml><?xml version="1.0" encoding="utf-8"?>
-<ds:datastoreItem xmlns:ds="http://schemas.openxmlformats.org/officeDocument/2006/customXml" ds:itemID="{615845CF-9283-4928-90B0-B0B318DE825A}">
+<ds:datastoreItem xmlns:ds="http://schemas.openxmlformats.org/officeDocument/2006/customXml" ds:itemID="{72D1CE39-D129-4335-B99E-11DB7104C4E6}">
   <ds:schemaRefs>
     <ds:schemaRef ds:uri="http://schemas.openxmlformats.org/officeDocument/2006/bibliography"/>
   </ds:schemaRefs>

</xml_diff>

<commit_message>
Actualización de requisitos funcionales 2
Requisitios funcionaels 2
</commit_message>
<xml_diff>
--- a/Sistema Web.docx
+++ b/Sistema Web.docx
@@ -1841,8 +1841,22 @@
         </w:rPr>
         <w:t xml:space="preserve">Planeación de consultas: </w:t>
       </w:r>
+      <w:r>
+        <w:rPr>
+          <w:noProof/>
+          <w:lang w:val="es-ES"/>
+        </w:rPr>
+        <w:t>Este pro</w:t>
+      </w:r>
       <w:bookmarkStart w:id="1" w:name="_GoBack"/>
       <w:bookmarkEnd w:id="1"/>
+      <w:r>
+        <w:rPr>
+          <w:noProof/>
+          <w:lang w:val="es-ES"/>
+        </w:rPr>
+        <w:t xml:space="preserve">Una vez ya esté registrado el médico en el sistema, este será encargado de registrar cada uno de sus pacientes que atiende, a la vez de cada tratamiento recetado. </w:t>
+      </w:r>
     </w:p>
     <w:p>
       <w:pPr>
@@ -2024,6 +2038,7 @@
           <w:noProof/>
           <w:lang w:val="es-ES"/>
         </w:rPr>
+        <w:lastRenderedPageBreak/>
         <w:t>Generar recetas médicas e indicaciones para pacientes.</w:t>
       </w:r>
     </w:p>
@@ -2044,7 +2059,6 @@
           <w:noProof/>
           <w:lang w:val="es-ES"/>
         </w:rPr>
-        <w:lastRenderedPageBreak/>
         <w:t>El Odontologo deberá tener la posibilidad de registra y editar pacientes</w:t>
       </w:r>
     </w:p>
@@ -15657,7 +15671,7 @@
         <w:color w:val="3B4658" w:themeColor="accent4" w:themeShade="80"/>
         <w:lang w:val="es-ES"/>
       </w:rPr>
-      <w:t>21</w:t>
+      <w:t>2</w:t>
     </w:r>
     <w:r>
       <w:rPr>
@@ -15759,7 +15773,7 @@
       <mc:AlternateContent>
         <mc:Choice Requires="wpg">
           <w:drawing>
-            <wp:anchor distT="0" distB="0" distL="114300" distR="114300" simplePos="0" relativeHeight="251646464" behindDoc="0" locked="0" layoutInCell="1" allowOverlap="1" wp14:anchorId="6B2142DA" wp14:editId="7C519D51">
+            <wp:anchor distT="0" distB="0" distL="114300" distR="114300" simplePos="0" relativeHeight="251647488" behindDoc="0" locked="0" layoutInCell="1" allowOverlap="1" wp14:anchorId="6B2142DA" wp14:editId="7C519D51">
               <wp:simplePos x="0" y="0"/>
               <wp:positionH relativeFrom="page">
                 <wp:align>center</wp:align>
@@ -15872,7 +15886,7 @@
         </mc:Choice>
         <mc:Fallback>
           <w:pict>
-            <v:group w14:anchorId="584A0F7E" id="Grupo 468" o:spid="_x0000_s1026" style="position:absolute;margin-left:0;margin-top:-.75pt;width:791.15pt;height:57.75pt;z-index:251646464;mso-width-percent:1000;mso-position-horizontal:center;mso-position-horizontal-relative:page;mso-position-vertical-relative:page;mso-width-percent:1000;mso-height-relative:top-margin-area" coordorigin="8,9" coordsize="15823,1439" o:gfxdata="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">
+            <v:group w14:anchorId="045F76EC" id="Grupo 468" o:spid="_x0000_s1026" style="position:absolute;margin-left:0;margin-top:-.75pt;width:791.15pt;height:57.75pt;z-index:251647488;mso-width-percent:1000;mso-position-horizontal:center;mso-position-horizontal-relative:page;mso-position-vertical-relative:page;mso-width-percent:1000;mso-height-relative:top-margin-area" coordorigin="8,9" coordsize="15823,1439" o:gfxdata="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">
               <v:shapetype id="_x0000_t32" coordsize="21600,21600" o:spt="32" o:oned="t" path="m,l21600,21600e" filled="f">
                 <v:path arrowok="t" fillok="f" o:connecttype="none"/>
                 <o:lock v:ext="edit" shapetype="t"/>
@@ -23018,57 +23032,57 @@
     </dgm:pt>
   </dgm:ptLst>
   <dgm:cxnLst>
-    <dgm:cxn modelId="{5985142F-A6C3-4BB0-9759-0571E9D9522A}" type="presOf" srcId="{9C8C10A7-4979-49EC-8B71-D87338D1690C}" destId="{EBA9850D-9BA7-4640-BF0F-211577D13093}" srcOrd="0" destOrd="0" presId="urn:microsoft.com/office/officeart/2008/layout/HalfCircleOrganizationChart"/>
-    <dgm:cxn modelId="{EDCB221C-14A9-410F-B66C-75F952E2DC48}" type="presOf" srcId="{FAA5F77F-1734-43A3-A3FB-44464BEFFC28}" destId="{AF80094A-4C67-405A-BB56-90D8B9362DB2}" srcOrd="1" destOrd="0" presId="urn:microsoft.com/office/officeart/2008/layout/HalfCircleOrganizationChart"/>
     <dgm:cxn modelId="{F64200F4-3EF1-426C-A402-E09203C682B3}" srcId="{EF232F4C-50EF-47B9-8BCF-79A7CC6289AE}" destId="{FAA5F77F-1734-43A3-A3FB-44464BEFFC28}" srcOrd="0" destOrd="0" parTransId="{C402DC23-CD6B-4325-9EA7-4342DBB48256}" sibTransId="{DDD36EDE-2339-498B-B01D-2CB475F46BCC}"/>
-    <dgm:cxn modelId="{1CD9378A-7FFF-41D9-96CB-1DA638EADFDF}" type="presOf" srcId="{EF232F4C-50EF-47B9-8BCF-79A7CC6289AE}" destId="{157F471B-5409-4B2C-A22E-73B0BA23C1F8}" srcOrd="0" destOrd="0" presId="urn:microsoft.com/office/officeart/2008/layout/HalfCircleOrganizationChart"/>
-    <dgm:cxn modelId="{642F78D4-EFDF-4E10-A27C-BFAC73A4D0D1}" type="presOf" srcId="{9C8C10A7-4979-49EC-8B71-D87338D1690C}" destId="{24380B19-C3CC-4980-AE6F-C98AA317A6BF}" srcOrd="1" destOrd="0" presId="urn:microsoft.com/office/officeart/2008/layout/HalfCircleOrganizationChart"/>
+    <dgm:cxn modelId="{90266D4C-23D7-49FD-B014-B2CB37C4F1C0}" type="presOf" srcId="{EF232F4C-50EF-47B9-8BCF-79A7CC6289AE}" destId="{157F471B-5409-4B2C-A22E-73B0BA23C1F8}" srcOrd="0" destOrd="0" presId="urn:microsoft.com/office/officeart/2008/layout/HalfCircleOrganizationChart"/>
+    <dgm:cxn modelId="{AE0405DC-72E5-4EB5-B6FB-4C1D5E93BF7E}" type="presOf" srcId="{CF202D37-D5FF-4FE9-AF00-B60F93A62AFE}" destId="{0BAE9BE9-0CCC-46E7-BA4B-F7A3D26E0CCD}" srcOrd="0" destOrd="0" presId="urn:microsoft.com/office/officeart/2008/layout/HalfCircleOrganizationChart"/>
     <dgm:cxn modelId="{1398C057-2EAA-42B2-BE7D-83DB5745F222}" srcId="{CF202D37-D5FF-4FE9-AF00-B60F93A62AFE}" destId="{EF232F4C-50EF-47B9-8BCF-79A7CC6289AE}" srcOrd="0" destOrd="0" parTransId="{D5FBB1BF-E5D6-4805-9599-187478E8D4D9}" sibTransId="{3E4ECEAE-7DE3-4FB9-8475-14F14A78FA4A}"/>
-    <dgm:cxn modelId="{DDCDCFCE-DCD7-46FA-B2A5-2DBB9F2395D0}" type="presOf" srcId="{37C8A733-1B10-4EF9-9B0F-B6AED3145228}" destId="{341377B2-D986-48C5-AE62-3C99E6240606}" srcOrd="0" destOrd="0" presId="urn:microsoft.com/office/officeart/2008/layout/HalfCircleOrganizationChart"/>
-    <dgm:cxn modelId="{34CC86E8-1D9D-4C6B-A478-5C71D88B609B}" type="presOf" srcId="{C402DC23-CD6B-4325-9EA7-4342DBB48256}" destId="{AE622088-5B8C-4497-8186-43CA03A49D2C}" srcOrd="0" destOrd="0" presId="urn:microsoft.com/office/officeart/2008/layout/HalfCircleOrganizationChart"/>
-    <dgm:cxn modelId="{B3B82F08-9697-4271-A3C6-715989EE2119}" type="presOf" srcId="{FAA5F77F-1734-43A3-A3FB-44464BEFFC28}" destId="{7E8F490A-DCA4-4CBE-90E4-1DE20A8E9EF4}" srcOrd="0" destOrd="0" presId="urn:microsoft.com/office/officeart/2008/layout/HalfCircleOrganizationChart"/>
-    <dgm:cxn modelId="{16A76143-EFB3-4675-AE4A-FA3A485E1D04}" type="presOf" srcId="{64B2598D-E4D8-4D4A-98F4-6E5AD2F18B34}" destId="{6395CDC1-336C-4ADA-AA57-3B2B7E0298B1}" srcOrd="1" destOrd="0" presId="urn:microsoft.com/office/officeart/2008/layout/HalfCircleOrganizationChart"/>
+    <dgm:cxn modelId="{E8D2B338-C3CD-4B26-A8A8-D0F768BF632C}" type="presOf" srcId="{64B2598D-E4D8-4D4A-98F4-6E5AD2F18B34}" destId="{3CDACD33-3274-46B8-AF8D-93866DD7FA37}" srcOrd="0" destOrd="0" presId="urn:microsoft.com/office/officeart/2008/layout/HalfCircleOrganizationChart"/>
+    <dgm:cxn modelId="{72718A53-341D-4FFD-B0F5-EC7DE342E4E2}" type="presOf" srcId="{FAA5F77F-1734-43A3-A3FB-44464BEFFC28}" destId="{AF80094A-4C67-405A-BB56-90D8B9362DB2}" srcOrd="1" destOrd="0" presId="urn:microsoft.com/office/officeart/2008/layout/HalfCircleOrganizationChart"/>
+    <dgm:cxn modelId="{1641F8C2-1B39-4D83-A569-86A5184111A0}" type="presOf" srcId="{9C8C10A7-4979-49EC-8B71-D87338D1690C}" destId="{EBA9850D-9BA7-4640-BF0F-211577D13093}" srcOrd="0" destOrd="0" presId="urn:microsoft.com/office/officeart/2008/layout/HalfCircleOrganizationChart"/>
+    <dgm:cxn modelId="{07231C6B-11E3-41D6-A63B-BEF9AE091FF8}" type="presOf" srcId="{597FD475-75B8-4C56-A43B-7F27729AC860}" destId="{BAE36B21-F122-4342-A232-984406E1D097}" srcOrd="0" destOrd="0" presId="urn:microsoft.com/office/officeart/2008/layout/HalfCircleOrganizationChart"/>
+    <dgm:cxn modelId="{40258B77-9DE5-4BBA-8594-F36B4CB2F7F9}" type="presOf" srcId="{EF232F4C-50EF-47B9-8BCF-79A7CC6289AE}" destId="{71B5B9C7-E505-46CB-A105-029841481564}" srcOrd="1" destOrd="0" presId="urn:microsoft.com/office/officeart/2008/layout/HalfCircleOrganizationChart"/>
     <dgm:cxn modelId="{F99AEDA2-4C1D-4FF6-8D07-818CE7A47B38}" srcId="{FAA5F77F-1734-43A3-A3FB-44464BEFFC28}" destId="{64B2598D-E4D8-4D4A-98F4-6E5AD2F18B34}" srcOrd="1" destOrd="0" parTransId="{37C8A733-1B10-4EF9-9B0F-B6AED3145228}" sibTransId="{6D992D21-215F-4535-8F1D-8E2665A0D562}"/>
     <dgm:cxn modelId="{9D1800F7-E15B-47AA-96AC-74C64715D8AC}" srcId="{FAA5F77F-1734-43A3-A3FB-44464BEFFC28}" destId="{9C8C10A7-4979-49EC-8B71-D87338D1690C}" srcOrd="0" destOrd="0" parTransId="{597FD475-75B8-4C56-A43B-7F27729AC860}" sibTransId="{8204157D-BB85-468C-909B-E4117D9E61DF}"/>
-    <dgm:cxn modelId="{F5EDB663-71B0-413E-86D1-7FD2FDF98F29}" type="presOf" srcId="{EF232F4C-50EF-47B9-8BCF-79A7CC6289AE}" destId="{71B5B9C7-E505-46CB-A105-029841481564}" srcOrd="1" destOrd="0" presId="urn:microsoft.com/office/officeart/2008/layout/HalfCircleOrganizationChart"/>
-    <dgm:cxn modelId="{BB83C701-E9A7-4953-A362-8C36E5747841}" type="presOf" srcId="{64B2598D-E4D8-4D4A-98F4-6E5AD2F18B34}" destId="{3CDACD33-3274-46B8-AF8D-93866DD7FA37}" srcOrd="0" destOrd="0" presId="urn:microsoft.com/office/officeart/2008/layout/HalfCircleOrganizationChart"/>
-    <dgm:cxn modelId="{83C35936-89FC-4F49-8440-16117C268265}" type="presOf" srcId="{CF202D37-D5FF-4FE9-AF00-B60F93A62AFE}" destId="{0BAE9BE9-0CCC-46E7-BA4B-F7A3D26E0CCD}" srcOrd="0" destOrd="0" presId="urn:microsoft.com/office/officeart/2008/layout/HalfCircleOrganizationChart"/>
-    <dgm:cxn modelId="{9A8EF6E0-6212-45DF-BAF0-B65A8CD6F153}" type="presOf" srcId="{597FD475-75B8-4C56-A43B-7F27729AC860}" destId="{BAE36B21-F122-4342-A232-984406E1D097}" srcOrd="0" destOrd="0" presId="urn:microsoft.com/office/officeart/2008/layout/HalfCircleOrganizationChart"/>
-    <dgm:cxn modelId="{C048046A-3C2E-4B9A-BB8F-472E73C77126}" type="presParOf" srcId="{0BAE9BE9-0CCC-46E7-BA4B-F7A3D26E0CCD}" destId="{FFDC8489-7165-4EA8-8B79-003665397F6B}" srcOrd="0" destOrd="0" presId="urn:microsoft.com/office/officeart/2008/layout/HalfCircleOrganizationChart"/>
-    <dgm:cxn modelId="{AD15B88F-F853-4AC2-BF75-2149B3F380B2}" type="presParOf" srcId="{FFDC8489-7165-4EA8-8B79-003665397F6B}" destId="{8567EEB6-E2E1-4EFD-A76B-F8F0B2880BAB}" srcOrd="0" destOrd="0" presId="urn:microsoft.com/office/officeart/2008/layout/HalfCircleOrganizationChart"/>
-    <dgm:cxn modelId="{60827C2F-426D-4392-8F68-9700782F6B1B}" type="presParOf" srcId="{8567EEB6-E2E1-4EFD-A76B-F8F0B2880BAB}" destId="{157F471B-5409-4B2C-A22E-73B0BA23C1F8}" srcOrd="0" destOrd="0" presId="urn:microsoft.com/office/officeart/2008/layout/HalfCircleOrganizationChart"/>
-    <dgm:cxn modelId="{2EFC4F7D-9EDE-4968-B8A2-2B943308090A}" type="presParOf" srcId="{8567EEB6-E2E1-4EFD-A76B-F8F0B2880BAB}" destId="{ACF74ADF-4A48-4A5F-92A2-812EBA040215}" srcOrd="1" destOrd="0" presId="urn:microsoft.com/office/officeart/2008/layout/HalfCircleOrganizationChart"/>
-    <dgm:cxn modelId="{610D61EE-57A1-4A98-B6AB-CD9DE3491A89}" type="presParOf" srcId="{8567EEB6-E2E1-4EFD-A76B-F8F0B2880BAB}" destId="{602C7EDE-43EA-4EC6-96B0-C76D8D427A7A}" srcOrd="2" destOrd="0" presId="urn:microsoft.com/office/officeart/2008/layout/HalfCircleOrganizationChart"/>
-    <dgm:cxn modelId="{B49FDC49-410C-42F8-ACDC-E3331B08A9C6}" type="presParOf" srcId="{8567EEB6-E2E1-4EFD-A76B-F8F0B2880BAB}" destId="{71B5B9C7-E505-46CB-A105-029841481564}" srcOrd="3" destOrd="0" presId="urn:microsoft.com/office/officeart/2008/layout/HalfCircleOrganizationChart"/>
-    <dgm:cxn modelId="{D903B7CF-95AB-4D82-80D7-1167B1FEDA72}" type="presParOf" srcId="{FFDC8489-7165-4EA8-8B79-003665397F6B}" destId="{751118C8-CD50-4355-9B4E-7767CE3DA7C7}" srcOrd="1" destOrd="0" presId="urn:microsoft.com/office/officeart/2008/layout/HalfCircleOrganizationChart"/>
-    <dgm:cxn modelId="{F7CB32CB-E32F-4A14-9332-E870FEE70652}" type="presParOf" srcId="{FFDC8489-7165-4EA8-8B79-003665397F6B}" destId="{FA752FA3-EAA5-4FF7-89A9-DC0856B5A2AD}" srcOrd="2" destOrd="0" presId="urn:microsoft.com/office/officeart/2008/layout/HalfCircleOrganizationChart"/>
-    <dgm:cxn modelId="{70162DF5-3E37-4DEC-A0E0-7D2C139BDEA0}" type="presParOf" srcId="{FA752FA3-EAA5-4FF7-89A9-DC0856B5A2AD}" destId="{AE622088-5B8C-4497-8186-43CA03A49D2C}" srcOrd="0" destOrd="0" presId="urn:microsoft.com/office/officeart/2008/layout/HalfCircleOrganizationChart"/>
-    <dgm:cxn modelId="{391B3F9E-5F74-4B7E-A5DC-27B0C4C8B452}" type="presParOf" srcId="{FA752FA3-EAA5-4FF7-89A9-DC0856B5A2AD}" destId="{763A7ADD-1E94-43D8-B4AB-47F44848EE25}" srcOrd="1" destOrd="0" presId="urn:microsoft.com/office/officeart/2008/layout/HalfCircleOrganizationChart"/>
-    <dgm:cxn modelId="{92F50515-BFB3-4D68-BE3C-1DA5FE28D4D3}" type="presParOf" srcId="{763A7ADD-1E94-43D8-B4AB-47F44848EE25}" destId="{4C5FE219-B0B8-4124-A3EA-18E76AD93518}" srcOrd="0" destOrd="0" presId="urn:microsoft.com/office/officeart/2008/layout/HalfCircleOrganizationChart"/>
-    <dgm:cxn modelId="{869129EB-3183-4785-B6A8-9FD4DAACBD05}" type="presParOf" srcId="{4C5FE219-B0B8-4124-A3EA-18E76AD93518}" destId="{7E8F490A-DCA4-4CBE-90E4-1DE20A8E9EF4}" srcOrd="0" destOrd="0" presId="urn:microsoft.com/office/officeart/2008/layout/HalfCircleOrganizationChart"/>
-    <dgm:cxn modelId="{357207F6-79BA-4B33-AD6B-7D1161D39103}" type="presParOf" srcId="{4C5FE219-B0B8-4124-A3EA-18E76AD93518}" destId="{896F29F9-C6C5-4C0A-9AD1-F69E17572B46}" srcOrd="1" destOrd="0" presId="urn:microsoft.com/office/officeart/2008/layout/HalfCircleOrganizationChart"/>
-    <dgm:cxn modelId="{B86F250E-AB65-4FB2-9BEA-B5A5EA262A45}" type="presParOf" srcId="{4C5FE219-B0B8-4124-A3EA-18E76AD93518}" destId="{3F458D7A-14E7-4C01-8FF5-848A578C0D46}" srcOrd="2" destOrd="0" presId="urn:microsoft.com/office/officeart/2008/layout/HalfCircleOrganizationChart"/>
-    <dgm:cxn modelId="{0E037DDF-28B1-4F40-9412-D695FCD3AA0C}" type="presParOf" srcId="{4C5FE219-B0B8-4124-A3EA-18E76AD93518}" destId="{AF80094A-4C67-405A-BB56-90D8B9362DB2}" srcOrd="3" destOrd="0" presId="urn:microsoft.com/office/officeart/2008/layout/HalfCircleOrganizationChart"/>
-    <dgm:cxn modelId="{2D86A599-B974-4287-971E-8EB80576A09B}" type="presParOf" srcId="{763A7ADD-1E94-43D8-B4AB-47F44848EE25}" destId="{9B2D4421-96F2-45A1-A40E-496DFF7BCFDB}" srcOrd="1" destOrd="0" presId="urn:microsoft.com/office/officeart/2008/layout/HalfCircleOrganizationChart"/>
-    <dgm:cxn modelId="{B93DC278-4EF4-400D-8542-B93ECCD26B9D}" type="presParOf" srcId="{9B2D4421-96F2-45A1-A40E-496DFF7BCFDB}" destId="{BAE36B21-F122-4342-A232-984406E1D097}" srcOrd="0" destOrd="0" presId="urn:microsoft.com/office/officeart/2008/layout/HalfCircleOrganizationChart"/>
-    <dgm:cxn modelId="{CC6ADF8B-1EAF-4FEC-B120-A3FC0393C1EB}" type="presParOf" srcId="{9B2D4421-96F2-45A1-A40E-496DFF7BCFDB}" destId="{3A9C4E5A-18BD-43D5-BD87-7587B9CBB7E1}" srcOrd="1" destOrd="0" presId="urn:microsoft.com/office/officeart/2008/layout/HalfCircleOrganizationChart"/>
-    <dgm:cxn modelId="{6CD1DE3B-8EB9-4359-9787-7D0C292CAEC2}" type="presParOf" srcId="{3A9C4E5A-18BD-43D5-BD87-7587B9CBB7E1}" destId="{56CE88F8-3687-4233-B615-285BE0C1B1E5}" srcOrd="0" destOrd="0" presId="urn:microsoft.com/office/officeart/2008/layout/HalfCircleOrganizationChart"/>
-    <dgm:cxn modelId="{1E4E56F5-65F5-40AA-BF07-9C0BDB0A2253}" type="presParOf" srcId="{56CE88F8-3687-4233-B615-285BE0C1B1E5}" destId="{EBA9850D-9BA7-4640-BF0F-211577D13093}" srcOrd="0" destOrd="0" presId="urn:microsoft.com/office/officeart/2008/layout/HalfCircleOrganizationChart"/>
-    <dgm:cxn modelId="{5BD08F1A-3B75-4476-9422-20A8879ED9FD}" type="presParOf" srcId="{56CE88F8-3687-4233-B615-285BE0C1B1E5}" destId="{45CA7DEC-3164-48C8-9692-57A9CF710F34}" srcOrd="1" destOrd="0" presId="urn:microsoft.com/office/officeart/2008/layout/HalfCircleOrganizationChart"/>
-    <dgm:cxn modelId="{60CDF58C-60E9-455B-B553-5A8EEF5DD2DA}" type="presParOf" srcId="{56CE88F8-3687-4233-B615-285BE0C1B1E5}" destId="{BF49C480-ABC7-463B-84C5-9DAEB22B6B6D}" srcOrd="2" destOrd="0" presId="urn:microsoft.com/office/officeart/2008/layout/HalfCircleOrganizationChart"/>
-    <dgm:cxn modelId="{86EA2EA9-02F9-491A-9098-12A34489E83E}" type="presParOf" srcId="{56CE88F8-3687-4233-B615-285BE0C1B1E5}" destId="{24380B19-C3CC-4980-AE6F-C98AA317A6BF}" srcOrd="3" destOrd="0" presId="urn:microsoft.com/office/officeart/2008/layout/HalfCircleOrganizationChart"/>
-    <dgm:cxn modelId="{51EFE572-77EA-4F0D-B1F0-BD23A78F1968}" type="presParOf" srcId="{3A9C4E5A-18BD-43D5-BD87-7587B9CBB7E1}" destId="{43EF542F-3C76-4606-9868-AF94D3A2C447}" srcOrd="1" destOrd="0" presId="urn:microsoft.com/office/officeart/2008/layout/HalfCircleOrganizationChart"/>
-    <dgm:cxn modelId="{DCF145B8-755C-43F0-B914-61EFCC442EE4}" type="presParOf" srcId="{3A9C4E5A-18BD-43D5-BD87-7587B9CBB7E1}" destId="{52ECFC2D-66DF-4942-B142-008F7094FD3E}" srcOrd="2" destOrd="0" presId="urn:microsoft.com/office/officeart/2008/layout/HalfCircleOrganizationChart"/>
-    <dgm:cxn modelId="{AA3BD497-7F87-4AC7-84D5-914BC4CD6348}" type="presParOf" srcId="{9B2D4421-96F2-45A1-A40E-496DFF7BCFDB}" destId="{341377B2-D986-48C5-AE62-3C99E6240606}" srcOrd="2" destOrd="0" presId="urn:microsoft.com/office/officeart/2008/layout/HalfCircleOrganizationChart"/>
-    <dgm:cxn modelId="{E76E0294-7968-4FD2-A4B9-3A6ED848768D}" type="presParOf" srcId="{9B2D4421-96F2-45A1-A40E-496DFF7BCFDB}" destId="{D6B33A73-BB50-471E-BD90-4DEA54D18E75}" srcOrd="3" destOrd="0" presId="urn:microsoft.com/office/officeart/2008/layout/HalfCircleOrganizationChart"/>
-    <dgm:cxn modelId="{EA743CB3-455A-4F42-9444-392F71BEF0AC}" type="presParOf" srcId="{D6B33A73-BB50-471E-BD90-4DEA54D18E75}" destId="{C2FE76EC-C15D-49DD-9344-AA48D2345003}" srcOrd="0" destOrd="0" presId="urn:microsoft.com/office/officeart/2008/layout/HalfCircleOrganizationChart"/>
-    <dgm:cxn modelId="{D46763B5-9EE1-43B6-8B9E-24F85CCB1112}" type="presParOf" srcId="{C2FE76EC-C15D-49DD-9344-AA48D2345003}" destId="{3CDACD33-3274-46B8-AF8D-93866DD7FA37}" srcOrd="0" destOrd="0" presId="urn:microsoft.com/office/officeart/2008/layout/HalfCircleOrganizationChart"/>
-    <dgm:cxn modelId="{DB7C254E-08DB-480A-BF4F-6D0A7745FFA3}" type="presParOf" srcId="{C2FE76EC-C15D-49DD-9344-AA48D2345003}" destId="{E3056D43-1624-41EA-9BE0-B7F4DC0D88DE}" srcOrd="1" destOrd="0" presId="urn:microsoft.com/office/officeart/2008/layout/HalfCircleOrganizationChart"/>
-    <dgm:cxn modelId="{675034E2-482D-4A9C-9758-53D8927E4554}" type="presParOf" srcId="{C2FE76EC-C15D-49DD-9344-AA48D2345003}" destId="{56D3F933-9684-4E7A-A72B-12ABF0B839D4}" srcOrd="2" destOrd="0" presId="urn:microsoft.com/office/officeart/2008/layout/HalfCircleOrganizationChart"/>
-    <dgm:cxn modelId="{42CC9D50-6B6D-4CFE-A260-86ED8019EEDC}" type="presParOf" srcId="{C2FE76EC-C15D-49DD-9344-AA48D2345003}" destId="{6395CDC1-336C-4ADA-AA57-3B2B7E0298B1}" srcOrd="3" destOrd="0" presId="urn:microsoft.com/office/officeart/2008/layout/HalfCircleOrganizationChart"/>
-    <dgm:cxn modelId="{A4BE0E7D-BF40-4129-8F95-00DE4CD70340}" type="presParOf" srcId="{D6B33A73-BB50-471E-BD90-4DEA54D18E75}" destId="{3C0C9C72-03F4-4675-8BE9-F8CF27C3D407}" srcOrd="1" destOrd="0" presId="urn:microsoft.com/office/officeart/2008/layout/HalfCircleOrganizationChart"/>
-    <dgm:cxn modelId="{78459C83-E89C-4925-852F-233D4E77E8BE}" type="presParOf" srcId="{D6B33A73-BB50-471E-BD90-4DEA54D18E75}" destId="{7F4618E3-47C7-429D-86AD-ACC7D5756306}" srcOrd="2" destOrd="0" presId="urn:microsoft.com/office/officeart/2008/layout/HalfCircleOrganizationChart"/>
-    <dgm:cxn modelId="{BC1AE127-6D72-47AE-B2CA-E707758B33A6}" type="presParOf" srcId="{763A7ADD-1E94-43D8-B4AB-47F44848EE25}" destId="{4D2EB142-4937-4EC4-BF7B-9B6E12A0D8B5}" srcOrd="2" destOrd="0" presId="urn:microsoft.com/office/officeart/2008/layout/HalfCircleOrganizationChart"/>
+    <dgm:cxn modelId="{B1FA606A-99E4-4700-8B8E-813C946DF856}" type="presOf" srcId="{FAA5F77F-1734-43A3-A3FB-44464BEFFC28}" destId="{7E8F490A-DCA4-4CBE-90E4-1DE20A8E9EF4}" srcOrd="0" destOrd="0" presId="urn:microsoft.com/office/officeart/2008/layout/HalfCircleOrganizationChart"/>
+    <dgm:cxn modelId="{C939C6E9-F3B9-4F19-9C70-61F9534F6AF2}" type="presOf" srcId="{64B2598D-E4D8-4D4A-98F4-6E5AD2F18B34}" destId="{6395CDC1-336C-4ADA-AA57-3B2B7E0298B1}" srcOrd="1" destOrd="0" presId="urn:microsoft.com/office/officeart/2008/layout/HalfCircleOrganizationChart"/>
+    <dgm:cxn modelId="{55A303C4-B358-44DE-9969-C70CCFEEE695}" type="presOf" srcId="{9C8C10A7-4979-49EC-8B71-D87338D1690C}" destId="{24380B19-C3CC-4980-AE6F-C98AA317A6BF}" srcOrd="1" destOrd="0" presId="urn:microsoft.com/office/officeart/2008/layout/HalfCircleOrganizationChart"/>
+    <dgm:cxn modelId="{66D3B3E9-DDF3-4969-A663-6073AC509336}" type="presOf" srcId="{37C8A733-1B10-4EF9-9B0F-B6AED3145228}" destId="{341377B2-D986-48C5-AE62-3C99E6240606}" srcOrd="0" destOrd="0" presId="urn:microsoft.com/office/officeart/2008/layout/HalfCircleOrganizationChart"/>
+    <dgm:cxn modelId="{BDFBA0DB-2191-4FFE-9863-20FE0F603294}" type="presOf" srcId="{C402DC23-CD6B-4325-9EA7-4342DBB48256}" destId="{AE622088-5B8C-4497-8186-43CA03A49D2C}" srcOrd="0" destOrd="0" presId="urn:microsoft.com/office/officeart/2008/layout/HalfCircleOrganizationChart"/>
+    <dgm:cxn modelId="{EA5136F0-7FAA-4120-B230-7E1289DF4AFB}" type="presParOf" srcId="{0BAE9BE9-0CCC-46E7-BA4B-F7A3D26E0CCD}" destId="{FFDC8489-7165-4EA8-8B79-003665397F6B}" srcOrd="0" destOrd="0" presId="urn:microsoft.com/office/officeart/2008/layout/HalfCircleOrganizationChart"/>
+    <dgm:cxn modelId="{B516DA5D-F459-42CD-BD2E-89705C7F86FB}" type="presParOf" srcId="{FFDC8489-7165-4EA8-8B79-003665397F6B}" destId="{8567EEB6-E2E1-4EFD-A76B-F8F0B2880BAB}" srcOrd="0" destOrd="0" presId="urn:microsoft.com/office/officeart/2008/layout/HalfCircleOrganizationChart"/>
+    <dgm:cxn modelId="{CEC77A88-3D39-4642-AEBA-CD9FB4B4824E}" type="presParOf" srcId="{8567EEB6-E2E1-4EFD-A76B-F8F0B2880BAB}" destId="{157F471B-5409-4B2C-A22E-73B0BA23C1F8}" srcOrd="0" destOrd="0" presId="urn:microsoft.com/office/officeart/2008/layout/HalfCircleOrganizationChart"/>
+    <dgm:cxn modelId="{B0FD50E4-1041-4A15-88D5-3FCECCD81F55}" type="presParOf" srcId="{8567EEB6-E2E1-4EFD-A76B-F8F0B2880BAB}" destId="{ACF74ADF-4A48-4A5F-92A2-812EBA040215}" srcOrd="1" destOrd="0" presId="urn:microsoft.com/office/officeart/2008/layout/HalfCircleOrganizationChart"/>
+    <dgm:cxn modelId="{2853F7F7-7918-46FB-93D6-0575A404C691}" type="presParOf" srcId="{8567EEB6-E2E1-4EFD-A76B-F8F0B2880BAB}" destId="{602C7EDE-43EA-4EC6-96B0-C76D8D427A7A}" srcOrd="2" destOrd="0" presId="urn:microsoft.com/office/officeart/2008/layout/HalfCircleOrganizationChart"/>
+    <dgm:cxn modelId="{36D90362-5C85-4A99-AF82-32B0A72DCE49}" type="presParOf" srcId="{8567EEB6-E2E1-4EFD-A76B-F8F0B2880BAB}" destId="{71B5B9C7-E505-46CB-A105-029841481564}" srcOrd="3" destOrd="0" presId="urn:microsoft.com/office/officeart/2008/layout/HalfCircleOrganizationChart"/>
+    <dgm:cxn modelId="{0C782101-8E5E-4087-AF1B-D5585B29A685}" type="presParOf" srcId="{FFDC8489-7165-4EA8-8B79-003665397F6B}" destId="{751118C8-CD50-4355-9B4E-7767CE3DA7C7}" srcOrd="1" destOrd="0" presId="urn:microsoft.com/office/officeart/2008/layout/HalfCircleOrganizationChart"/>
+    <dgm:cxn modelId="{F8ECAA30-CE01-4598-9EAD-FFFC6C839CBC}" type="presParOf" srcId="{FFDC8489-7165-4EA8-8B79-003665397F6B}" destId="{FA752FA3-EAA5-4FF7-89A9-DC0856B5A2AD}" srcOrd="2" destOrd="0" presId="urn:microsoft.com/office/officeart/2008/layout/HalfCircleOrganizationChart"/>
+    <dgm:cxn modelId="{08AEE33D-02BB-4252-B78E-88FE0193FDE7}" type="presParOf" srcId="{FA752FA3-EAA5-4FF7-89A9-DC0856B5A2AD}" destId="{AE622088-5B8C-4497-8186-43CA03A49D2C}" srcOrd="0" destOrd="0" presId="urn:microsoft.com/office/officeart/2008/layout/HalfCircleOrganizationChart"/>
+    <dgm:cxn modelId="{32860F80-984C-4341-AF27-11BF31EF3675}" type="presParOf" srcId="{FA752FA3-EAA5-4FF7-89A9-DC0856B5A2AD}" destId="{763A7ADD-1E94-43D8-B4AB-47F44848EE25}" srcOrd="1" destOrd="0" presId="urn:microsoft.com/office/officeart/2008/layout/HalfCircleOrganizationChart"/>
+    <dgm:cxn modelId="{BF9B8E41-8A16-4C5E-8E00-88B1EC88CF78}" type="presParOf" srcId="{763A7ADD-1E94-43D8-B4AB-47F44848EE25}" destId="{4C5FE219-B0B8-4124-A3EA-18E76AD93518}" srcOrd="0" destOrd="0" presId="urn:microsoft.com/office/officeart/2008/layout/HalfCircleOrganizationChart"/>
+    <dgm:cxn modelId="{E093761F-4FFE-409C-B36B-8958D9D6ECFA}" type="presParOf" srcId="{4C5FE219-B0B8-4124-A3EA-18E76AD93518}" destId="{7E8F490A-DCA4-4CBE-90E4-1DE20A8E9EF4}" srcOrd="0" destOrd="0" presId="urn:microsoft.com/office/officeart/2008/layout/HalfCircleOrganizationChart"/>
+    <dgm:cxn modelId="{9BB5CC2A-A61E-44A3-91C2-4EEA2983B565}" type="presParOf" srcId="{4C5FE219-B0B8-4124-A3EA-18E76AD93518}" destId="{896F29F9-C6C5-4C0A-9AD1-F69E17572B46}" srcOrd="1" destOrd="0" presId="urn:microsoft.com/office/officeart/2008/layout/HalfCircleOrganizationChart"/>
+    <dgm:cxn modelId="{89AA3C82-45CC-430A-B2F8-7BF70AB67473}" type="presParOf" srcId="{4C5FE219-B0B8-4124-A3EA-18E76AD93518}" destId="{3F458D7A-14E7-4C01-8FF5-848A578C0D46}" srcOrd="2" destOrd="0" presId="urn:microsoft.com/office/officeart/2008/layout/HalfCircleOrganizationChart"/>
+    <dgm:cxn modelId="{16D491DE-87B7-435F-8BCB-13913C3296EF}" type="presParOf" srcId="{4C5FE219-B0B8-4124-A3EA-18E76AD93518}" destId="{AF80094A-4C67-405A-BB56-90D8B9362DB2}" srcOrd="3" destOrd="0" presId="urn:microsoft.com/office/officeart/2008/layout/HalfCircleOrganizationChart"/>
+    <dgm:cxn modelId="{6D7C79F0-F2F0-4C76-92D5-403A8F95B20D}" type="presParOf" srcId="{763A7ADD-1E94-43D8-B4AB-47F44848EE25}" destId="{9B2D4421-96F2-45A1-A40E-496DFF7BCFDB}" srcOrd="1" destOrd="0" presId="urn:microsoft.com/office/officeart/2008/layout/HalfCircleOrganizationChart"/>
+    <dgm:cxn modelId="{2D60201A-1A93-4531-A866-54BAA04D8317}" type="presParOf" srcId="{9B2D4421-96F2-45A1-A40E-496DFF7BCFDB}" destId="{BAE36B21-F122-4342-A232-984406E1D097}" srcOrd="0" destOrd="0" presId="urn:microsoft.com/office/officeart/2008/layout/HalfCircleOrganizationChart"/>
+    <dgm:cxn modelId="{DB45F674-7731-4E08-B897-B8B6A86FC188}" type="presParOf" srcId="{9B2D4421-96F2-45A1-A40E-496DFF7BCFDB}" destId="{3A9C4E5A-18BD-43D5-BD87-7587B9CBB7E1}" srcOrd="1" destOrd="0" presId="urn:microsoft.com/office/officeart/2008/layout/HalfCircleOrganizationChart"/>
+    <dgm:cxn modelId="{B1CC60C3-9A0A-4B06-96A9-4B8D871E9C0B}" type="presParOf" srcId="{3A9C4E5A-18BD-43D5-BD87-7587B9CBB7E1}" destId="{56CE88F8-3687-4233-B615-285BE0C1B1E5}" srcOrd="0" destOrd="0" presId="urn:microsoft.com/office/officeart/2008/layout/HalfCircleOrganizationChart"/>
+    <dgm:cxn modelId="{20123931-15D8-44F3-8CB6-A5B2928824F2}" type="presParOf" srcId="{56CE88F8-3687-4233-B615-285BE0C1B1E5}" destId="{EBA9850D-9BA7-4640-BF0F-211577D13093}" srcOrd="0" destOrd="0" presId="urn:microsoft.com/office/officeart/2008/layout/HalfCircleOrganizationChart"/>
+    <dgm:cxn modelId="{9B3D60C9-1C3A-4DDC-AFFD-5ED27C2A6F94}" type="presParOf" srcId="{56CE88F8-3687-4233-B615-285BE0C1B1E5}" destId="{45CA7DEC-3164-48C8-9692-57A9CF710F34}" srcOrd="1" destOrd="0" presId="urn:microsoft.com/office/officeart/2008/layout/HalfCircleOrganizationChart"/>
+    <dgm:cxn modelId="{3466D7AB-7195-4D7B-8904-A2F73E4A1C9A}" type="presParOf" srcId="{56CE88F8-3687-4233-B615-285BE0C1B1E5}" destId="{BF49C480-ABC7-463B-84C5-9DAEB22B6B6D}" srcOrd="2" destOrd="0" presId="urn:microsoft.com/office/officeart/2008/layout/HalfCircleOrganizationChart"/>
+    <dgm:cxn modelId="{82AB38B0-4188-4E53-A91F-6AC909D353AF}" type="presParOf" srcId="{56CE88F8-3687-4233-B615-285BE0C1B1E5}" destId="{24380B19-C3CC-4980-AE6F-C98AA317A6BF}" srcOrd="3" destOrd="0" presId="urn:microsoft.com/office/officeart/2008/layout/HalfCircleOrganizationChart"/>
+    <dgm:cxn modelId="{5454325F-D91A-4003-85B7-61244AADD031}" type="presParOf" srcId="{3A9C4E5A-18BD-43D5-BD87-7587B9CBB7E1}" destId="{43EF542F-3C76-4606-9868-AF94D3A2C447}" srcOrd="1" destOrd="0" presId="urn:microsoft.com/office/officeart/2008/layout/HalfCircleOrganizationChart"/>
+    <dgm:cxn modelId="{5E7B9775-17DC-4F03-9503-AFCB3A9782AD}" type="presParOf" srcId="{3A9C4E5A-18BD-43D5-BD87-7587B9CBB7E1}" destId="{52ECFC2D-66DF-4942-B142-008F7094FD3E}" srcOrd="2" destOrd="0" presId="urn:microsoft.com/office/officeart/2008/layout/HalfCircleOrganizationChart"/>
+    <dgm:cxn modelId="{0688DA3D-64DD-46B1-93B0-0570C4375235}" type="presParOf" srcId="{9B2D4421-96F2-45A1-A40E-496DFF7BCFDB}" destId="{341377B2-D986-48C5-AE62-3C99E6240606}" srcOrd="2" destOrd="0" presId="urn:microsoft.com/office/officeart/2008/layout/HalfCircleOrganizationChart"/>
+    <dgm:cxn modelId="{B38281D5-62F6-49EF-B565-03E87A00E048}" type="presParOf" srcId="{9B2D4421-96F2-45A1-A40E-496DFF7BCFDB}" destId="{D6B33A73-BB50-471E-BD90-4DEA54D18E75}" srcOrd="3" destOrd="0" presId="urn:microsoft.com/office/officeart/2008/layout/HalfCircleOrganizationChart"/>
+    <dgm:cxn modelId="{7B08D5D5-3F51-4DFC-8D33-A0E380E347ED}" type="presParOf" srcId="{D6B33A73-BB50-471E-BD90-4DEA54D18E75}" destId="{C2FE76EC-C15D-49DD-9344-AA48D2345003}" srcOrd="0" destOrd="0" presId="urn:microsoft.com/office/officeart/2008/layout/HalfCircleOrganizationChart"/>
+    <dgm:cxn modelId="{B9044A9A-E5B7-4583-A27D-DA3961E9858C}" type="presParOf" srcId="{C2FE76EC-C15D-49DD-9344-AA48D2345003}" destId="{3CDACD33-3274-46B8-AF8D-93866DD7FA37}" srcOrd="0" destOrd="0" presId="urn:microsoft.com/office/officeart/2008/layout/HalfCircleOrganizationChart"/>
+    <dgm:cxn modelId="{651F82F1-557F-43E7-B806-2B02010940ED}" type="presParOf" srcId="{C2FE76EC-C15D-49DD-9344-AA48D2345003}" destId="{E3056D43-1624-41EA-9BE0-B7F4DC0D88DE}" srcOrd="1" destOrd="0" presId="urn:microsoft.com/office/officeart/2008/layout/HalfCircleOrganizationChart"/>
+    <dgm:cxn modelId="{E88A3551-2802-462C-A6F1-E9834AF7F520}" type="presParOf" srcId="{C2FE76EC-C15D-49DD-9344-AA48D2345003}" destId="{56D3F933-9684-4E7A-A72B-12ABF0B839D4}" srcOrd="2" destOrd="0" presId="urn:microsoft.com/office/officeart/2008/layout/HalfCircleOrganizationChart"/>
+    <dgm:cxn modelId="{82FB3D74-0C97-4810-9B97-DDB2D6135644}" type="presParOf" srcId="{C2FE76EC-C15D-49DD-9344-AA48D2345003}" destId="{6395CDC1-336C-4ADA-AA57-3B2B7E0298B1}" srcOrd="3" destOrd="0" presId="urn:microsoft.com/office/officeart/2008/layout/HalfCircleOrganizationChart"/>
+    <dgm:cxn modelId="{4D2853DB-9F03-49FA-A322-744BD0FCEA03}" type="presParOf" srcId="{D6B33A73-BB50-471E-BD90-4DEA54D18E75}" destId="{3C0C9C72-03F4-4675-8BE9-F8CF27C3D407}" srcOrd="1" destOrd="0" presId="urn:microsoft.com/office/officeart/2008/layout/HalfCircleOrganizationChart"/>
+    <dgm:cxn modelId="{1D187215-0A28-438B-8FFD-13E803366AE1}" type="presParOf" srcId="{D6B33A73-BB50-471E-BD90-4DEA54D18E75}" destId="{7F4618E3-47C7-429D-86AD-ACC7D5756306}" srcOrd="2" destOrd="0" presId="urn:microsoft.com/office/officeart/2008/layout/HalfCircleOrganizationChart"/>
+    <dgm:cxn modelId="{47C137C3-9F41-4BED-8519-D139CD7F4E8D}" type="presParOf" srcId="{763A7ADD-1E94-43D8-B4AB-47F44848EE25}" destId="{4D2EB142-4937-4EC4-BF7B-9B6E12A0D8B5}" srcOrd="2" destOrd="0" presId="urn:microsoft.com/office/officeart/2008/layout/HalfCircleOrganizationChart"/>
   </dgm:cxnLst>
   <dgm:bg/>
   <dgm:whole/>
@@ -27125,7 +27139,7 @@
 </file>
 
 <file path=customXml/itemProps3.xml><?xml version="1.0" encoding="utf-8"?>
-<ds:datastoreItem xmlns:ds="http://schemas.openxmlformats.org/officeDocument/2006/customXml" ds:itemID="{72D1CE39-D129-4335-B99E-11DB7104C4E6}">
+<ds:datastoreItem xmlns:ds="http://schemas.openxmlformats.org/officeDocument/2006/customXml" ds:itemID="{1AE5D8F4-AC6F-4E57-8737-AFC51503B097}">
   <ds:schemaRefs>
     <ds:schemaRef ds:uri="http://schemas.openxmlformats.org/officeDocument/2006/bibliography"/>
   </ds:schemaRefs>

</xml_diff>